<commit_message>
wire up the intro part of the template
</commit_message>
<xml_diff>
--- a/templates/real.docx
+++ b/templates/real.docx
@@ -12,8 +12,6 @@
           <w:highlight w:val="yellow"/>
         </w:rPr>
       </w:pPr>
-      <w:bookmarkStart w:id="0" w:name="_GoBack"/>
-      <w:bookmarkEnd w:id="0"/>
       <w:r>
         <w:rPr>
           <w:b/>
@@ -123,7 +121,7 @@
         <w:t>Name of Claimant:</w:t>
       </w:r>
       <w:r>
-        <w:t xml:space="preserve"> (insert 1), (insert 1a)</w:t>
+        <w:t xml:space="preserve"> FILLIN_Q1_LAST, FILLIN_Q1_FIRST</w:t>
       </w:r>
     </w:p>
     <w:p>
@@ -134,7 +132,7 @@
         <w:t>Date of Birth:</w:t>
       </w:r>
       <w:r>
-        <w:t xml:space="preserve"> (insert A)</w:t>
+        <w:t xml:space="preserve"> FILLIN_Q1_BIRTHDATE</w:t>
       </w:r>
     </w:p>
     <w:p>
@@ -147,9 +145,9 @@
       <w:r>
         <w:t xml:space="preserve"> </w:t>
       </w:r>
-      <w:bookmarkStart w:id="1" w:name="Text2"/>
-      <w:r>
-        <w:t>(insert B)</w:t>
+      <w:bookmarkStart w:id="0" w:name="Text2"/>
+      <w:r>
+        <w:t>FILLIN_Q1_CASENUM</w:t>
       </w:r>
     </w:p>
     <w:p>
@@ -160,7 +158,7 @@
         <w:t xml:space="preserve">RQID: </w:t>
       </w:r>
       <w:r>
-        <w:t>(insert C)</w:t>
+        <w:t>FILLIN_Q1_RQID</w:t>
       </w:r>
     </w:p>
     <w:p>
@@ -171,10 +169,10 @@
         <w:t>Adjudicator:</w:t>
       </w:r>
       <w:r>
-        <w:t xml:space="preserve"> (insert D)</w:t>
-      </w:r>
-    </w:p>
-    <w:bookmarkEnd w:id="1"/>
+        <w:t xml:space="preserve"> FILLIN_Q1_ADJUDICATOR</w:t>
+      </w:r>
+    </w:p>
+    <w:bookmarkEnd w:id="0"/>
     <w:p>
       <w:r>
         <w:rPr>
@@ -183,7 +181,7 @@
         <w:t>Date and Time of Exam:</w:t>
       </w:r>
       <w:r>
-        <w:t xml:space="preserve"> (insert E)</w:t>
+        <w:t xml:space="preserve"> FILLIN_Q1_EXAMDATE</w:t>
       </w:r>
     </w:p>
     <w:p>
@@ -194,7 +192,7 @@
         <w:t>Location:</w:t>
       </w:r>
       <w:r>
-        <w:t xml:space="preserve"> (insert F)</w:t>
+        <w:t xml:space="preserve"> FILLIN_Q1_EXAMLOC</w:t>
       </w:r>
     </w:p>
     <w:p/>
@@ -202,6 +200,8 @@
       <w:r>
         <w:t>This is a (insert 3).</w:t>
       </w:r>
+      <w:bookmarkStart w:id="1" w:name="_GoBack"/>
+      <w:bookmarkEnd w:id="1"/>
     </w:p>
     <w:p>
       <w:pPr>
@@ -227,13 +227,40 @@
     </w:p>
     <w:p>
       <w:r>
-        <w:t xml:space="preserve">Mr. (insert 1) is a (insert 4)-year-old (insert 5) </w:t>
+        <w:t>Mr. FILLIN_Q1_FIRST</w:t>
+      </w:r>
+      <w:r>
+        <w:t xml:space="preserve"> </w:t>
+      </w:r>
+      <w:r>
+        <w:t>FILLIN_Q1_LAST</w:t>
+      </w:r>
+      <w:r>
+        <w:t xml:space="preserve"> </w:t>
+      </w:r>
+      <w:r>
+        <w:t xml:space="preserve">is </w:t>
+      </w:r>
+      <w:r>
+        <w:t>a (insert 4)-year-old FILLIN_Q5_VALUES</w:t>
+      </w:r>
+      <w:r>
+        <w:t xml:space="preserve"> </w:t>
       </w:r>
       <w:r>
         <w:t>male</w:t>
       </w:r>
       <w:r>
-        <w:t xml:space="preserve">. He was born in (insert 6) on (insert A). </w:t>
+        <w:t>. He was born in FILLIN_Q6</w:t>
+      </w:r>
+      <w:r>
+        <w:t xml:space="preserve"> on </w:t>
+      </w:r>
+      <w:r>
+        <w:t>FILLIN_Q1_BIRTHDATE</w:t>
+      </w:r>
+      <w:r>
+        <w:t xml:space="preserve">. </w:t>
       </w:r>
     </w:p>
     <w:p/>
@@ -254,7 +281,28 @@
     </w:p>
     <w:p>
       <w:r>
-        <w:t xml:space="preserve">Mr. (insert 1) arrived (insert 8), and was (insert 8a). He (insert 9). </w:t>
+        <w:t>Mr. FILLIN_Q1_FIRST FILLIN_Q1_LAST</w:t>
+      </w:r>
+      <w:r>
+        <w:t xml:space="preserve"> </w:t>
+      </w:r>
+      <w:r>
+        <w:t>arrived FILLIN_Q8_VALUES</w:t>
+      </w:r>
+      <w:r>
+        <w:t>, and was</w:t>
+      </w:r>
+      <w:r>
+        <w:t xml:space="preserve"> FILLIN_Q8A_VALUES</w:t>
+      </w:r>
+      <w:r>
+        <w:t xml:space="preserve">. He </w:t>
+      </w:r>
+      <w:r>
+        <w:t>FILLIN_Q9_VALUES</w:t>
+      </w:r>
+      <w:r>
+        <w:t xml:space="preserve">. </w:t>
       </w:r>
     </w:p>
     <w:p/>
@@ -277,7 +325,19 @@
         <w:rPr>
           <w:color w:val="FF0000"/>
         </w:rPr>
-        <w:t xml:space="preserve">(insert 11a) is the historian for this interview. </w:t>
+        <w:t>(insert 11a) is the historian for this interview</w:t>
+      </w:r>
+      <w:r>
+        <w:rPr>
+          <w:color w:val="FF0000"/>
+        </w:rPr>
+        <w:t>`</w:t>
+      </w:r>
+      <w:r>
+        <w:rPr>
+          <w:color w:val="FF0000"/>
+        </w:rPr>
+        <w:t xml:space="preserve">. </w:t>
       </w:r>
     </w:p>
     <w:p/>
@@ -468,7 +528,6 @@
         <w:rPr>
           <w:color w:val="FF0000"/>
         </w:rPr>
-        <w:lastRenderedPageBreak/>
         <w:t xml:space="preserve">Mr. (insert 1) (insert 16b) traumatic event </w:t>
       </w:r>
       <w:r>
@@ -5515,11 +5574,15 @@
   </w:style>
   <w:style w:type="character" w:default="1" w:styleId="DefaultParagraphFont">
     <w:name w:val="Default Paragraph Font"/>
+    <w:uiPriority w:val="1"/>
     <w:semiHidden/>
+    <w:unhideWhenUsed/>
   </w:style>
   <w:style w:type="table" w:default="1" w:styleId="TableNormal">
     <w:name w:val="Normal Table"/>
+    <w:uiPriority w:val="99"/>
     <w:semiHidden/>
+    <w:unhideWhenUsed/>
     <w:tblPr>
       <w:tblInd w:w="0" w:type="dxa"/>
       <w:tblCellMar>
@@ -5532,7 +5595,9 @@
   </w:style>
   <w:style w:type="numbering" w:default="1" w:styleId="NoList">
     <w:name w:val="No List"/>
+    <w:uiPriority w:val="99"/>
     <w:semiHidden/>
+    <w:unhideWhenUsed/>
   </w:style>
   <w:style w:type="paragraph" w:styleId="Footer">
     <w:name w:val="footer"/>
@@ -5733,11 +5798,15 @@
   </w:style>
   <w:style w:type="character" w:default="1" w:styleId="DefaultParagraphFont">
     <w:name w:val="Default Paragraph Font"/>
+    <w:uiPriority w:val="1"/>
     <w:semiHidden/>
+    <w:unhideWhenUsed/>
   </w:style>
   <w:style w:type="table" w:default="1" w:styleId="TableNormal">
     <w:name w:val="Normal Table"/>
+    <w:uiPriority w:val="99"/>
     <w:semiHidden/>
+    <w:unhideWhenUsed/>
     <w:tblPr>
       <w:tblInd w:w="0" w:type="dxa"/>
       <w:tblCellMar>
@@ -5750,7 +5819,9 @@
   </w:style>
   <w:style w:type="numbering" w:default="1" w:styleId="NoList">
     <w:name w:val="No List"/>
+    <w:uiPriority w:val="99"/>
     <w:semiHidden/>
+    <w:unhideWhenUsed/>
   </w:style>
   <w:style w:type="paragraph" w:styleId="Footer">
     <w:name w:val="footer"/>

</xml_diff>

<commit_message>
autoconvert fill-in fields in template
</commit_message>
<xml_diff>
--- a/templates/real.docx
+++ b/templates/real.docx
@@ -198,7 +198,7 @@
     <w:p/>
     <w:p>
       <w:r>
-        <w:t>This is a (insert 3).</w:t>
+        <w:t>This is a FILLIN_Q3.</w:t>
       </w:r>
       <w:bookmarkStart w:id="1" w:name="_GoBack"/>
       <w:bookmarkEnd w:id="1"/>
@@ -242,7 +242,7 @@
         <w:t xml:space="preserve">is </w:t>
       </w:r>
       <w:r>
-        <w:t>a (insert 4)-year-old FILLIN_Q5_VALUES</w:t>
+        <w:t>a FILLIN_Q4-year-old FILLIN_Q5_VALUES</w:t>
       </w:r>
       <w:r>
         <w:t xml:space="preserve"> </w:t>
@@ -308,24 +308,24 @@
     <w:p/>
     <w:p>
       <w:r>
-        <w:t xml:space="preserve">Throughout the interview, he was (insert 10). </w:t>
-      </w:r>
-    </w:p>
-    <w:p/>
-    <w:p>
-      <w:pPr>
-        <w:rPr>
-          <w:color w:val="FF0000"/>
-        </w:rPr>
-      </w:pPr>
-      <w:r>
-        <w:t xml:space="preserve">He was advised of the limitations on confidentiality and was informed that a copy of the evaluations would be provided to the Social Security Administration. The source of information was Mr. (insert 1), who (insert 11) considered a reliable historian. </w:t>
-      </w:r>
-      <w:r>
-        <w:rPr>
-          <w:color w:val="FF0000"/>
-        </w:rPr>
-        <w:t>(insert 11a) is the historian for this interview</w:t>
+        <w:t xml:space="preserve">Throughout the interview, he was FILLIN_Q10. </w:t>
+      </w:r>
+    </w:p>
+    <w:p/>
+    <w:p>
+      <w:pPr>
+        <w:rPr>
+          <w:color w:val="FF0000"/>
+        </w:rPr>
+      </w:pPr>
+      <w:r>
+        <w:t xml:space="preserve">He was advised of the limitations on confidentiality and was informed that a copy of the evaluations would be provided to the Social Security Administration. The source of information was Mr. FILLIN_Q1, who FILLIN_Q11 considered a reliable historian. </w:t>
+      </w:r>
+      <w:r>
+        <w:rPr>
+          <w:color w:val="FF0000"/>
+        </w:rPr>
+        <w:t>FILLIN_Q11A is the historian for this interview</w:t>
       </w:r>
       <w:r>
         <w:rPr>
@@ -364,7 +364,7 @@
         </w:rPr>
       </w:pPr>
       <w:r>
-        <w:t xml:space="preserve">Mr. (insert 1) is struggling with the following mental health concerns: (insert 13). </w:t>
+        <w:t xml:space="preserve">Mr. FILLIN_Q1 is struggling with the following mental health concerns: FILLIN_Q13. </w:t>
       </w:r>
     </w:p>
     <w:p>
@@ -392,7 +392,7 @@
     </w:p>
     <w:p>
       <w:r>
-        <w:t xml:space="preserve"> (insert 12)</w:t>
+        <w:t xml:space="preserve"> FILLIN_Q12</w:t>
       </w:r>
     </w:p>
     <w:p/>
@@ -419,27 +419,27 @@
         </w:rPr>
       </w:pPr>
       <w:r>
-        <w:t>Mr. (insert 1) was fir</w:t>
-      </w:r>
-      <w:r>
-        <w:t>st diagnosed with (insert 13) in</w:t>
-      </w:r>
-      <w:r>
-        <w:t xml:space="preserve"> (insert 14) by (insert 14a). </w:t>
-      </w:r>
-      <w:r>
-        <w:rPr>
-          <w:color w:val="FF0000"/>
-          <w:highlight w:val="yellow"/>
-        </w:rPr>
-        <w:t>He was diagnosed with (insert 13- if more than one option is selected) in (insert 14) by (insert 14a).</w:t>
-      </w:r>
-      <w:r>
-        <w:rPr>
-          <w:color w:val="FF0000"/>
-          <w:highlight w:val="yellow"/>
-        </w:rPr>
-        <w:t xml:space="preserve">  Special circumstances at the onset of the conditions were: (insert 15a)</w:t>
+        <w:t>Mr. FILLIN_Q1 was fir</w:t>
+      </w:r>
+      <w:r>
+        <w:t>st diagnosed with FILLIN_Q13 in</w:t>
+      </w:r>
+      <w:r>
+        <w:t xml:space="preserve"> FILLIN_Q14 by FILLIN_Q14A. </w:t>
+      </w:r>
+      <w:r>
+        <w:rPr>
+          <w:color w:val="FF0000"/>
+          <w:highlight w:val="yellow"/>
+        </w:rPr>
+        <w:t>He was diagnosed with (insert 13- if more than one option is selected) in FILLIN_Q14 by FILLIN_Q14A.</w:t>
+      </w:r>
+      <w:r>
+        <w:rPr>
+          <w:color w:val="FF0000"/>
+          <w:highlight w:val="yellow"/>
+        </w:rPr>
+        <w:t xml:space="preserve">  Special circumstances at the onset of the conditions were: FILLIN_Q15A</w:t>
       </w:r>
     </w:p>
     <w:p>
@@ -514,21 +514,21 @@
         <w:rPr>
           <w:color w:val="FF0000"/>
         </w:rPr>
-        <w:t>Mr. (insert 1) mentioned the following additional symptoms: “(insert 16a).”</w:t>
-      </w:r>
-    </w:p>
-    <w:p/>
-    <w:p>
-      <w:pPr>
-        <w:rPr>
-          <w:color w:val="FF0000"/>
-        </w:rPr>
-      </w:pPr>
-      <w:r>
-        <w:rPr>
-          <w:color w:val="FF0000"/>
-        </w:rPr>
-        <w:t xml:space="preserve">Mr. (insert 1) (insert 16b) traumatic event </w:t>
+        <w:t>Mr. FILLIN_Q1 mentioned the following additional symptoms: “FILLIN_Q16A.”</w:t>
+      </w:r>
+    </w:p>
+    <w:p/>
+    <w:p>
+      <w:pPr>
+        <w:rPr>
+          <w:color w:val="FF0000"/>
+        </w:rPr>
+      </w:pPr>
+      <w:r>
+        <w:rPr>
+          <w:color w:val="FF0000"/>
+        </w:rPr>
+        <w:t xml:space="preserve">Mr. FILLIN_Q1 FILLIN_Q16B traumatic event </w:t>
       </w:r>
       <w:r>
         <w:rPr>
@@ -548,33 +548,33 @@
         <w:rPr>
           <w:color w:val="FF0000"/>
         </w:rPr>
-        <w:t xml:space="preserve"> (insert 16c) in (insert16d). There (insert 16e) current effect of the trauma on his daily functioning. (insert 16f) The trauma has affected his life and functioning for (insert 16g).</w:t>
-      </w:r>
-    </w:p>
-    <w:p/>
-    <w:p>
-      <w:pPr>
-        <w:rPr>
-          <w:color w:val="FF0000"/>
-        </w:rPr>
-      </w:pPr>
-      <w:r>
-        <w:t xml:space="preserve">The effects of mental health in his daily life are: (insert text box 17). Mr. (insert 1) stopped working due to his impairments on (insert A18). </w:t>
-      </w:r>
-      <w:r>
-        <w:rPr>
-          <w:color w:val="FF0000"/>
-        </w:rPr>
-        <w:t xml:space="preserve"> (insert A18a) </w:t>
-      </w:r>
-      <w:r>
-        <w:t xml:space="preserve">He (insert 19) currently in psychotherapy </w:t>
-      </w:r>
-      <w:r>
-        <w:rPr>
-          <w:color w:val="FF0000"/>
-        </w:rPr>
-        <w:t>(insert 19a)</w:t>
+        <w:t xml:space="preserve"> FILLIN_Q16C in (insert16d). There FILLIN_Q16E current effect of the trauma on his daily functioning. FILLIN_Q16F The trauma has affected his life and functioning for FILLIN_Q16G.</w:t>
+      </w:r>
+    </w:p>
+    <w:p/>
+    <w:p>
+      <w:pPr>
+        <w:rPr>
+          <w:color w:val="FF0000"/>
+        </w:rPr>
+      </w:pPr>
+      <w:r>
+        <w:t xml:space="preserve">The effects of mental health in his daily life are: (insert text box 17). Mr. FILLIN_Q1 stopped working due to his impairments on FILLIN_QA18. </w:t>
+      </w:r>
+      <w:r>
+        <w:rPr>
+          <w:color w:val="FF0000"/>
+        </w:rPr>
+        <w:t xml:space="preserve"> FILLIN_QA18A </w:t>
+      </w:r>
+      <w:r>
+        <w:t xml:space="preserve">He FILLIN_Q19 currently in psychotherapy </w:t>
+      </w:r>
+      <w:r>
+        <w:rPr>
+          <w:color w:val="FF0000"/>
+        </w:rPr>
+        <w:t>FILLIN_Q19A</w:t>
       </w:r>
       <w:r>
         <w:t>.</w:t>
@@ -586,7 +586,7 @@
         <w:rPr>
           <w:color w:val="FF0000"/>
         </w:rPr>
-        <w:t>Psychotherapy (insert 20) helpful to Mr. (insert1). (insert 20a)</w:t>
+        <w:t>Psychotherapy FILLIN_Q20 helpful to Mr. (insert1). FILLIN_Q20A</w:t>
       </w:r>
       <w:r>
         <w:rPr>
@@ -599,7 +599,7 @@
           <w:color w:val="FF0000"/>
           <w:highlight w:val="yellow"/>
         </w:rPr>
-        <w:t>He (insert 179).</w:t>
+        <w:t>He FILLIN_Q179.</w:t>
       </w:r>
     </w:p>
     <w:p/>
@@ -631,21 +631,21 @@
         <w:rPr>
           <w:lang w:bidi="x-none"/>
         </w:rPr>
-        <w:t xml:space="preserve">Mr. (insert 1) (insert 21) currently taking medications.  </w:t>
+        <w:t xml:space="preserve">Mr. FILLIN_Q1 FILLIN_Q21 currently taking medications.  </w:t>
       </w:r>
       <w:r>
         <w:rPr>
           <w:color w:val="FF0000"/>
           <w:lang w:bidi="x-none"/>
         </w:rPr>
-        <w:t xml:space="preserve">He reported he (insert 21a) take his medications today. </w:t>
+        <w:t xml:space="preserve">He reported he FILLIN_Q21A take his medications today. </w:t>
       </w:r>
       <w:r>
         <w:rPr>
           <w:color w:val="FF0000"/>
           <w:lang w:bidi="x-none"/>
         </w:rPr>
-        <w:t>They are prescribed by (insert 177).</w:t>
+        <w:t>They are prescribed by FILLIN_Q177.</w:t>
       </w:r>
     </w:p>
     <w:p>
@@ -719,7 +719,7 @@
     </w:p>
     <w:p>
       <w:r>
-        <w:t xml:space="preserve">Mr. (insert 1) reports he (insert 29) been admitted to a psychiatric hospital. </w:t>
+        <w:t xml:space="preserve">Mr. FILLIN_Q1 reports he FILLIN_Q29 been admitted to a psychiatric hospital. </w:t>
       </w:r>
     </w:p>
     <w:p/>
@@ -746,7 +746,7 @@
         <w:rPr>
           <w:color w:val="FF0000"/>
         </w:rPr>
-        <w:t xml:space="preserve"> (insert 30). The admittance was due to (insert 31). Mr. (insert 1) received the following treatment while admitted: (insert 31a). His response to treatment was (insert 31b).</w:t>
+        <w:t xml:space="preserve"> FILLIN_Q30. The admittance was due to FILLIN_Q31. Mr. FILLIN_Q1 received the following treatment while admitted: FILLIN_Q31A. His response to treatment was FILLIN_Q31B.</w:t>
       </w:r>
     </w:p>
     <w:p>
@@ -775,21 +775,21 @@
     <w:p/>
     <w:p>
       <w:r>
-        <w:t>Mr. (insert 1) (insert A32) alcohol, illicit drugs, and tobacco.</w:t>
-      </w:r>
-    </w:p>
-    <w:p/>
-    <w:p>
-      <w:pPr>
-        <w:rPr>
-          <w:color w:val="FF0000"/>
-        </w:rPr>
-      </w:pPr>
-      <w:r>
-        <w:rPr>
-          <w:color w:val="FF0000"/>
-        </w:rPr>
-        <w:t xml:space="preserve">Mr. (insert 1) reported abusing (insert A33). He first used </w:t>
+        <w:t>Mr. FILLIN_Q1 FILLIN_QA32 alcohol, illicit drugs, and tobacco.</w:t>
+      </w:r>
+    </w:p>
+    <w:p/>
+    <w:p>
+      <w:pPr>
+        <w:rPr>
+          <w:color w:val="FF0000"/>
+        </w:rPr>
+      </w:pPr>
+      <w:r>
+        <w:rPr>
+          <w:color w:val="FF0000"/>
+        </w:rPr>
+        <w:t xml:space="preserve">Mr. FILLIN_Q1 reported abusing FILLIN_QA33. He first used </w:t>
       </w:r>
       <w:r>
         <w:rPr>
@@ -821,7 +821,7 @@
         <w:rPr>
           <w:color w:val="FF0000"/>
         </w:rPr>
-        <w:t xml:space="preserve"> (insert A34a). He used the substance (insert A35). At the worst of times, he used (insert A35a) per day. He (insert A36) abusing the substance. He has been clean for (insert A36a).</w:t>
+        <w:t xml:space="preserve"> FILLIN_QA34A. He used the substance FILLIN_QA35. At the worst of times, he used FILLIN_QA35A per day. He FILLIN_QA36 abusing the substance. He has been clean for FILLIN_QA36A.</w:t>
       </w:r>
     </w:p>
     <w:p>
@@ -857,13 +857,13 @@
     </w:p>
     <w:p>
       <w:r>
-        <w:t xml:space="preserve">Mr. (insert 1) (insert 23) from a major head injury, which required hospitalization. </w:t>
-      </w:r>
-      <w:r>
-        <w:rPr>
-          <w:color w:val="FF0000"/>
-        </w:rPr>
-        <w:t xml:space="preserve">He (insert 24) a lack of consciousness, feel dazed, or see stars. The injury was sustained </w:t>
+        <w:t xml:space="preserve">Mr. FILLIN_Q1 FILLIN_Q23 from a major head injury, which required hospitalization. </w:t>
+      </w:r>
+      <w:r>
+        <w:rPr>
+          <w:color w:val="FF0000"/>
+        </w:rPr>
+        <w:t xml:space="preserve">He FILLIN_Q24 a lack of consciousness, feel dazed, or see stars. The injury was sustained </w:t>
       </w:r>
       <w:r>
         <w:rPr>
@@ -882,7 +882,7 @@
         <w:rPr>
           <w:color w:val="FF0000"/>
         </w:rPr>
-        <w:t>(insert 25); he (insert 26) treated at a hospital</w:t>
+        <w:t>FILLIN_Q25; he FILLIN_Q26 treated at a hospital</w:t>
       </w:r>
       <w:r>
         <w:rPr>
@@ -909,7 +909,7 @@
           <w:color w:val="FF0000"/>
           <w:highlight w:val="yellow"/>
         </w:rPr>
-        <w:t>hospital was (insert 16a).</w:t>
+        <w:t>hospital was FILLIN_Q16A.</w:t>
       </w:r>
       <w:r>
         <w:t xml:space="preserve"> </w:t>
@@ -918,13 +918,13 @@
     <w:p/>
     <w:p>
       <w:r>
-        <w:t>Surgeries include: (insert 27).</w:t>
-      </w:r>
-    </w:p>
-    <w:p/>
-    <w:p>
-      <w:r>
-        <w:t>Medical conditions per his report include: (insert 28).</w:t>
+        <w:t>Surgeries include: FILLIN_Q27.</w:t>
+      </w:r>
+    </w:p>
+    <w:p/>
+    <w:p>
+      <w:r>
+        <w:t>Medical conditions per his report include: FILLIN_Q28.</w:t>
       </w:r>
     </w:p>
     <w:p/>
@@ -946,22 +946,22 @@
     <w:p/>
     <w:p>
       <w:r>
-        <w:t xml:space="preserve">Mr. (insert 1) is (insert A37). </w:t>
-      </w:r>
-      <w:r>
-        <w:rPr>
-          <w:color w:val="FF0000"/>
-        </w:rPr>
-        <w:t>(insert A38)</w:t>
-      </w:r>
-      <w:r>
-        <w:t xml:space="preserve"> He (insert A39) children</w:t>
-      </w:r>
-      <w:r>
-        <w:rPr>
-          <w:color w:val="FF0000"/>
-        </w:rPr>
-        <w:t>; (insert A40)</w:t>
+        <w:t xml:space="preserve">Mr. FILLIN_Q1 is FILLIN_QA37. </w:t>
+      </w:r>
+      <w:r>
+        <w:rPr>
+          <w:color w:val="FF0000"/>
+        </w:rPr>
+        <w:t>FILLIN_QA38</w:t>
+      </w:r>
+      <w:r>
+        <w:t xml:space="preserve"> He FILLIN_QA39 children</w:t>
+      </w:r>
+      <w:r>
+        <w:rPr>
+          <w:color w:val="FF0000"/>
+        </w:rPr>
+        <w:t>; FILLIN_QA40</w:t>
       </w:r>
       <w:r>
         <w:t xml:space="preserve">. </w:t>
@@ -970,25 +970,25 @@
         <w:rPr>
           <w:color w:val="FF0000"/>
         </w:rPr>
-        <w:t>(insert A41)</w:t>
-      </w:r>
-      <w:r>
-        <w:t xml:space="preserve"> He (insert 42) (insert 42a) in (insert 42b). There (insert 43) history of mental illness in his family. </w:t>
-      </w:r>
-      <w:r>
-        <w:rPr>
-          <w:color w:val="FF0000"/>
-        </w:rPr>
-        <w:t>(insert 44)</w:t>
-      </w:r>
-      <w:r>
-        <w:t xml:space="preserve"> There (insert 45) history of child abuse in the family. </w:t>
-      </w:r>
-      <w:r>
-        <w:rPr>
-          <w:color w:val="FF0000"/>
-        </w:rPr>
-        <w:t>(insert 46) (insert 47)</w:t>
+        <w:t>FILLIN_QA41</w:t>
+      </w:r>
+      <w:r>
+        <w:t xml:space="preserve"> He FILLIN_Q42 FILLIN_Q42A in FILLIN_Q42B. There FILLIN_Q43 history of mental illness in his family. </w:t>
+      </w:r>
+      <w:r>
+        <w:rPr>
+          <w:color w:val="FF0000"/>
+        </w:rPr>
+        <w:t>FILLIN_Q44</w:t>
+      </w:r>
+      <w:r>
+        <w:t xml:space="preserve"> There FILLIN_Q45 history of child abuse in the family. </w:t>
+      </w:r>
+      <w:r>
+        <w:rPr>
+          <w:color w:val="FF0000"/>
+        </w:rPr>
+        <w:t>FILLIN_Q46 FILLIN_Q47</w:t>
       </w:r>
       <w:r>
         <w:t xml:space="preserve"> </w:t>
@@ -1013,13 +1013,13 @@
     <w:p/>
     <w:p>
       <w:r>
-        <w:t xml:space="preserve">Mr. (insert 1) (insert A52) working. </w:t>
-      </w:r>
-      <w:r>
-        <w:rPr>
-          <w:color w:val="FF0000"/>
-        </w:rPr>
-        <w:t>He (insert A53) actively seeking employment at this time.</w:t>
+        <w:t xml:space="preserve">Mr. FILLIN_Q1 FILLIN_QA52 working. </w:t>
+      </w:r>
+      <w:r>
+        <w:rPr>
+          <w:color w:val="FF0000"/>
+        </w:rPr>
+        <w:t>He FILLIN_QA53 actively seeking employment at this time.</w:t>
       </w:r>
       <w:r>
         <w:t xml:space="preserve"> </w:t>
@@ -1029,7 +1029,7 @@
           <w:color w:val="FF0000"/>
           <w:highlight w:val="yellow"/>
         </w:rPr>
-        <w:t>His attitude regarding seeking employment is (insert A184).</w:t>
+        <w:t>His attitude regarding seeking employment is FILLIN_QA184.</w:t>
       </w:r>
       <w:r>
         <w:rPr>
@@ -1041,7 +1041,7 @@
         <w:rPr>
           <w:color w:val="FF0000"/>
         </w:rPr>
-        <w:t>The reason he left his last place of employment was “(insert A54).”</w:t>
+        <w:t>The reason he left his last place of employment was “FILLIN_QA54.”</w:t>
       </w:r>
     </w:p>
     <w:p/>
@@ -1053,13 +1053,13 @@
     <w:p/>
     <w:p>
       <w:r>
-        <w:t>(insert A55)</w:t>
-      </w:r>
-    </w:p>
-    <w:p/>
-    <w:p>
-      <w:r>
-        <w:t>He reported the periods of unemployment were due to “(insert A56).”</w:t>
+        <w:t>FILLIN_QA55</w:t>
+      </w:r>
+    </w:p>
+    <w:p/>
+    <w:p>
+      <w:r>
+        <w:t>He reported the periods of unemployment were due to “FILLIN_QA56.”</w:t>
       </w:r>
     </w:p>
     <w:p/>
@@ -1081,16 +1081,16 @@
     <w:p/>
     <w:p>
       <w:r>
-        <w:t xml:space="preserve">The last education level Mr. (insert 1) completed was (insert 48). He reports his academic performance was (insert 49). </w:t>
-      </w:r>
-      <w:r>
-        <w:rPr>
-          <w:color w:val="FF0000"/>
-        </w:rPr>
-        <w:t>(insert 49a)</w:t>
-      </w:r>
-      <w:r>
-        <w:t xml:space="preserve"> He (insert 50) enrolled in special education courses</w:t>
+        <w:t xml:space="preserve">The last education level Mr. FILLIN_Q1 completed was FILLIN_Q48. He reports his academic performance was FILLIN_Q49. </w:t>
+      </w:r>
+      <w:r>
+        <w:rPr>
+          <w:color w:val="FF0000"/>
+        </w:rPr>
+        <w:t>FILLIN_Q49A</w:t>
+      </w:r>
+      <w:r>
+        <w:t xml:space="preserve"> He FILLIN_Q50 enrolled in special education courses</w:t>
       </w:r>
       <w:r>
         <w:rPr>
@@ -1105,7 +1105,7 @@
         <w:rPr>
           <w:color w:val="FF0000"/>
         </w:rPr>
-        <w:t>(insert 51)</w:t>
+        <w:t>FILLIN_Q51</w:t>
       </w:r>
       <w:r>
         <w:t xml:space="preserve">. </w:t>
@@ -1135,13 +1135,13 @@
         </w:rPr>
       </w:pPr>
       <w:r>
-        <w:t xml:space="preserve">Mr. (insert 1) (insert A57) arrested </w:t>
-      </w:r>
-      <w:r>
-        <w:rPr>
-          <w:color w:val="FF0000"/>
-        </w:rPr>
-        <w:t>for (insert A57a)</w:t>
+        <w:t xml:space="preserve">Mr. FILLIN_Q1 FILLIN_QA57 arrested </w:t>
+      </w:r>
+      <w:r>
+        <w:rPr>
+          <w:color w:val="FF0000"/>
+        </w:rPr>
+        <w:t>for FILLIN_QA57A</w:t>
       </w:r>
       <w:r>
         <w:t xml:space="preserve">. </w:t>
@@ -1159,7 +1159,7 @@
         <w:rPr>
           <w:color w:val="FF0000"/>
         </w:rPr>
-        <w:t xml:space="preserve">(insert A58), and the outcome was (insert A59). He (insert A60) incarcerated. The incarceration lasted (insert A60a). </w:t>
+        <w:t xml:space="preserve">FILLIN_QA58, and the outcome was FILLIN_QA59. He FILLIN_QA60 incarcerated. The incarceration lasted FILLIN_QA60A. </w:t>
       </w:r>
     </w:p>
     <w:p>
@@ -1192,7 +1192,7 @@
         <w:spacing w:line="240" w:lineRule="exact"/>
       </w:pPr>
       <w:r>
-        <w:t xml:space="preserve">Mr. (insert 1) (insert A61) </w:t>
+        <w:t xml:space="preserve">Mr. FILLIN_Q1 FILLIN_QA61 </w:t>
       </w:r>
       <w:r>
         <w:rPr>
@@ -1208,7 +1208,7 @@
         <w:rPr>
           <w:color w:val="FF0000"/>
         </w:rPr>
-        <w:t xml:space="preserve">The dates of services were (insert A62). The highest rank he held was (insert A63). He reports he (insert A63a) received any metals, and report disciplinary action (insert A63b) taken. Mr. (insert 1) (insert A63c) he was dishonorably discharged. He (insert A64) deployed. </w:t>
+        <w:t xml:space="preserve">The dates of services were FILLIN_QA62. The highest rank he held was FILLIN_QA63. He reports he FILLIN_QA63A received any metals, and report disciplinary action FILLIN_QA63B taken. Mr. FILLIN_Q1 FILLIN_QA63C he was dishonorably discharged. He FILLIN_QA64 deployed. </w:t>
       </w:r>
     </w:p>
     <w:p/>
@@ -1255,10 +1255,10 @@
     </w:p>
     <w:p>
       <w:r>
-        <w:t>Mr. (insert 1) appeared (insert 65) his stated age. His hygiene was (insert 66); he was (insert 66a). In relation to height, his build was (insert 67</w:t>
-      </w:r>
-      <w:r>
-        <w:t>).  Eye contact was (insert 68)</w:t>
+        <w:t>Mr. FILLIN_Q1 appeared FILLIN_Q65 his stated age. His hygiene was FILLIN_Q66; he was FILLIN_Q66A. In relation to height, his build was (insert 67</w:t>
+      </w:r>
+      <w:r>
+        <w:t>).  Eye contact was FILLIN_Q68</w:t>
       </w:r>
       <w:r>
         <w:rPr>
@@ -1268,7 +1268,7 @@
         <w:t>, and his</w:t>
       </w:r>
       <w:r>
-        <w:t xml:space="preserve"> facial expressions were (insert 69). Clothing was (insert 70). He was dressed in (insert 71)</w:t>
+        <w:t xml:space="preserve"> facial expressions were FILLIN_Q69. Clothing was FILLIN_Q70. He was dressed in FILLIN_Q71</w:t>
       </w:r>
       <w:r>
         <w:rPr>
@@ -1277,22 +1277,22 @@
         <w:t>;</w:t>
       </w:r>
       <w:r>
-        <w:t xml:space="preserve"> which (insert 72) appropriate for the weather. There (insert 73) evidence of psychomotor agitation</w:t>
-      </w:r>
-      <w:r>
-        <w:rPr>
-          <w:color w:val="FF0000"/>
-        </w:rPr>
-        <w:t>, as seen when he (insert 73a)</w:t>
-      </w:r>
-      <w:r>
-        <w:t>. There (insert 73b) evidence of psychomotor retardation</w:t>
-      </w:r>
-      <w:r>
-        <w:rPr>
-          <w:color w:val="FF0000"/>
-        </w:rPr>
-        <w:t>, as seen when he (insert 73c)</w:t>
+        <w:t xml:space="preserve"> which FILLIN_Q72 appropriate for the weather. There FILLIN_Q73 evidence of psychomotor agitation</w:t>
+      </w:r>
+      <w:r>
+        <w:rPr>
+          <w:color w:val="FF0000"/>
+        </w:rPr>
+        <w:t>, as seen when he FILLIN_Q73A</w:t>
+      </w:r>
+      <w:r>
+        <w:t>. There FILLIN_Q73B evidence of psychomotor retardation</w:t>
+      </w:r>
+      <w:r>
+        <w:rPr>
+          <w:color w:val="FF0000"/>
+        </w:rPr>
+        <w:t>, as seen when he FILLIN_Q73C</w:t>
       </w:r>
       <w:r>
         <w:t>.</w:t>
@@ -1329,13 +1329,13 @@
         </w:rPr>
       </w:pPr>
       <w:r>
-        <w:t xml:space="preserve">Mr. (insert 1)’s behavior was (insert 74). Attitude was (insert 76). There (insert 77) evidence of feigning or factitious behaviors. </w:t>
-      </w:r>
-      <w:r>
-        <w:rPr>
-          <w:color w:val="FF0000"/>
-        </w:rPr>
-        <w:t>(insert 77a)</w:t>
+        <w:t xml:space="preserve">Mr. FILLIN_Q1’s behavior was FILLIN_Q74. Attitude was FILLIN_Q76. There FILLIN_Q77 evidence of feigning or factitious behaviors. </w:t>
+      </w:r>
+      <w:r>
+        <w:rPr>
+          <w:color w:val="FF0000"/>
+        </w:rPr>
+        <w:t>FILLIN_Q77A</w:t>
       </w:r>
     </w:p>
     <w:p>
@@ -1384,13 +1384,13 @@
         </w:rPr>
       </w:pPr>
       <w:r>
-        <w:t xml:space="preserve">He stated that his current mood was (insert 88).  Mr. (insert 1)’s affect was (insert 89) with the stated mood.  </w:t>
-      </w:r>
-      <w:r>
-        <w:rPr>
-          <w:color w:val="FF0000"/>
-        </w:rPr>
-        <w:t>He appeared (insert 90).</w:t>
+        <w:t xml:space="preserve">He stated that his current mood was FILLIN_Q88.  Mr. FILLIN_Q1’s affect was FILLIN_Q89 with the stated mood.  </w:t>
+      </w:r>
+      <w:r>
+        <w:rPr>
+          <w:color w:val="FF0000"/>
+        </w:rPr>
+        <w:t>He appeared FILLIN_Q90.</w:t>
       </w:r>
       <w:r>
         <w:t xml:space="preserve"> </w:t>
@@ -1407,7 +1407,7 @@
           <w:color w:val="008000"/>
           <w:highlight w:val="yellow"/>
         </w:rPr>
-        <w:t>ing, he stated he has (insert 91).</w:t>
+        <w:t>ing, he stated he has FILLIN_Q91.</w:t>
       </w:r>
       <w:r>
         <w:rPr>
@@ -1421,7 +1421,7 @@
           <w:color w:val="008000"/>
           <w:highlight w:val="yellow"/>
         </w:rPr>
-        <w:t>He reports (insert 92).</w:t>
+        <w:t>He reports FILLIN_Q92.</w:t>
       </w:r>
     </w:p>
     <w:p>
@@ -1448,49 +1448,49 @@
         </w:rPr>
       </w:pPr>
       <w:r>
-        <w:t xml:space="preserve">Mr. (insert 1) (insert 82) having auditory hallucinations. </w:t>
-      </w:r>
-      <w:r>
-        <w:rPr>
-          <w:color w:val="FF0000"/>
-        </w:rPr>
-        <w:t>(insert 83)</w:t>
-      </w:r>
-      <w:r>
-        <w:t xml:space="preserve"> He (insert 84) having visual, tactile, or olfactory hallucinations. </w:t>
-      </w:r>
-      <w:r>
-        <w:rPr>
-          <w:color w:val="FF0000"/>
-        </w:rPr>
-        <w:t>(insert 85)</w:t>
-      </w:r>
-      <w:r>
-        <w:t xml:space="preserve"> Mr. (insert 1) (insert 86) having suicidal ideations. </w:t>
-      </w:r>
-      <w:r>
-        <w:rPr>
-          <w:color w:val="FF0000"/>
-        </w:rPr>
-        <w:t>(insert 86a)</w:t>
-      </w:r>
-      <w:r>
-        <w:t xml:space="preserve"> Mr. (insert 1) (insert 86b) having homicidal ideations. </w:t>
-      </w:r>
-      <w:r>
-        <w:rPr>
-          <w:color w:val="FF0000"/>
-        </w:rPr>
-        <w:t>(insert 86c)</w:t>
-      </w:r>
-      <w:r>
-        <w:t xml:space="preserve"> He (insert 87) having delusions. </w:t>
-      </w:r>
-      <w:r>
-        <w:rPr>
-          <w:color w:val="FF0000"/>
-        </w:rPr>
-        <w:t>(insert 87a)</w:t>
+        <w:t xml:space="preserve">Mr. FILLIN_Q1 FILLIN_Q82 having auditory hallucinations. </w:t>
+      </w:r>
+      <w:r>
+        <w:rPr>
+          <w:color w:val="FF0000"/>
+        </w:rPr>
+        <w:t>FILLIN_Q83</w:t>
+      </w:r>
+      <w:r>
+        <w:t xml:space="preserve"> He FILLIN_Q84 having visual, tactile, or olfactory hallucinations. </w:t>
+      </w:r>
+      <w:r>
+        <w:rPr>
+          <w:color w:val="FF0000"/>
+        </w:rPr>
+        <w:t>FILLIN_Q85</w:t>
+      </w:r>
+      <w:r>
+        <w:t xml:space="preserve"> Mr. FILLIN_Q1 FILLIN_Q86 having suicidal ideations. </w:t>
+      </w:r>
+      <w:r>
+        <w:rPr>
+          <w:color w:val="FF0000"/>
+        </w:rPr>
+        <w:t>FILLIN_Q86A</w:t>
+      </w:r>
+      <w:r>
+        <w:t xml:space="preserve"> Mr. FILLIN_Q1 FILLIN_Q86B having homicidal ideations. </w:t>
+      </w:r>
+      <w:r>
+        <w:rPr>
+          <w:color w:val="FF0000"/>
+        </w:rPr>
+        <w:t>FILLIN_Q86C</w:t>
+      </w:r>
+      <w:r>
+        <w:t xml:space="preserve"> He FILLIN_Q87 having delusions. </w:t>
+      </w:r>
+      <w:r>
+        <w:rPr>
+          <w:color w:val="FF0000"/>
+        </w:rPr>
+        <w:t>FILLIN_Q87A</w:t>
       </w:r>
     </w:p>
     <w:p>
@@ -1519,16 +1519,16 @@
         <w:spacing w:line="240" w:lineRule="exact"/>
       </w:pPr>
       <w:r>
-        <w:t xml:space="preserve">Speech form was (insert 78). </w:t>
-      </w:r>
-      <w:r>
-        <w:rPr>
-          <w:color w:val="FF0000"/>
-        </w:rPr>
-        <w:t xml:space="preserve">(insert 78a) </w:t>
-      </w:r>
-      <w:r>
-        <w:t>Articulation was (insert 79). Speech velocity was (insert 80); volume was (insert 81).</w:t>
+        <w:t xml:space="preserve">Speech form was FILLIN_Q78. </w:t>
+      </w:r>
+      <w:r>
+        <w:rPr>
+          <w:color w:val="FF0000"/>
+        </w:rPr>
+        <w:t xml:space="preserve">FILLIN_Q78A </w:t>
+      </w:r>
+      <w:r>
+        <w:t>Articulation was FILLIN_Q79. Speech velocity was FILLIN_Q80; volume was FILLIN_Q81.</w:t>
       </w:r>
     </w:p>
     <w:p>
@@ -1579,7 +1579,7 @@
         </w:rPr>
       </w:pPr>
       <w:r>
-        <w:t xml:space="preserve">Mr. (insert 1) was </w:t>
+        <w:t xml:space="preserve">Mr. FILLIN_Q1 was </w:t>
       </w:r>
       <w:r>
         <w:rPr>
@@ -1595,28 +1595,28 @@
         <w:t xml:space="preserve"> </w:t>
       </w:r>
       <w:r>
-        <w:t xml:space="preserve">(insert 93) </w:t>
-      </w:r>
-      <w:r>
-        <w:rPr>
-          <w:color w:val="FF0000"/>
-          <w:highlight w:val="yellow"/>
-        </w:rPr>
-        <w:t xml:space="preserve">(Person- (insert 94) Place- </w:t>
-      </w:r>
-      <w:r>
-        <w:rPr>
-          <w:color w:val="FF0000"/>
-          <w:highlight w:val="yellow"/>
-        </w:rPr>
-        <w:t>(insert 95) Time-</w:t>
-      </w:r>
-      <w:r>
-        <w:rPr>
-          <w:color w:val="FF0000"/>
-          <w:highlight w:val="yellow"/>
-        </w:rPr>
-        <w:t xml:space="preserve"> (insert 96)).</w:t>
+        <w:t xml:space="preserve">FILLIN_Q93 </w:t>
+      </w:r>
+      <w:r>
+        <w:rPr>
+          <w:color w:val="FF0000"/>
+          <w:highlight w:val="yellow"/>
+        </w:rPr>
+        <w:t xml:space="preserve">(Person- FILLIN_Q94 Place- </w:t>
+      </w:r>
+      <w:r>
+        <w:rPr>
+          <w:color w:val="FF0000"/>
+          <w:highlight w:val="yellow"/>
+        </w:rPr>
+        <w:t>FILLIN_Q95 Time-</w:t>
+      </w:r>
+      <w:r>
+        <w:rPr>
+          <w:color w:val="FF0000"/>
+          <w:highlight w:val="yellow"/>
+        </w:rPr>
+        <w:t xml:space="preserve"> FILLIN_Q96).</w:t>
       </w:r>
     </w:p>
     <w:p>
@@ -1654,7 +1654,7 @@
         <w:spacing w:line="240" w:lineRule="exact"/>
       </w:pPr>
       <w:r>
-        <w:t xml:space="preserve">Mr. (insert 1) </w:t>
+        <w:t xml:space="preserve">Mr. FILLIN_Q1 </w:t>
       </w:r>
       <w:r>
         <w:t>was administered a (insert 98a, 98b, 98c</w:t>
@@ -1695,7 +1695,7 @@
         <w:rPr>
           <w:highlight w:val="yellow"/>
         </w:rPr>
-        <w:t>(insert 99)</w:t>
+        <w:t>FILLIN_Q99</w:t>
       </w:r>
     </w:p>
     <w:p>
@@ -1759,7 +1759,7 @@
         <w:rPr>
           <w:u w:val="single"/>
         </w:rPr>
-        <w:t>INDEX SCORES: (insert 98a)</w:t>
+        <w:t>INDEX SCORES: FILLIN_Q98A</w:t>
       </w:r>
     </w:p>
     <w:p>
@@ -1783,7 +1783,7 @@
         <w:rPr>
           <w:color w:val="000000"/>
         </w:rPr>
-        <w:t>(insert 100)</w:t>
+        <w:t>FILLIN_Q100</w:t>
       </w:r>
       <w:r>
         <w:rPr>
@@ -1811,7 +1811,7 @@
         <w:rPr>
           <w:u w:val="single"/>
         </w:rPr>
-        <w:t>SUBTEST SCORES: (insert 98a)</w:t>
+        <w:t>SUBTEST SCORES: FILLIN_Q98A</w:t>
       </w:r>
     </w:p>
     <w:p>
@@ -1833,7 +1833,7 @@
         <w:rPr>
           <w:color w:val="000000"/>
         </w:rPr>
-        <w:t>(insert 101)</w:t>
+        <w:t>FILLIN_Q101</w:t>
       </w:r>
       <w:r>
         <w:rPr>
@@ -1861,7 +1861,7 @@
         <w:rPr>
           <w:color w:val="000000"/>
         </w:rPr>
-        <w:t>(insert 102)</w:t>
+        <w:t>FILLIN_Q102</w:t>
       </w:r>
     </w:p>
     <w:p>
@@ -1896,7 +1896,7 @@
     <w:p/>
     <w:p>
       <w:r>
-        <w:t xml:space="preserve">Mr. (insert 1)’s intellectual functioning appeared to be (insert 110) range as evidenced by vocabulary and ability to express thoughts. </w:t>
+        <w:t xml:space="preserve">Mr. FILLIN_Q1’s intellectual functioning appeared to be FILLIN_Q110 range as evidenced by vocabulary and ability to express thoughts. </w:t>
       </w:r>
     </w:p>
     <w:p/>
@@ -1965,20 +1965,20 @@
         <w:rPr>
           <w:u w:val="single"/>
         </w:rPr>
-        <w:t>INDEX SCORES: (insert 98b)</w:t>
-      </w:r>
-    </w:p>
-    <w:p>
-      <w:pPr>
-        <w:spacing w:line="240" w:lineRule="exact"/>
-      </w:pPr>
-    </w:p>
-    <w:p>
-      <w:pPr>
-        <w:spacing w:line="240" w:lineRule="exact"/>
-      </w:pPr>
-      <w:r>
-        <w:t>(insert 112)</w:t>
+        <w:t>INDEX SCORES: FILLIN_Q98B</w:t>
+      </w:r>
+    </w:p>
+    <w:p>
+      <w:pPr>
+        <w:spacing w:line="240" w:lineRule="exact"/>
+      </w:pPr>
+    </w:p>
+    <w:p>
+      <w:pPr>
+        <w:spacing w:line="240" w:lineRule="exact"/>
+      </w:pPr>
+      <w:r>
+        <w:t>FILLIN_Q112</w:t>
       </w:r>
       <w:r>
         <w:rPr>
@@ -2022,7 +2022,7 @@
         <w:spacing w:line="240" w:lineRule="exact"/>
       </w:pPr>
       <w:r>
-        <w:t>(insert 113)</w:t>
+        <w:t>FILLIN_Q113</w:t>
       </w:r>
       <w:r>
         <w:rPr>
@@ -2047,7 +2047,7 @@
         <w:spacing w:line="240" w:lineRule="exact"/>
       </w:pPr>
       <w:r>
-        <w:t>(insert 114)</w:t>
+        <w:t>FILLIN_Q114</w:t>
       </w:r>
     </w:p>
     <w:p>
@@ -2083,7 +2083,7 @@
     </w:p>
     <w:p>
       <w:r>
-        <w:t xml:space="preserve">Remote memory was (insert 121) as evidenced by his ability to recount biographical history and other past events. Regarding recent memory, he can remember (insert 122) objects after a </w:t>
+        <w:t xml:space="preserve">Remote memory was FILLIN_Q121 as evidenced by his ability to recount biographical history and other past events. Regarding recent memory, he can remember FILLIN_Q122 objects after a </w:t>
       </w:r>
       <w:r>
         <w:rPr>
@@ -2162,7 +2162,7 @@
         <w:spacing w:line="240" w:lineRule="exact"/>
       </w:pPr>
       <w:r>
-        <w:t xml:space="preserve">Mr. (insert 1)’s fund of knowledge is (insert 125) when compared to his peers, as seen on the </w:t>
+        <w:t xml:space="preserve">Mr. FILLIN_Q1’s fund of knowledge is FILLIN_Q125 when compared to his peers, as seen on the </w:t>
       </w:r>
       <w:r>
         <w:rPr>
@@ -2172,7 +2172,7 @@
         <w:t>intelligence assessment</w:t>
       </w:r>
       <w:r>
-        <w:t xml:space="preserve"> (scaled score is (insert 126)).</w:t>
+        <w:t xml:space="preserve"> (scaled score is FILLIN_Q126).</w:t>
       </w:r>
     </w:p>
     <w:p>
@@ -2208,13 +2208,13 @@
     </w:p>
     <w:p>
       <w:r>
-        <w:t xml:space="preserve">Mr. (insert 1)’s fund of knowledge (insert 127) consistent with his education level and background. He (insert 128) current events. </w:t>
+        <w:t xml:space="preserve">Mr. FILLIN_Q1’s fund of knowledge FILLIN_Q127 consistent with his education level and background. He FILLIN_Q128 current events. </w:t>
       </w:r>
       <w:r>
         <w:t xml:space="preserve">He answered </w:t>
       </w:r>
       <w:r>
-        <w:t xml:space="preserve">(insert 129) of six questions correctly. </w:t>
+        <w:t xml:space="preserve">FILLIN_Q129 of six questions correctly. </w:t>
       </w:r>
     </w:p>
     <w:p>
@@ -2303,7 +2303,7 @@
         <w:t xml:space="preserve"> </w:t>
       </w:r>
       <w:r>
-        <w:t>where his performance was (insert 131) (scaled score is (insert 132)).</w:t>
+        <w:t>where his performance was FILLIN_Q131 (scaled score is FILLIN_Q132).</w:t>
       </w:r>
     </w:p>
     <w:p>
@@ -2361,7 +2361,7 @@
         <w:rPr>
           <w:highlight w:val="yellow"/>
         </w:rPr>
-        <w:t xml:space="preserve">Mr. (insert 1) </w:t>
+        <w:t xml:space="preserve">Mr. FILLIN_Q1 </w:t>
       </w:r>
       <w:r>
         <w:rPr>
@@ -2373,7 +2373,7 @@
         <w:rPr>
           <w:highlight w:val="yellow"/>
         </w:rPr>
-        <w:t xml:space="preserve">answered (133) of five basic math problems. He (insert 133a). Mr. (insert 1) (insert 133b) able to </w:t>
+        <w:t xml:space="preserve">answered (133) of five basic math problems. He FILLIN_Q133A. Mr. FILLIN_Q1 FILLIN_Q133B able to </w:t>
       </w:r>
       <w:r>
         <w:rPr>
@@ -2503,7 +2503,7 @@
         </w:rPr>
       </w:pPr>
       <w:r>
-        <w:t>His ability to sustain attention, concentration, and exert mental control is in the (insert 135) range (WMI = (insert 135a)).</w:t>
+        <w:t>His ability to sustain attention, concentration, and exert mental control is in the FILLIN_Q135 range (WMI = FILLIN_Q135A).</w:t>
       </w:r>
       <w:r>
         <w:rPr>
@@ -2550,7 +2550,7 @@
         <w:spacing w:line="240" w:lineRule="exact"/>
       </w:pPr>
       <w:r>
-        <w:t xml:space="preserve">Mr. (insert 1) (insert 136). He was (insert 137) to spell </w:t>
+        <w:t xml:space="preserve">Mr. FILLIN_Q1 FILLIN_Q136. He was FILLIN_Q137 to spell </w:t>
       </w:r>
       <w:r>
         <w:rPr>
@@ -2562,7 +2562,7 @@
         <w:t xml:space="preserve"> forward</w:t>
       </w:r>
       <w:r>
-        <w:t xml:space="preserve"> and (insert 138) to spell </w:t>
+        <w:t xml:space="preserve"> and FILLIN_Q138 to spell </w:t>
       </w:r>
       <w:r>
         <w:rPr>
@@ -2688,7 +2688,7 @@
         <w:rPr>
           <w:highlight w:val="yellow"/>
         </w:rPr>
-        <w:t xml:space="preserve">This is based on his performance on this task in a subtest of the psychological testing, where he performed (insert 144) his peers (scaled score is (insert 145)).  </w:t>
+        <w:t xml:space="preserve">This is based on his performance on this task in a subtest of the psychological testing, where he performed FILLIN_Q144 his peers (scaled score is FILLIN_Q145).  </w:t>
       </w:r>
     </w:p>
     <w:p>
@@ -2751,7 +2751,7 @@
         <w:rPr>
           <w:highlight w:val="yellow"/>
         </w:rPr>
-        <w:t>,” he said, “(insert 142).”</w:t>
+        <w:t>,” he said, “FILLIN_Q142.”</w:t>
       </w:r>
     </w:p>
     <w:p>
@@ -2786,7 +2786,7 @@
         <w:rPr>
           <w:highlight w:val="yellow"/>
         </w:rPr>
-        <w:t>,” he said, “(insert 142a).”</w:t>
+        <w:t>,” he said, “FILLIN_Q142A.”</w:t>
       </w:r>
     </w:p>
     <w:p>
@@ -2818,7 +2818,7 @@
         <w:rPr>
           <w:highlight w:val="yellow"/>
         </w:rPr>
-        <w:t xml:space="preserve"> boat and a car, he said, “(insert 146).”</w:t>
+        <w:t xml:space="preserve"> boat and a car, he said, “FILLIN_Q146.”</w:t>
       </w:r>
     </w:p>
     <w:p>
@@ -2848,7 +2848,7 @@
         <w:rPr>
           <w:highlight w:val="yellow"/>
         </w:rPr>
-        <w:t xml:space="preserve"> pen and a pencil, he said, “(insert 146a).”</w:t>
+        <w:t xml:space="preserve"> pen and a pencil, he said, “FILLIN_Q146A.”</w:t>
       </w:r>
     </w:p>
     <w:p>
@@ -2877,7 +2877,7 @@
     </w:p>
     <w:p>
       <w:r>
-        <w:t>Mr. (insert 1)’s insight into his condition was (insert 147).</w:t>
+        <w:t>Mr. FILLIN_Q1’s insight into his condition was FILLIN_Q147.</w:t>
       </w:r>
       <w:r>
         <w:t xml:space="preserve"> </w:t>
@@ -2889,7 +2889,7 @@
         <w:rPr>
           <w:highlight w:val="yellow"/>
         </w:rPr>
-        <w:t>He was asked a series of questions to assess his judgment, including one about smoke in a movie theater and another about finding a purse in a store. Based on his responses, Mr. (insert 1) has (insert 152) judgment.</w:t>
+        <w:t>He was asked a series of questions to assess his judgment, including one about smoke in a movie theater and another about finding a purse in a store. Based on his responses, Mr. FILLIN_Q1 has FILLIN_Q152 judgment.</w:t>
       </w:r>
     </w:p>
     <w:p>
@@ -3071,7 +3071,7 @@
           <w:highlight w:val="yellow"/>
           <w:lang w:bidi="en-US"/>
         </w:rPr>
-        <w:t>(insert 302)</w:t>
+        <w:t>FILLIN_Q302</w:t>
       </w:r>
     </w:p>
     <w:p>
@@ -3154,7 +3154,7 @@
           <w:highlight w:val="yellow"/>
           <w:lang w:bidi="en-US"/>
         </w:rPr>
-        <w:t xml:space="preserve">Mr. (insert 1) was administered a (insert 303). </w:t>
+        <w:t xml:space="preserve">Mr. FILLIN_Q1 was administered a FILLIN_Q303. </w:t>
       </w:r>
       <w:r>
         <w:rPr>
@@ -3163,7 +3163,7 @@
           <w:highlight w:val="yellow"/>
           <w:lang w:bidi="en-US"/>
         </w:rPr>
-        <w:t>(insert 304)</w:t>
+        <w:t>FILLIN_Q304</w:t>
       </w:r>
     </w:p>
     <w:p>
@@ -3239,14 +3239,14 @@
           <w:color w:val="FF0000"/>
           <w:highlight w:val="yellow"/>
         </w:rPr>
-        <w:t xml:space="preserve">Mr. (insert 1) was administered a (insert 305). </w:t>
-      </w:r>
-      <w:r>
-        <w:rPr>
-          <w:color w:val="FF0000"/>
-          <w:highlight w:val="yellow"/>
-        </w:rPr>
-        <w:t>(insert 306)</w:t>
+        <w:t xml:space="preserve">Mr. FILLIN_Q1 was administered a FILLIN_Q305. </w:t>
+      </w:r>
+      <w:r>
+        <w:rPr>
+          <w:color w:val="FF0000"/>
+          <w:highlight w:val="yellow"/>
+        </w:rPr>
+        <w:t>FILLIN_Q306</w:t>
       </w:r>
     </w:p>
     <w:p/>
@@ -3292,13 +3292,13 @@
         </w:rPr>
       </w:pPr>
       <w:r>
-        <w:t xml:space="preserve">Mr. (insert 1)’s typical day is to “(insert 153).” He is able to (insert A154) on his own. He requires help with (insert A155). (insert A155a) He (insert 156). Mr. (insert 1) (insert A156a) his finances. </w:t>
-      </w:r>
-      <w:r>
-        <w:rPr>
-          <w:color w:val="FF0000"/>
-        </w:rPr>
-        <w:t xml:space="preserve">His finances are handled by (insert A156b). </w:t>
+        <w:t xml:space="preserve">Mr. FILLIN_Q1’s typical day is to “FILLIN_Q153.” He is able to FILLIN_QA154 on his own. He requires help with FILLIN_QA155. FILLIN_QA155A He FILLIN_Q156. Mr. FILLIN_Q1 FILLIN_QA156A his finances. </w:t>
+      </w:r>
+      <w:r>
+        <w:rPr>
+          <w:color w:val="FF0000"/>
+        </w:rPr>
+        <w:t xml:space="preserve">His finances are handled by FILLIN_QA156B. </w:t>
       </w:r>
     </w:p>
     <w:p/>
@@ -3324,22 +3324,22 @@
         </w:rPr>
       </w:pPr>
       <w:r>
-        <w:t xml:space="preserve">Mr. (insert 1) reports having (insert A157) social friends. </w:t>
-      </w:r>
-      <w:r>
-        <w:rPr>
-          <w:color w:val="FF0000"/>
-        </w:rPr>
-        <w:t xml:space="preserve">He (insert A157a) isolated from others. (insert 157b) </w:t>
-      </w:r>
-      <w:r>
-        <w:t xml:space="preserve">He (insert 158) involved in organized group or club activities. He (insert 159) participate in recreational activities. A house of worship (insert 159a) regularly attended. There (insert 160) history of physical altercations reported. </w:t>
-      </w:r>
-      <w:r>
-        <w:rPr>
-          <w:color w:val="FF0000"/>
-        </w:rPr>
-        <w:t>(insert 160a)</w:t>
+        <w:t xml:space="preserve">Mr. FILLIN_Q1 reports having FILLIN_QA157 social friends. </w:t>
+      </w:r>
+      <w:r>
+        <w:rPr>
+          <w:color w:val="FF0000"/>
+        </w:rPr>
+        <w:t xml:space="preserve">He FILLIN_QA157A isolated from others. FILLIN_Q157B </w:t>
+      </w:r>
+      <w:r>
+        <w:t xml:space="preserve">He FILLIN_Q158 involved in organized group or club activities. He FILLIN_Q159 participate in recreational activities. A house of worship FILLIN_Q159A regularly attended. There FILLIN_Q160 history of physical altercations reported. </w:t>
+      </w:r>
+      <w:r>
+        <w:rPr>
+          <w:color w:val="FF0000"/>
+        </w:rPr>
+        <w:t>FILLIN_Q160A</w:t>
       </w:r>
     </w:p>
     <w:p/>
@@ -3367,7 +3367,7 @@
         <w:spacing w:line="240" w:lineRule="exact"/>
       </w:pPr>
       <w:r>
-        <w:t xml:space="preserve">Mr. (insert 1) is able to engage in and sustain </w:t>
+        <w:t xml:space="preserve">Mr. FILLIN_Q1 is able to engage in and sustain </w:t>
       </w:r>
       <w:r>
         <w:rPr>
@@ -3407,13 +3407,13 @@
     <w:p/>
     <w:p>
       <w:r>
-        <w:t xml:space="preserve">There (insert 167) evidence of deterioration and decompensation in the work place. </w:t>
-      </w:r>
-      <w:r>
-        <w:rPr>
-          <w:color w:val="FF0000"/>
-        </w:rPr>
-        <w:t>(insert 168)</w:t>
+        <w:t xml:space="preserve">There FILLIN_Q167 evidence of deterioration and decompensation in the work place. </w:t>
+      </w:r>
+      <w:r>
+        <w:rPr>
+          <w:color w:val="FF0000"/>
+        </w:rPr>
+        <w:t>FILLIN_Q168</w:t>
       </w:r>
       <w:r>
         <w:t xml:space="preserve"> </w:t>
@@ -3422,7 +3422,7 @@
         <w:rPr>
           <w:color w:val="FF0000"/>
         </w:rPr>
-        <w:t xml:space="preserve"> His ability to engage in former work activities (insert 169) been impacted be the reported mental health issues and physical limitations. He is now reporting difficulties with (insert 170).</w:t>
+        <w:t xml:space="preserve"> His ability to engage in former work activities FILLIN_Q169 been impacted be the reported mental health issues and physical limitations. He is now reporting difficulties with FILLIN_Q170.</w:t>
       </w:r>
     </w:p>
     <w:p>
@@ -3471,7 +3471,7 @@
       </w:r>
       <w:r>
         <w:tab/>
-        <w:t>(insert 162)</w:t>
+        <w:t>FILLIN_Q162</w:t>
       </w:r>
     </w:p>
     <w:p>
@@ -3488,7 +3488,7 @@
       </w:r>
       <w:r>
         <w:tab/>
-        <w:t>(insert 163)</w:t>
+        <w:t>FILLIN_Q163</w:t>
       </w:r>
     </w:p>
     <w:p>
@@ -3516,7 +3516,7 @@
         <w:rPr>
           <w:highlight w:val="yellow"/>
         </w:rPr>
-        <w:t>: (insert 28)</w:t>
+        <w:t>: FILLIN_Q28</w:t>
       </w:r>
     </w:p>
     <w:p>
@@ -3533,13 +3533,13 @@
       </w:r>
       <w:r>
         <w:tab/>
-        <w:t xml:space="preserve">Stressors are: (insert 165) </w:t>
-      </w:r>
-      <w:r>
-        <w:rPr>
-          <w:color w:val="FF0000"/>
-        </w:rPr>
-        <w:t>(insert 165a)</w:t>
+        <w:t xml:space="preserve">Stressors are: FILLIN_Q165 </w:t>
+      </w:r>
+      <w:r>
+        <w:rPr>
+          <w:color w:val="FF0000"/>
+        </w:rPr>
+        <w:t>FILLIN_Q165A</w:t>
       </w:r>
     </w:p>
     <w:p>
@@ -3570,7 +3570,7 @@
         <w:rPr>
           <w:highlight w:val="yellow"/>
         </w:rPr>
-        <w:t>(insert 166)</w:t>
+        <w:t>FILLIN_Q166</w:t>
       </w:r>
       <w:r>
         <w:t>.</w:t>
@@ -3596,48 +3596,48 @@
     <w:p/>
     <w:p>
       <w:r>
-        <w:t xml:space="preserve">Mr. (insert 1) (insert 171) to respond to questions in an open and honest manner. There (insert 172) to be evidence of exaggerating symptoms. </w:t>
-      </w:r>
-      <w:r>
-        <w:rPr>
-          <w:color w:val="FF0000"/>
-        </w:rPr>
-        <w:t>(insert 172a)</w:t>
-      </w:r>
-      <w:r>
-        <w:t xml:space="preserve"> There (insert 173) to be inconsistencies throughout the evaluation. </w:t>
-      </w:r>
-      <w:r>
-        <w:rPr>
-          <w:color w:val="FF0000"/>
-        </w:rPr>
-        <w:t>(insert 174)</w:t>
-      </w:r>
-    </w:p>
-    <w:p/>
-    <w:p>
-      <w:r>
-        <w:t>Mr. (insert 1) (insert 175) willing to receive treatment as demonstrated by his history with previous compliance. His willingness to use available resources is (insert 180); his support system</w:t>
-      </w:r>
-      <w:r>
-        <w:t xml:space="preserve"> is (insert 181), and </w:t>
-      </w:r>
-      <w:r>
-        <w:rPr>
-          <w:highlight w:val="yellow"/>
-        </w:rPr>
-        <w:t>includes (insert 181a).</w:t>
-      </w:r>
-    </w:p>
-    <w:p/>
-    <w:p>
-      <w:pPr>
-        <w:rPr>
-          <w:color w:val="FF0000"/>
-        </w:rPr>
-      </w:pPr>
-      <w:r>
-        <w:t xml:space="preserve">The likelihood of his mental health condition improving in the next 12 months is (insert 182).  The likelihood of Mr. (insert 1) being able to respond to routine </w:t>
+        <w:t xml:space="preserve">Mr. FILLIN_Q1 FILLIN_Q171 to respond to questions in an open and honest manner. There FILLIN_Q172 to be evidence of exaggerating symptoms. </w:t>
+      </w:r>
+      <w:r>
+        <w:rPr>
+          <w:color w:val="FF0000"/>
+        </w:rPr>
+        <w:t>FILLIN_Q172A</w:t>
+      </w:r>
+      <w:r>
+        <w:t xml:space="preserve"> There FILLIN_Q173 to be inconsistencies throughout the evaluation. </w:t>
+      </w:r>
+      <w:r>
+        <w:rPr>
+          <w:color w:val="FF0000"/>
+        </w:rPr>
+        <w:t>FILLIN_Q174</w:t>
+      </w:r>
+    </w:p>
+    <w:p/>
+    <w:p>
+      <w:r>
+        <w:t>Mr. FILLIN_Q1 FILLIN_Q175 willing to receive treatment as demonstrated by his history with previous compliance. His willingness to use available resources is FILLIN_Q180; his support system</w:t>
+      </w:r>
+      <w:r>
+        <w:t xml:space="preserve"> is FILLIN_Q181, and </w:t>
+      </w:r>
+      <w:r>
+        <w:rPr>
+          <w:highlight w:val="yellow"/>
+        </w:rPr>
+        <w:t>includes FILLIN_Q181A.</w:t>
+      </w:r>
+    </w:p>
+    <w:p/>
+    <w:p>
+      <w:pPr>
+        <w:rPr>
+          <w:color w:val="FF0000"/>
+        </w:rPr>
+      </w:pPr>
+      <w:r>
+        <w:t xml:space="preserve">The likelihood of his mental health condition improving in the next 12 months is FILLIN_Q182.  The likelihood of Mr. FILLIN_Q1 being able to respond to routine </w:t>
       </w:r>
       <w:r>
         <w:rPr>
@@ -3654,13 +3654,13 @@
         <w:t>s</w:t>
       </w:r>
       <w:r>
-        <w:t xml:space="preserve"> in the work place is (insert 183).</w:t>
-      </w:r>
-    </w:p>
-    <w:p/>
-    <w:p>
-      <w:r>
-        <w:t xml:space="preserve">His work history is (insert A186). </w:t>
+        <w:t xml:space="preserve"> in the work place is FILLIN_Q183.</w:t>
+      </w:r>
+    </w:p>
+    <w:p/>
+    <w:p>
+      <w:r>
+        <w:t xml:space="preserve">His work history is FILLIN_QA186. </w:t>
       </w:r>
     </w:p>
     <w:p/>
@@ -3692,7 +3692,7 @@
     </w:p>
     <w:p>
       <w:r>
-        <w:t xml:space="preserve">Mr. (insert 1)’s ability to manage benefits is his own best interest is (insert A187). He (insert A188) need a protective payee. </w:t>
+        <w:t xml:space="preserve">Mr. FILLIN_Q1’s ability to manage benefits is his own best interest is FILLIN_QA187. He FILLIN_QA188 need a protective payee. </w:t>
       </w:r>
     </w:p>
     <w:p/>
@@ -3764,7 +3764,7 @@
         <w:rPr>
           <w:highlight w:val="yellow"/>
         </w:rPr>
-        <w:t xml:space="preserve">(insert 144) </w:t>
+        <w:t xml:space="preserve">FILLIN_Q144 </w:t>
       </w:r>
       <w:r>
         <w:rPr>
@@ -3816,7 +3816,7 @@
         <w:t>He showed evidence of</w:t>
       </w:r>
       <w:r>
-        <w:t xml:space="preserve"> (insert 152) judgment when responding to the questions regarding the movie theater fire and lost purse. </w:t>
+        <w:t xml:space="preserve"> FILLIN_Q152 judgment when responding to the questions regarding the movie theater fire and lost purse. </w:t>
       </w:r>
     </w:p>
     <w:p/>
@@ -3847,7 +3847,7 @@
         <w:t>The abi</w:t>
       </w:r>
       <w:r>
-        <w:t xml:space="preserve">lity to reason is (insert 146b) as </w:t>
+        <w:t xml:space="preserve">lity to reason is FILLIN_Q146B as </w:t>
       </w:r>
       <w:r>
         <w:rPr>
@@ -3873,7 +3873,7 @@
         <w:t xml:space="preserve"> </w:t>
       </w:r>
       <w:r>
-        <w:t xml:space="preserve">(insert 152) judgment when responding to the questions regarding the movie theater fire and lost purse. </w:t>
+        <w:t xml:space="preserve">FILLIN_Q152 judgment when responding to the questions regarding the movie theater fire and lost purse. </w:t>
       </w:r>
     </w:p>
     <w:p/>
@@ -3961,7 +3961,7 @@
         <w:rPr>
           <w:highlight w:val="yellow"/>
         </w:rPr>
-        <w:t>e falls in the  (insert 125) range.</w:t>
+        <w:t>e falls in the  FILLIN_Q125 range.</w:t>
       </w:r>
       <w:r>
         <w:t xml:space="preserve"> </w:t>
@@ -3992,7 +3992,7 @@
         </w:numPr>
       </w:pPr>
       <w:r>
-        <w:t xml:space="preserve">His understanding is (insert 127a). He has a (insert 128a) fund of knowledge and possesses (insert 136a) ability to execute simple </w:t>
+        <w:t xml:space="preserve">His understanding is FILLIN_Q127A. He has a FILLIN_Q128A fund of knowledge and possesses FILLIN_Q136A ability to execute simple </w:t>
       </w:r>
       <w:r>
         <w:rPr>
@@ -4014,7 +4014,7 @@
         <w:rPr>
           <w:highlight w:val="yellow"/>
         </w:rPr>
-        <w:t xml:space="preserve"> (insert 133b) ab</w:t>
+        <w:t xml:space="preserve"> FILLIN_Q133B ab</w:t>
       </w:r>
       <w:r>
         <w:rPr>
@@ -4058,7 +4058,7 @@
         </w:numPr>
       </w:pPr>
       <w:r>
-        <w:t xml:space="preserve">Memory functions are (insert 116) as indicated by </w:t>
+        <w:t xml:space="preserve">Memory functions are FILLIN_Q116 as indicated by </w:t>
       </w:r>
       <w:r>
         <w:rPr>
@@ -4113,7 +4113,7 @@
         </w:numPr>
       </w:pPr>
       <w:r>
-        <w:t xml:space="preserve">Memory functions are (insert 123b) as indicated by </w:t>
+        <w:t xml:space="preserve">Memory functions are FILLIN_Q123B as indicated by </w:t>
       </w:r>
       <w:r>
         <w:rPr>
@@ -4133,10 +4133,10 @@
         <w:t xml:space="preserve">. </w:t>
       </w:r>
       <w:r>
-        <w:t>Recent memory was (insert 122a) as evidenced by his ability to remem</w:t>
-      </w:r>
-      <w:r>
-        <w:t xml:space="preserve">ber (insert 122) objects </w:t>
+        <w:t>Recent memory was FILLIN_Q122A as evidenced by his ability to remem</w:t>
+      </w:r>
+      <w:r>
+        <w:t xml:space="preserve">ber FILLIN_Q122 objects </w:t>
       </w:r>
       <w:r>
         <w:rPr>
@@ -4153,7 +4153,7 @@
         <w:t>minutes</w:t>
       </w:r>
       <w:r>
-        <w:t>.  Immediate memory was (insert 123a) as evidenced by the ability to hold (insert 123-column 2) digits. Working memory is (insert 123a) as evidenced by the ability to hold (insert 123-column 4) digits backward.</w:t>
+        <w:t>.  Immediate memory was FILLIN_Q123A as evidenced by the ability to hold (insert 123-column 2) digits. Working memory is FILLIN_Q123A as evidenced by the ability to hold (insert 123-column 4) digits backward.</w:t>
       </w:r>
     </w:p>
     <w:p>
@@ -4216,7 +4216,7 @@
         <w:t>are</w:t>
       </w:r>
       <w:r>
-        <w:t xml:space="preserve"> (insert 125). His ability to solve basic mathematical problems is (insert 131). He (insert 156).</w:t>
+        <w:t xml:space="preserve"> FILLIN_Q125. His ability to solve basic mathematical problems is FILLIN_Q131. He FILLIN_Q156.</w:t>
       </w:r>
     </w:p>
     <w:p>
@@ -4249,13 +4249,13 @@
         </w:rPr>
       </w:pPr>
       <w:r>
-        <w:t xml:space="preserve">Sustained concentration and persistence is (insert 136a). </w:t>
-      </w:r>
-      <w:r>
-        <w:rPr>
-          <w:highlight w:val="yellow"/>
-        </w:rPr>
-        <w:t xml:space="preserve">He was (insert 137) </w:t>
+        <w:t xml:space="preserve">Sustained concentration and persistence is FILLIN_Q136A. </w:t>
+      </w:r>
+      <w:r>
+        <w:rPr>
+          <w:highlight w:val="yellow"/>
+        </w:rPr>
+        <w:t xml:space="preserve">He was FILLIN_Q137 </w:t>
       </w:r>
       <w:r>
         <w:rPr>
@@ -4267,7 +4267,7 @@
         <w:rPr>
           <w:highlight w:val="yellow"/>
         </w:rPr>
-        <w:t>and (insert 138)</w:t>
+        <w:t>and FILLIN_Q138</w:t>
       </w:r>
       <w:r>
         <w:rPr>
@@ -4276,7 +4276,7 @@
         <w:t xml:space="preserve"> spell backward</w:t>
       </w:r>
       <w:r>
-        <w:t xml:space="preserve">. He (insert 133) to solve basic mathematical problems correctly. Regarding serials, he (insert 133a).  He (insert 156). </w:t>
+        <w:t xml:space="preserve">. He FILLIN_Q133 to solve basic mathematical problems correctly. Regarding serials, he FILLIN_Q133A.  He FILLIN_Q156. </w:t>
       </w:r>
     </w:p>
     <w:p>
@@ -4346,7 +4346,7 @@
           <w:color w:val="008000"/>
           <w:highlight w:val="yellow"/>
         </w:rPr>
-        <w:t xml:space="preserve">(insert 301) </w:t>
+        <w:t xml:space="preserve">FILLIN_Q301 </w:t>
       </w:r>
       <w:r>
         <w:rPr>
@@ -4402,7 +4402,7 @@
           <w:color w:val="008000"/>
           <w:highlight w:val="yellow"/>
         </w:rPr>
-        <w:t>Mr. (insert 1)’s ability to respond appropriately to routine changes in a typical work setting is (insert 183)</w:t>
+        <w:t>Mr. FILLIN_Q1’s ability to respond appropriately to routine changes in a typical work setting is FILLIN_Q183</w:t>
       </w:r>
       <w:r>
         <w:rPr>
@@ -4416,7 +4416,7 @@
     <w:p/>
     <w:p>
       <w:r>
-        <w:t xml:space="preserve">Based upon the mental status examination, there (insert 189) evidence he was engaging in substance abuse at the time of the evaluation. </w:t>
+        <w:t xml:space="preserve">Based upon the mental status examination, there FILLIN_Q189 evidence he was engaging in substance abuse at the time of the evaluation. </w:t>
       </w:r>
     </w:p>
     <w:p/>

</xml_diff>

<commit_message>
bulk match much of template text boxes + output doc
</commit_message>
<xml_diff>
--- a/templates/real.docx
+++ b/templates/real.docx
@@ -200,8 +200,6 @@
       <w:r>
         <w:t>This is a FILLIN_Q3.</w:t>
       </w:r>
-      <w:bookmarkStart w:id="1" w:name="_GoBack"/>
-      <w:bookmarkEnd w:id="1"/>
     </w:p>
     <w:p>
       <w:pPr>
@@ -460,6 +458,7 @@
         <w:rPr>
           <w:highlight w:val="yellow"/>
         </w:rPr>
+        <w:lastRenderedPageBreak/>
         <w:t>Current symptoms</w:t>
       </w:r>
       <w:r>
@@ -4303,19 +4302,19 @@
         <w:rPr>
           <w:highlight w:val="yellow"/>
         </w:rPr>
-        <w:t xml:space="preserve">Social interactions and interpersonal relationships are (insert </w:t>
-      </w:r>
-      <w:r>
-        <w:rPr>
-          <w:highlight w:val="yellow"/>
-        </w:rPr>
-        <w:t>299</w:t>
-      </w:r>
-      <w:r>
-        <w:rPr>
-          <w:highlight w:val="yellow"/>
-        </w:rPr>
-        <w:t xml:space="preserve">). He </w:t>
+        <w:t xml:space="preserve">Social interactions and interpersonal relationships are </w:t>
+      </w:r>
+      <w:r>
+        <w:rPr>
+          <w:highlight w:val="yellow"/>
+        </w:rPr>
+        <w:t xml:space="preserve">FILLIN_Q299. </w:t>
+      </w:r>
+      <w:r>
+        <w:rPr>
+          <w:highlight w:val="yellow"/>
+        </w:rPr>
+        <w:t xml:space="preserve">He </w:t>
       </w:r>
       <w:r>
         <w:rPr>
@@ -4327,19 +4326,13 @@
         <w:rPr>
           <w:highlight w:val="yellow"/>
         </w:rPr>
-        <w:t xml:space="preserve">(insert </w:t>
-      </w:r>
-      <w:r>
-        <w:rPr>
-          <w:highlight w:val="yellow"/>
-        </w:rPr>
-        <w:t>300</w:t>
-      </w:r>
-      <w:r>
-        <w:rPr>
-          <w:highlight w:val="yellow"/>
-        </w:rPr>
-        <w:t xml:space="preserve">) with me. </w:t>
+        <w:t xml:space="preserve">FILLIN_Q300 </w:t>
+      </w:r>
+      <w:r>
+        <w:rPr>
+          <w:highlight w:val="yellow"/>
+        </w:rPr>
+        <w:t xml:space="preserve">with me. </w:t>
       </w:r>
       <w:r>
         <w:rPr>
@@ -4367,21 +4360,14 @@
           <w:color w:val="FF0000"/>
           <w:highlight w:val="yellow"/>
         </w:rPr>
-        <w:t xml:space="preserve">157a) isolated from other, due to (insert </w:t>
-      </w:r>
-      <w:r>
-        <w:rPr>
-          <w:color w:val="FF0000"/>
-          <w:highlight w:val="yellow"/>
-        </w:rPr>
-        <w:t>A</w:t>
-      </w:r>
-      <w:r>
-        <w:rPr>
-          <w:color w:val="FF0000"/>
-          <w:highlight w:val="yellow"/>
-        </w:rPr>
-        <w:t>157b).</w:t>
+        <w:t xml:space="preserve">157a) isolated from other, due to </w:t>
+      </w:r>
+      <w:r>
+        <w:rPr>
+          <w:color w:val="FF0000"/>
+          <w:highlight w:val="yellow"/>
+        </w:rPr>
+        <w:t>FILLIN_QA157B</w:t>
       </w:r>
     </w:p>
     <w:p/>
@@ -4402,7 +4388,23 @@
           <w:color w:val="008000"/>
           <w:highlight w:val="yellow"/>
         </w:rPr>
-        <w:t>Mr. FILLIN_Q1’s ability to respond appropriately to routine changes in a typical work setting is FILLIN_Q183</w:t>
+        <w:t>Mr. FILLIN_Q1</w:t>
+      </w:r>
+      <w:r>
+        <w:rPr>
+          <w:color w:val="008000"/>
+          <w:highlight w:val="yellow"/>
+        </w:rPr>
+        <w:t>_LAST</w:t>
+      </w:r>
+      <w:bookmarkStart w:id="1" w:name="_GoBack"/>
+      <w:bookmarkEnd w:id="1"/>
+      <w:r>
+        <w:rPr>
+          <w:color w:val="008000"/>
+          <w:highlight w:val="yellow"/>
+        </w:rPr>
+        <w:t>’s ability to respond appropriately to routine changes in a typical work setting is FILLIN_Q183</w:t>
       </w:r>
       <w:r>
         <w:rPr>
@@ -5575,7 +5577,6 @@
   <w:style w:type="character" w:default="1" w:styleId="DefaultParagraphFont">
     <w:name w:val="Default Paragraph Font"/>
     <w:uiPriority w:val="1"/>
-    <w:semiHidden/>
     <w:unhideWhenUsed/>
   </w:style>
   <w:style w:type="table" w:default="1" w:styleId="TableNormal">
@@ -5799,7 +5800,6 @@
   <w:style w:type="character" w:default="1" w:styleId="DefaultParagraphFont">
     <w:name w:val="Default Paragraph Font"/>
     <w:uiPriority w:val="1"/>
-    <w:semiHidden/>
     <w:unhideWhenUsed/>
   </w:style>
   <w:style w:type="table" w:default="1" w:styleId="TableNormal">

</xml_diff>

<commit_message>
add 1st example of output logic
</commit_message>
<xml_diff>
--- a/templates/real.docx
+++ b/templates/real.docx
@@ -12,6 +12,22 @@
           <w:highlight w:val="yellow"/>
         </w:rPr>
       </w:pPr>
+      <w:r>
+        <w:rPr>
+          <w:b/>
+          <w:color w:val="008000"/>
+          <w:highlight w:val="yellow"/>
+        </w:rPr>
+        <w:t>s</w:t>
+      </w:r>
+      <w:r>
+        <w:rPr>
+          <w:b/>
+          <w:color w:val="008000"/>
+          <w:highlight w:val="yellow"/>
+        </w:rPr>
+        <w:t>t</w:t>
+      </w:r>
       <w:r>
         <w:rPr>
           <w:b/>
@@ -225,384 +241,353 @@
     </w:p>
     <w:p>
       <w:r>
-        <w:t>Mr. FILLIN_Q1_FIRST</w:t>
+        <w:t>FILLIN_PARAGRAPH_IDENTIFICATION</w:t>
+      </w:r>
+      <w:bookmarkStart w:id="1" w:name="_GoBack"/>
+      <w:bookmarkEnd w:id="1"/>
+    </w:p>
+    <w:p/>
+    <w:p>
+      <w:pPr>
+        <w:rPr>
+          <w:b/>
+          <w:u w:val="single"/>
+        </w:rPr>
+      </w:pPr>
+      <w:r>
+        <w:rPr>
+          <w:b/>
+          <w:u w:val="single"/>
+        </w:rPr>
+        <w:t>GENERAL OBSERVATIONS</w:t>
+      </w:r>
+    </w:p>
+    <w:p>
+      <w:r>
+        <w:t>Mr. FILLIN_Q1_FIRST FILLIN_Q1_LAST</w:t>
       </w:r>
       <w:r>
         <w:t xml:space="preserve"> </w:t>
       </w:r>
       <w:r>
-        <w:t>FILLIN_Q1_LAST</w:t>
-      </w:r>
-      <w:r>
+        <w:t>arrived FILLIN_Q8_VALUES</w:t>
+      </w:r>
+      <w:r>
+        <w:t>, and was</w:t>
+      </w:r>
+      <w:r>
+        <w:t xml:space="preserve"> FILLIN_Q8A_VALUES</w:t>
+      </w:r>
+      <w:r>
+        <w:t xml:space="preserve">. He </w:t>
+      </w:r>
+      <w:r>
+        <w:t>FILLIN_Q9_VALUES</w:t>
+      </w:r>
+      <w:r>
+        <w:t xml:space="preserve">. </w:t>
+      </w:r>
+    </w:p>
+    <w:p/>
+    <w:p>
+      <w:r>
+        <w:t xml:space="preserve">Throughout the interview, he was FILLIN_Q10. </w:t>
+      </w:r>
+    </w:p>
+    <w:p/>
+    <w:p>
+      <w:pPr>
+        <w:rPr>
+          <w:color w:val="FF0000"/>
+        </w:rPr>
+      </w:pPr>
+      <w:r>
+        <w:t xml:space="preserve">He was advised of the limitations on confidentiality and was informed that a copy of the evaluations would be provided to the Social Security Administration. The source of information was Mr. FILLIN_Q1, who FILLIN_Q11 considered a reliable historian. </w:t>
+      </w:r>
+      <w:r>
+        <w:rPr>
+          <w:color w:val="FF0000"/>
+        </w:rPr>
+        <w:t>FILLIN_Q11A is the historian for this interview</w:t>
+      </w:r>
+      <w:r>
+        <w:rPr>
+          <w:color w:val="FF0000"/>
+        </w:rPr>
+        <w:t>`</w:t>
+      </w:r>
+      <w:r>
+        <w:rPr>
+          <w:color w:val="FF0000"/>
+        </w:rPr>
+        <w:t xml:space="preserve">. </w:t>
+      </w:r>
+    </w:p>
+    <w:p/>
+    <w:p>
+      <w:pPr>
+        <w:rPr>
+          <w:b/>
+          <w:u w:val="single"/>
+        </w:rPr>
+      </w:pPr>
+      <w:r>
+        <w:rPr>
+          <w:b/>
+          <w:u w:val="single"/>
+        </w:rPr>
+        <w:t>CHIEF COMPLAINT</w:t>
+      </w:r>
+    </w:p>
+    <w:p>
+      <w:pPr>
+        <w:rPr>
+          <w:b/>
+          <w:u w:val="single"/>
+        </w:rPr>
+      </w:pPr>
+      <w:r>
+        <w:t xml:space="preserve">Mr. FILLIN_Q1 is struggling with the following mental health concerns: FILLIN_Q13. </w:t>
+      </w:r>
+    </w:p>
+    <w:p>
+      <w:pPr>
+        <w:rPr>
+          <w:b/>
+          <w:u w:val="single"/>
+        </w:rPr>
+      </w:pPr>
+    </w:p>
+    <w:p>
+      <w:pPr>
+        <w:rPr>
+          <w:b/>
+          <w:u w:val="single"/>
+        </w:rPr>
+      </w:pPr>
+      <w:r>
+        <w:rPr>
+          <w:b/>
+          <w:u w:val="single"/>
+        </w:rPr>
+        <w:t>REVIEW OF RECORDS</w:t>
+      </w:r>
+    </w:p>
+    <w:p>
+      <w:r>
+        <w:t xml:space="preserve"> FILLIN_Q12</w:t>
+      </w:r>
+    </w:p>
+    <w:p/>
+    <w:p>
+      <w:pPr>
+        <w:rPr>
+          <w:b/>
+          <w:u w:val="single"/>
+        </w:rPr>
+      </w:pPr>
+      <w:r>
+        <w:rPr>
+          <w:b/>
+          <w:u w:val="single"/>
+        </w:rPr>
+        <w:t>HISTORY OF PRESENT ILLNESS</w:t>
+      </w:r>
+    </w:p>
+    <w:p>
+      <w:pPr>
+        <w:rPr>
+          <w:color w:val="008000"/>
+          <w:highlight w:val="yellow"/>
+        </w:rPr>
+      </w:pPr>
+      <w:r>
+        <w:t>Mr. FILLIN_Q1 was fir</w:t>
+      </w:r>
+      <w:r>
+        <w:t>st diagnosed with FILLIN_Q13 in</w:t>
+      </w:r>
+      <w:r>
+        <w:t xml:space="preserve"> FILLIN_Q14 by FILLIN_Q14A. </w:t>
+      </w:r>
+      <w:r>
+        <w:rPr>
+          <w:color w:val="FF0000"/>
+          <w:highlight w:val="yellow"/>
+        </w:rPr>
+        <w:t>He was diagnosed with (insert 13- if more than one option is selected) in FILLIN_Q14 by FILLIN_Q14A.</w:t>
+      </w:r>
+      <w:r>
+        <w:rPr>
+          <w:color w:val="FF0000"/>
+          <w:highlight w:val="yellow"/>
+        </w:rPr>
+        <w:t xml:space="preserve">  Special circumstances at the onset of the conditions were: FILLIN_Q15A</w:t>
+      </w:r>
+    </w:p>
+    <w:p>
+      <w:pPr>
+        <w:rPr>
+          <w:color w:val="008000"/>
+          <w:highlight w:val="yellow"/>
+        </w:rPr>
+      </w:pPr>
+    </w:p>
+    <w:p>
+      <w:pPr>
+        <w:rPr>
+          <w:color w:val="FF0000"/>
+        </w:rPr>
+      </w:pPr>
+      <w:r>
+        <w:rPr>
+          <w:highlight w:val="yellow"/>
+        </w:rPr>
+        <w:t>Current symptoms</w:t>
+      </w:r>
+      <w:r>
+        <w:rPr>
+          <w:highlight w:val="yellow"/>
+        </w:rPr>
         <w:t xml:space="preserve"> </w:t>
       </w:r>
       <w:r>
-        <w:t xml:space="preserve">is </w:t>
-      </w:r>
-      <w:r>
-        <w:t>a FILLIN_Q4-year-old FILLIN_Q5_VALUES</w:t>
+        <w:rPr>
+          <w:color w:val="008000"/>
+          <w:highlight w:val="yellow"/>
+        </w:rPr>
+        <w:t>of (insert 13</w:t>
+      </w:r>
+      <w:r>
+        <w:rPr>
+          <w:color w:val="008000"/>
+          <w:highlight w:val="yellow"/>
+        </w:rPr>
+        <w:t>- each diagnosis get its own sentence</w:t>
+      </w:r>
+      <w:r>
+        <w:rPr>
+          <w:color w:val="008000"/>
+          <w:highlight w:val="yellow"/>
+        </w:rPr>
+        <w:t>)</w:t>
+      </w:r>
+      <w:r>
+        <w:rPr>
+          <w:highlight w:val="yellow"/>
+        </w:rPr>
+        <w:t xml:space="preserve"> include: (insert 16- list</w:t>
+      </w:r>
+      <w:r>
+        <w:rPr>
+          <w:highlight w:val="yellow"/>
+        </w:rPr>
+        <w:t xml:space="preserve"> one diagnosis’</w:t>
+      </w:r>
+      <w:r>
+        <w:rPr>
+          <w:highlight w:val="yellow"/>
+        </w:rPr>
+        <w:t xml:space="preserve"> symptoms with punctuation).</w:t>
       </w:r>
       <w:r>
         <w:t xml:space="preserve"> </w:t>
       </w:r>
       <w:r>
-        <w:t>male</w:t>
-      </w:r>
-      <w:r>
-        <w:t>. He was born in FILLIN_Q6</w:t>
-      </w:r>
-      <w:r>
-        <w:t xml:space="preserve"> on </w:t>
-      </w:r>
-      <w:r>
-        <w:t>FILLIN_Q1_BIRTHDATE</w:t>
-      </w:r>
-      <w:r>
-        <w:t xml:space="preserve">. </w:t>
+        <w:rPr>
+          <w:color w:val="FF0000"/>
+        </w:rPr>
+        <w:t>Mr. FILLIN_Q1 mentioned the following additional symptoms: “FILLIN_Q16A.”</w:t>
       </w:r>
     </w:p>
     <w:p/>
     <w:p>
       <w:pPr>
         <w:rPr>
-          <w:b/>
-          <w:u w:val="single"/>
-        </w:rPr>
-      </w:pPr>
-      <w:r>
-        <w:rPr>
-          <w:b/>
-          <w:u w:val="single"/>
-        </w:rPr>
-        <w:t>GENERAL OBSERVATIONS</w:t>
-      </w:r>
-    </w:p>
-    <w:p>
-      <w:r>
-        <w:t>Mr. FILLIN_Q1_FIRST FILLIN_Q1_LAST</w:t>
+          <w:color w:val="FF0000"/>
+        </w:rPr>
+      </w:pPr>
+      <w:r>
+        <w:rPr>
+          <w:color w:val="FF0000"/>
+        </w:rPr>
+        <w:lastRenderedPageBreak/>
+        <w:t xml:space="preserve">Mr. FILLIN_Q1 FILLIN_Q16B traumatic event </w:t>
+      </w:r>
+      <w:r>
+        <w:rPr>
+          <w:color w:val="008000"/>
+          <w:highlight w:val="yellow"/>
+        </w:rPr>
+        <w:t>i</w:t>
+      </w:r>
+      <w:r>
+        <w:rPr>
+          <w:color w:val="008000"/>
+          <w:highlight w:val="yellow"/>
+        </w:rPr>
+        <w:t>n</w:t>
+      </w:r>
+      <w:r>
+        <w:rPr>
+          <w:color w:val="FF0000"/>
+        </w:rPr>
+        <w:t xml:space="preserve"> FILLIN_Q16C in (insert16d). There FILLIN_Q16E current effect of the trauma on his daily functioning. FILLIN_Q16F The trauma has affected his life and functioning for FILLIN_Q16G.</w:t>
+      </w:r>
+    </w:p>
+    <w:p/>
+    <w:p>
+      <w:pPr>
+        <w:rPr>
+          <w:color w:val="FF0000"/>
+        </w:rPr>
+      </w:pPr>
+      <w:r>
+        <w:t xml:space="preserve">The effects of mental health in his daily life are: (insert text box 17). Mr. FILLIN_Q1 stopped working due to his impairments on FILLIN_QA18. </w:t>
+      </w:r>
+      <w:r>
+        <w:rPr>
+          <w:color w:val="FF0000"/>
+        </w:rPr>
+        <w:t xml:space="preserve"> FILLIN_QA18A </w:t>
+      </w:r>
+      <w:r>
+        <w:t xml:space="preserve">He FILLIN_Q19 currently in psychotherapy </w:t>
+      </w:r>
+      <w:r>
+        <w:rPr>
+          <w:color w:val="FF0000"/>
+        </w:rPr>
+        <w:t>FILLIN_Q19A</w:t>
+      </w:r>
+      <w:r>
+        <w:t>.</w:t>
       </w:r>
       <w:r>
         <w:t xml:space="preserve"> </w:t>
       </w:r>
       <w:r>
-        <w:t>arrived FILLIN_Q8_VALUES</w:t>
-      </w:r>
-      <w:r>
-        <w:t>, and was</w:t>
-      </w:r>
-      <w:r>
-        <w:t xml:space="preserve"> FILLIN_Q8A_VALUES</w:t>
-      </w:r>
-      <w:r>
-        <w:t xml:space="preserve">. He </w:t>
-      </w:r>
-      <w:r>
-        <w:t>FILLIN_Q9_VALUES</w:t>
-      </w:r>
-      <w:r>
-        <w:t xml:space="preserve">. </w:t>
+        <w:rPr>
+          <w:color w:val="FF0000"/>
+        </w:rPr>
+        <w:t>Psychotherapy FILLIN_Q20 helpful to Mr. (insert1). FILLIN_Q20A</w:t>
+      </w:r>
+      <w:r>
+        <w:rPr>
+          <w:color w:val="FF0000"/>
+        </w:rPr>
+        <w:t xml:space="preserve"> </w:t>
+      </w:r>
+      <w:r>
+        <w:rPr>
+          <w:color w:val="FF0000"/>
+          <w:highlight w:val="yellow"/>
+        </w:rPr>
+        <w:t>He FILLIN_Q179.</w:t>
       </w:r>
     </w:p>
     <w:p/>
     <w:p>
-      <w:r>
-        <w:t xml:space="preserve">Throughout the interview, he was FILLIN_Q10. </w:t>
-      </w:r>
-    </w:p>
-    <w:p/>
-    <w:p>
-      <w:pPr>
-        <w:rPr>
-          <w:color w:val="FF0000"/>
-        </w:rPr>
-      </w:pPr>
-      <w:r>
-        <w:t xml:space="preserve">He was advised of the limitations on confidentiality and was informed that a copy of the evaluations would be provided to the Social Security Administration. The source of information was Mr. FILLIN_Q1, who FILLIN_Q11 considered a reliable historian. </w:t>
-      </w:r>
-      <w:r>
-        <w:rPr>
-          <w:color w:val="FF0000"/>
-        </w:rPr>
-        <w:t>FILLIN_Q11A is the historian for this interview</w:t>
-      </w:r>
-      <w:r>
-        <w:rPr>
-          <w:color w:val="FF0000"/>
-        </w:rPr>
-        <w:t>`</w:t>
-      </w:r>
-      <w:r>
-        <w:rPr>
-          <w:color w:val="FF0000"/>
-        </w:rPr>
-        <w:t xml:space="preserve">. </w:t>
-      </w:r>
-    </w:p>
-    <w:p/>
-    <w:p>
-      <w:pPr>
-        <w:rPr>
-          <w:b/>
-          <w:u w:val="single"/>
-        </w:rPr>
-      </w:pPr>
-      <w:r>
-        <w:rPr>
-          <w:b/>
-          <w:u w:val="single"/>
-        </w:rPr>
-        <w:t>CHIEF COMPLAINT</w:t>
-      </w:r>
-    </w:p>
-    <w:p>
-      <w:pPr>
-        <w:rPr>
-          <w:b/>
-          <w:u w:val="single"/>
-        </w:rPr>
-      </w:pPr>
-      <w:r>
-        <w:t xml:space="preserve">Mr. FILLIN_Q1 is struggling with the following mental health concerns: FILLIN_Q13. </w:t>
-      </w:r>
-    </w:p>
-    <w:p>
-      <w:pPr>
-        <w:rPr>
-          <w:b/>
-          <w:u w:val="single"/>
-        </w:rPr>
-      </w:pPr>
-    </w:p>
-    <w:p>
-      <w:pPr>
-        <w:rPr>
-          <w:b/>
-          <w:u w:val="single"/>
-        </w:rPr>
-      </w:pPr>
-      <w:r>
-        <w:rPr>
-          <w:b/>
-          <w:u w:val="single"/>
-        </w:rPr>
-        <w:t>REVIEW OF RECORDS</w:t>
-      </w:r>
-    </w:p>
-    <w:p>
-      <w:r>
-        <w:t xml:space="preserve"> FILLIN_Q12</w:t>
-      </w:r>
-    </w:p>
-    <w:p/>
-    <w:p>
-      <w:pPr>
-        <w:rPr>
-          <w:b/>
-          <w:u w:val="single"/>
-        </w:rPr>
-      </w:pPr>
-      <w:r>
-        <w:rPr>
-          <w:b/>
-          <w:u w:val="single"/>
-        </w:rPr>
-        <w:t>HISTORY OF PRESENT ILLNESS</w:t>
-      </w:r>
-    </w:p>
-    <w:p>
-      <w:pPr>
-        <w:rPr>
-          <w:color w:val="008000"/>
-          <w:highlight w:val="yellow"/>
-        </w:rPr>
-      </w:pPr>
-      <w:r>
-        <w:t>Mr. FILLIN_Q1 was fir</w:t>
-      </w:r>
-      <w:r>
-        <w:t>st diagnosed with FILLIN_Q13 in</w:t>
-      </w:r>
-      <w:r>
-        <w:t xml:space="preserve"> FILLIN_Q14 by FILLIN_Q14A. </w:t>
-      </w:r>
-      <w:r>
-        <w:rPr>
-          <w:color w:val="FF0000"/>
-          <w:highlight w:val="yellow"/>
-        </w:rPr>
-        <w:t>He was diagnosed with (insert 13- if more than one option is selected) in FILLIN_Q14 by FILLIN_Q14A.</w:t>
-      </w:r>
-      <w:r>
-        <w:rPr>
-          <w:color w:val="FF0000"/>
-          <w:highlight w:val="yellow"/>
-        </w:rPr>
-        <w:t xml:space="preserve">  Special circumstances at the onset of the conditions were: FILLIN_Q15A</w:t>
-      </w:r>
-    </w:p>
-    <w:p>
-      <w:pPr>
-        <w:rPr>
-          <w:color w:val="008000"/>
-          <w:highlight w:val="yellow"/>
-        </w:rPr>
-      </w:pPr>
-    </w:p>
-    <w:p>
-      <w:pPr>
-        <w:rPr>
-          <w:color w:val="FF0000"/>
-        </w:rPr>
-      </w:pPr>
-      <w:r>
-        <w:rPr>
-          <w:highlight w:val="yellow"/>
-        </w:rPr>
-        <w:lastRenderedPageBreak/>
-        <w:t>Current symptoms</w:t>
-      </w:r>
-      <w:r>
-        <w:rPr>
-          <w:highlight w:val="yellow"/>
-        </w:rPr>
-        <w:t xml:space="preserve"> </w:t>
-      </w:r>
-      <w:r>
-        <w:rPr>
-          <w:color w:val="008000"/>
-          <w:highlight w:val="yellow"/>
-        </w:rPr>
-        <w:t>of (insert 13</w:t>
-      </w:r>
-      <w:r>
-        <w:rPr>
-          <w:color w:val="008000"/>
-          <w:highlight w:val="yellow"/>
-        </w:rPr>
-        <w:t>- each diagnosis get its own sentence</w:t>
-      </w:r>
-      <w:r>
-        <w:rPr>
-          <w:color w:val="008000"/>
-          <w:highlight w:val="yellow"/>
-        </w:rPr>
-        <w:t>)</w:t>
-      </w:r>
-      <w:r>
-        <w:rPr>
-          <w:highlight w:val="yellow"/>
-        </w:rPr>
-        <w:t xml:space="preserve"> include: (insert 16- list</w:t>
-      </w:r>
-      <w:r>
-        <w:rPr>
-          <w:highlight w:val="yellow"/>
-        </w:rPr>
-        <w:t xml:space="preserve"> one diagnosis’</w:t>
-      </w:r>
-      <w:r>
-        <w:rPr>
-          <w:highlight w:val="yellow"/>
-        </w:rPr>
-        <w:t xml:space="preserve"> symptoms with punctuation).</w:t>
-      </w:r>
-      <w:r>
-        <w:t xml:space="preserve"> </w:t>
-      </w:r>
-      <w:r>
-        <w:rPr>
-          <w:color w:val="FF0000"/>
-        </w:rPr>
-        <w:t>Mr. FILLIN_Q1 mentioned the following additional symptoms: “FILLIN_Q16A.”</w:t>
-      </w:r>
-    </w:p>
-    <w:p/>
-    <w:p>
-      <w:pPr>
-        <w:rPr>
-          <w:color w:val="FF0000"/>
-        </w:rPr>
-      </w:pPr>
-      <w:r>
-        <w:rPr>
-          <w:color w:val="FF0000"/>
-        </w:rPr>
-        <w:t xml:space="preserve">Mr. FILLIN_Q1 FILLIN_Q16B traumatic event </w:t>
-      </w:r>
-      <w:r>
-        <w:rPr>
-          <w:color w:val="008000"/>
-          <w:highlight w:val="yellow"/>
-        </w:rPr>
-        <w:t>i</w:t>
-      </w:r>
-      <w:r>
-        <w:rPr>
-          <w:color w:val="008000"/>
-          <w:highlight w:val="yellow"/>
-        </w:rPr>
-        <w:t>n</w:t>
-      </w:r>
-      <w:r>
-        <w:rPr>
-          <w:color w:val="FF0000"/>
-        </w:rPr>
-        <w:t xml:space="preserve"> FILLIN_Q16C in (insert16d). There FILLIN_Q16E current effect of the trauma on his daily functioning. FILLIN_Q16F The trauma has affected his life and functioning for FILLIN_Q16G.</w:t>
-      </w:r>
-    </w:p>
-    <w:p/>
-    <w:p>
-      <w:pPr>
-        <w:rPr>
-          <w:color w:val="FF0000"/>
-        </w:rPr>
-      </w:pPr>
-      <w:r>
-        <w:t xml:space="preserve">The effects of mental health in his daily life are: (insert text box 17). Mr. FILLIN_Q1 stopped working due to his impairments on FILLIN_QA18. </w:t>
-      </w:r>
-      <w:r>
-        <w:rPr>
-          <w:color w:val="FF0000"/>
-        </w:rPr>
-        <w:t xml:space="preserve"> FILLIN_QA18A </w:t>
-      </w:r>
-      <w:r>
-        <w:t xml:space="preserve">He FILLIN_Q19 currently in psychotherapy </w:t>
-      </w:r>
-      <w:r>
-        <w:rPr>
-          <w:color w:val="FF0000"/>
-        </w:rPr>
-        <w:t>FILLIN_Q19A</w:t>
-      </w:r>
-      <w:r>
-        <w:t>.</w:t>
-      </w:r>
-      <w:r>
-        <w:t xml:space="preserve"> </w:t>
-      </w:r>
-      <w:r>
-        <w:rPr>
-          <w:color w:val="FF0000"/>
-        </w:rPr>
-        <w:t>Psychotherapy FILLIN_Q20 helpful to Mr. (insert1). FILLIN_Q20A</w:t>
-      </w:r>
-      <w:r>
-        <w:rPr>
-          <w:color w:val="FF0000"/>
-        </w:rPr>
-        <w:t xml:space="preserve"> </w:t>
-      </w:r>
-      <w:r>
-        <w:rPr>
-          <w:color w:val="FF0000"/>
-          <w:highlight w:val="yellow"/>
-        </w:rPr>
-        <w:t>He FILLIN_Q179.</w:t>
-      </w:r>
-    </w:p>
-    <w:p/>
-    <w:p>
       <w:pPr>
         <w:rPr>
           <w:b/>
@@ -663,26 +648,180 @@
       </w:pPr>
       <w:r>
         <w:rPr>
-          <w:color w:val="FF0000"/>
           <w:lang w:bidi="x-none"/>
         </w:rPr>
-        <w:t>(insert 22</w:t>
-      </w:r>
-      <w:r>
-        <w:rPr>
-          <w:color w:val="FF0000"/>
-          <w:lang w:bidi="x-none"/>
-        </w:rPr>
-        <w:t>table</w:t>
-      </w:r>
-      <w:r>
-        <w:rPr>
-          <w:color w:val="FF0000"/>
-          <w:lang w:bidi="x-none"/>
-        </w:rPr>
-        <w:t>)</w:t>
-      </w:r>
-    </w:p>
+        <w:t>22table.</w:t>
+      </w:r>
+    </w:p>
+    <w:tbl>
+      <w:tblPr>
+        <w:tblW w:w="8748" w:type="dxa"/>
+        <w:tblBorders>
+          <w:top w:val="single" w:sz="4" w:space="0" w:color="auto"/>
+          <w:left w:val="single" w:sz="4" w:space="0" w:color="auto"/>
+          <w:bottom w:val="single" w:sz="4" w:space="0" w:color="auto"/>
+          <w:right w:val="single" w:sz="4" w:space="0" w:color="auto"/>
+          <w:insideH w:val="single" w:sz="4" w:space="0" w:color="auto"/>
+          <w:insideV w:val="single" w:sz="4" w:space="0" w:color="auto"/>
+        </w:tblBorders>
+        <w:tblLook w:val="01E0" w:firstRow="1" w:lastRow="1" w:firstColumn="1" w:lastColumn="1" w:noHBand="0" w:noVBand="0"/>
+      </w:tblPr>
+      <w:tblGrid>
+        <w:gridCol w:w="3140"/>
+        <w:gridCol w:w="2601"/>
+        <w:gridCol w:w="3115"/>
+      </w:tblGrid>
+      <w:tr>
+        <w:trPr>
+          <w:trHeight w:val="341"/>
+        </w:trPr>
+        <w:tc>
+          <w:tcPr>
+            <w:tcW w:w="2538" w:type="dxa"/>
+            <w:shd w:val="clear" w:color="auto" w:fill="B3B3B3"/>
+            <w:vAlign w:val="center"/>
+          </w:tcPr>
+          <w:p>
+            <w:pPr>
+              <w:spacing w:line="240" w:lineRule="exact"/>
+              <w:jc w:val="center"/>
+              <w:rPr>
+                <w:b/>
+                <w:color w:val="000000"/>
+              </w:rPr>
+            </w:pPr>
+            <w:r>
+              <w:rPr>
+                <w:b/>
+                <w:color w:val="000000"/>
+              </w:rPr>
+              <w:t>Medication</w:t>
+            </w:r>
+          </w:p>
+        </w:tc>
+        <w:tc>
+          <w:tcPr>
+            <w:tcW w:w="2160" w:type="dxa"/>
+            <w:shd w:val="clear" w:color="auto" w:fill="B3B3B3"/>
+            <w:vAlign w:val="center"/>
+          </w:tcPr>
+          <w:p>
+            <w:pPr>
+              <w:spacing w:line="240" w:lineRule="exact"/>
+              <w:jc w:val="center"/>
+              <w:rPr>
+                <w:b/>
+                <w:color w:val="000000"/>
+              </w:rPr>
+            </w:pPr>
+            <w:r>
+              <w:rPr>
+                <w:b/>
+                <w:color w:val="000000"/>
+              </w:rPr>
+              <w:t>Dosage (mg)</w:t>
+            </w:r>
+          </w:p>
+        </w:tc>
+        <w:tc>
+          <w:tcPr>
+            <w:tcW w:w="4050" w:type="dxa"/>
+            <w:shd w:val="clear" w:color="auto" w:fill="B3B3B3"/>
+            <w:vAlign w:val="center"/>
+          </w:tcPr>
+          <w:p>
+            <w:pPr>
+              <w:spacing w:line="240" w:lineRule="exact"/>
+              <w:jc w:val="center"/>
+              <w:rPr>
+                <w:b/>
+                <w:color w:val="403152" w:themeColor="accent4" w:themeShade="80"/>
+              </w:rPr>
+            </w:pPr>
+            <w:r>
+              <w:rPr>
+                <w:b/>
+                <w:color w:val="403152" w:themeColor="accent4" w:themeShade="80"/>
+              </w:rPr>
+              <w:t>Usefulness</w:t>
+            </w:r>
+          </w:p>
+        </w:tc>
+      </w:tr>
+      <w:tr>
+        <w:tc>
+          <w:tcPr>
+            <w:tcW w:w="2538" w:type="dxa"/>
+            <w:tcBorders>
+              <w:bottom w:val="single" w:sz="4" w:space="0" w:color="auto"/>
+            </w:tcBorders>
+            <w:shd w:val="clear" w:color="auto" w:fill="auto"/>
+          </w:tcPr>
+          <w:p>
+            <w:pPr>
+              <w:spacing w:line="240" w:lineRule="exact"/>
+              <w:rPr>
+                <w:color w:val="000000"/>
+              </w:rPr>
+            </w:pPr>
+            <w:r>
+              <w:rPr>
+                <w:color w:val="000000"/>
+              </w:rPr>
+              <w:t>ROWFILLIN_MEDICATION</w:t>
+            </w:r>
+          </w:p>
+        </w:tc>
+        <w:tc>
+          <w:tcPr>
+            <w:tcW w:w="2160" w:type="dxa"/>
+            <w:tcBorders>
+              <w:bottom w:val="single" w:sz="4" w:space="0" w:color="auto"/>
+            </w:tcBorders>
+            <w:shd w:val="clear" w:color="auto" w:fill="auto"/>
+            <w:vAlign w:val="center"/>
+          </w:tcPr>
+          <w:p>
+            <w:pPr>
+              <w:spacing w:line="240" w:lineRule="exact"/>
+              <w:rPr>
+                <w:color w:val="000000"/>
+              </w:rPr>
+            </w:pPr>
+            <w:r>
+              <w:rPr>
+                <w:color w:val="000000"/>
+              </w:rPr>
+              <w:t>ROWFILLIN_DOSAGE</w:t>
+            </w:r>
+          </w:p>
+        </w:tc>
+        <w:tc>
+          <w:tcPr>
+            <w:tcW w:w="4050" w:type="dxa"/>
+            <w:tcBorders>
+              <w:bottom w:val="single" w:sz="4" w:space="0" w:color="auto"/>
+            </w:tcBorders>
+            <w:shd w:val="clear" w:color="auto" w:fill="auto"/>
+            <w:vAlign w:val="center"/>
+          </w:tcPr>
+          <w:p>
+            <w:pPr>
+              <w:spacing w:line="240" w:lineRule="exact"/>
+              <w:rPr>
+                <w:color w:val="403152" w:themeColor="accent4" w:themeShade="80"/>
+              </w:rPr>
+            </w:pPr>
+            <w:r>
+              <w:rPr>
+                <w:color w:val="403152" w:themeColor="accent4" w:themeShade="80"/>
+              </w:rPr>
+              <w:t>ROWFILLIN_USEFULNESS</w:t>
+            </w:r>
+          </w:p>
+        </w:tc>
+      </w:tr>
+    </w:tbl>
     <w:p>
       <w:pPr>
         <w:rPr>
@@ -3539,8 +3678,6 @@
               </w:rPr>
               <w:t>FILLIN_Q149_B4</w:t>
             </w:r>
-            <w:bookmarkStart w:id="1" w:name="_GoBack"/>
-            <w:bookmarkEnd w:id="1"/>
           </w:p>
         </w:tc>
       </w:tr>
@@ -6180,6 +6317,96 @@
       </w:tabs>
     </w:pPr>
   </w:style>
+  <w:style w:type="character" w:styleId="CommentReference">
+    <w:name w:val="annotation reference"/>
+    <w:basedOn w:val="DefaultParagraphFont"/>
+    <w:uiPriority w:val="99"/>
+    <w:semiHidden/>
+    <w:unhideWhenUsed/>
+    <w:rsid w:val="008F1EBE"/>
+    <w:rPr>
+      <w:sz w:val="18"/>
+      <w:szCs w:val="18"/>
+    </w:rPr>
+  </w:style>
+  <w:style w:type="paragraph" w:styleId="CommentText">
+    <w:name w:val="annotation text"/>
+    <w:basedOn w:val="Normal"/>
+    <w:link w:val="CommentTextChar"/>
+    <w:uiPriority w:val="99"/>
+    <w:semiHidden/>
+    <w:unhideWhenUsed/>
+    <w:rsid w:val="008F1EBE"/>
+  </w:style>
+  <w:style w:type="character" w:customStyle="1" w:styleId="CommentTextChar">
+    <w:name w:val="Comment Text Char"/>
+    <w:basedOn w:val="DefaultParagraphFont"/>
+    <w:link w:val="CommentText"/>
+    <w:uiPriority w:val="99"/>
+    <w:semiHidden/>
+    <w:rsid w:val="008F1EBE"/>
+    <w:rPr>
+      <w:sz w:val="24"/>
+      <w:szCs w:val="24"/>
+    </w:rPr>
+  </w:style>
+  <w:style w:type="paragraph" w:styleId="CommentSubject">
+    <w:name w:val="annotation subject"/>
+    <w:basedOn w:val="CommentText"/>
+    <w:next w:val="CommentText"/>
+    <w:link w:val="CommentSubjectChar"/>
+    <w:uiPriority w:val="99"/>
+    <w:semiHidden/>
+    <w:unhideWhenUsed/>
+    <w:rsid w:val="008F1EBE"/>
+    <w:rPr>
+      <w:b/>
+      <w:bCs/>
+      <w:sz w:val="20"/>
+      <w:szCs w:val="20"/>
+    </w:rPr>
+  </w:style>
+  <w:style w:type="character" w:customStyle="1" w:styleId="CommentSubjectChar">
+    <w:name w:val="Comment Subject Char"/>
+    <w:basedOn w:val="CommentTextChar"/>
+    <w:link w:val="CommentSubject"/>
+    <w:uiPriority w:val="99"/>
+    <w:semiHidden/>
+    <w:rsid w:val="008F1EBE"/>
+    <w:rPr>
+      <w:b/>
+      <w:bCs/>
+      <w:sz w:val="24"/>
+      <w:szCs w:val="24"/>
+    </w:rPr>
+  </w:style>
+  <w:style w:type="paragraph" w:styleId="BalloonText">
+    <w:name w:val="Balloon Text"/>
+    <w:basedOn w:val="Normal"/>
+    <w:link w:val="BalloonTextChar"/>
+    <w:uiPriority w:val="99"/>
+    <w:semiHidden/>
+    <w:unhideWhenUsed/>
+    <w:rsid w:val="008F1EBE"/>
+    <w:rPr>
+      <w:rFonts w:ascii="Lucida Grande" w:hAnsi="Lucida Grande"/>
+      <w:sz w:val="18"/>
+      <w:szCs w:val="18"/>
+    </w:rPr>
+  </w:style>
+  <w:style w:type="character" w:customStyle="1" w:styleId="BalloonTextChar">
+    <w:name w:val="Balloon Text Char"/>
+    <w:basedOn w:val="DefaultParagraphFont"/>
+    <w:link w:val="BalloonText"/>
+    <w:uiPriority w:val="99"/>
+    <w:semiHidden/>
+    <w:rsid w:val="008F1EBE"/>
+    <w:rPr>
+      <w:rFonts w:ascii="Lucida Grande" w:hAnsi="Lucida Grande"/>
+      <w:sz w:val="18"/>
+      <w:szCs w:val="18"/>
+    </w:rPr>
+  </w:style>
 </w:styles>
 </file>
 
@@ -6403,6 +6630,96 @@
         <w:tab w:val="right" w:pos="8640"/>
       </w:tabs>
     </w:pPr>
+  </w:style>
+  <w:style w:type="character" w:styleId="CommentReference">
+    <w:name w:val="annotation reference"/>
+    <w:basedOn w:val="DefaultParagraphFont"/>
+    <w:uiPriority w:val="99"/>
+    <w:semiHidden/>
+    <w:unhideWhenUsed/>
+    <w:rsid w:val="008F1EBE"/>
+    <w:rPr>
+      <w:sz w:val="18"/>
+      <w:szCs w:val="18"/>
+    </w:rPr>
+  </w:style>
+  <w:style w:type="paragraph" w:styleId="CommentText">
+    <w:name w:val="annotation text"/>
+    <w:basedOn w:val="Normal"/>
+    <w:link w:val="CommentTextChar"/>
+    <w:uiPriority w:val="99"/>
+    <w:semiHidden/>
+    <w:unhideWhenUsed/>
+    <w:rsid w:val="008F1EBE"/>
+  </w:style>
+  <w:style w:type="character" w:customStyle="1" w:styleId="CommentTextChar">
+    <w:name w:val="Comment Text Char"/>
+    <w:basedOn w:val="DefaultParagraphFont"/>
+    <w:link w:val="CommentText"/>
+    <w:uiPriority w:val="99"/>
+    <w:semiHidden/>
+    <w:rsid w:val="008F1EBE"/>
+    <w:rPr>
+      <w:sz w:val="24"/>
+      <w:szCs w:val="24"/>
+    </w:rPr>
+  </w:style>
+  <w:style w:type="paragraph" w:styleId="CommentSubject">
+    <w:name w:val="annotation subject"/>
+    <w:basedOn w:val="CommentText"/>
+    <w:next w:val="CommentText"/>
+    <w:link w:val="CommentSubjectChar"/>
+    <w:uiPriority w:val="99"/>
+    <w:semiHidden/>
+    <w:unhideWhenUsed/>
+    <w:rsid w:val="008F1EBE"/>
+    <w:rPr>
+      <w:b/>
+      <w:bCs/>
+      <w:sz w:val="20"/>
+      <w:szCs w:val="20"/>
+    </w:rPr>
+  </w:style>
+  <w:style w:type="character" w:customStyle="1" w:styleId="CommentSubjectChar">
+    <w:name w:val="Comment Subject Char"/>
+    <w:basedOn w:val="CommentTextChar"/>
+    <w:link w:val="CommentSubject"/>
+    <w:uiPriority w:val="99"/>
+    <w:semiHidden/>
+    <w:rsid w:val="008F1EBE"/>
+    <w:rPr>
+      <w:b/>
+      <w:bCs/>
+      <w:sz w:val="24"/>
+      <w:szCs w:val="24"/>
+    </w:rPr>
+  </w:style>
+  <w:style w:type="paragraph" w:styleId="BalloonText">
+    <w:name w:val="Balloon Text"/>
+    <w:basedOn w:val="Normal"/>
+    <w:link w:val="BalloonTextChar"/>
+    <w:uiPriority w:val="99"/>
+    <w:semiHidden/>
+    <w:unhideWhenUsed/>
+    <w:rsid w:val="008F1EBE"/>
+    <w:rPr>
+      <w:rFonts w:ascii="Lucida Grande" w:hAnsi="Lucida Grande"/>
+      <w:sz w:val="18"/>
+      <w:szCs w:val="18"/>
+    </w:rPr>
+  </w:style>
+  <w:style w:type="character" w:customStyle="1" w:styleId="BalloonTextChar">
+    <w:name w:val="Balloon Text Char"/>
+    <w:basedOn w:val="DefaultParagraphFont"/>
+    <w:link w:val="BalloonText"/>
+    <w:uiPriority w:val="99"/>
+    <w:semiHidden/>
+    <w:rsid w:val="008F1EBE"/>
+    <w:rPr>
+      <w:rFonts w:ascii="Lucida Grande" w:hAnsi="Lucida Grande"/>
+      <w:sz w:val="18"/>
+      <w:szCs w:val="18"/>
+    </w:rPr>
   </w:style>
 </w:styles>
 </file>

</xml_diff>

<commit_message>
DeaniePA's edits to porting from the docx to logic.rb
</commit_message>
<xml_diff>
--- a/templates/real.docx
+++ b/templates/real.docx
@@ -1,6 +1,6 @@
 
 <file path=word/document.xml><?xml version="1.0" encoding="utf-8"?>
-<w:document xmlns:wpc="http://schemas.microsoft.com/office/word/2010/wordprocessingCanvas" xmlns:mo="http://schemas.microsoft.com/office/mac/office/2008/main" xmlns:mc="http://schemas.openxmlformats.org/markup-compatibility/2006" xmlns:mv="urn:schemas-microsoft-com:mac:vml" xmlns:o="urn:schemas-microsoft-com:office:office" xmlns:r="http://schemas.openxmlformats.org/officeDocument/2006/relationships" xmlns:m="http://schemas.openxmlformats.org/officeDocument/2006/math" xmlns:v="urn:schemas-microsoft-com:vml" xmlns:wp14="http://schemas.microsoft.com/office/word/2010/wordprocessingDrawing" xmlns:wp="http://schemas.openxmlformats.org/drawingml/2006/wordprocessingDrawing" xmlns:w10="urn:schemas-microsoft-com:office:word" xmlns:w="http://schemas.openxmlformats.org/wordprocessingml/2006/main" xmlns:w14="http://schemas.microsoft.com/office/word/2010/wordml" xmlns:wpg="http://schemas.microsoft.com/office/word/2010/wordprocessingGroup" xmlns:wpi="http://schemas.microsoft.com/office/word/2010/wordprocessingInk" xmlns:wne="http://schemas.microsoft.com/office/word/2006/wordml" xmlns:wps="http://schemas.microsoft.com/office/word/2010/wordprocessingShape" mc:Ignorable="w14 wp14">
+<w:document xmlns:ve="http://schemas.openxmlformats.org/markup-compatibility/2006" xmlns:o="urn:schemas-microsoft-com:office:office" xmlns:r="http://schemas.openxmlformats.org/officeDocument/2006/relationships" xmlns:m="http://schemas.openxmlformats.org/officeDocument/2006/math" xmlns:v="urn:schemas-microsoft-com:vml" xmlns:wp="http://schemas.openxmlformats.org/drawingml/2006/wordprocessingDrawing" xmlns:w10="urn:schemas-microsoft-com:office:word" xmlns:w="http://schemas.openxmlformats.org/wordprocessingml/2006/main" xmlns:wne="http://schemas.microsoft.com/office/word/2006/wordml">
   <w:body>
     <w:p>
       <w:pPr>
@@ -102,13 +102,12 @@
           <w:color w:val="008000"/>
         </w:rPr>
       </w:pPr>
-      <w:hyperlink r:id="rId8" w:history="1">
+      <w:hyperlink r:id="rId7" w:history="1">
         <w:r>
           <w:rPr>
             <w:rStyle w:val="Hyperlink"/>
             <w:b/>
             <w:color w:val="008000"/>
-            <w:highlight w:val="yellow"/>
           </w:rPr>
           <w:t>richard@drcoder.com</w:t>
         </w:r>
@@ -158,9 +157,6 @@
         </w:rPr>
         <w:t>Case No:</w:t>
       </w:r>
-      <w:r>
-        <w:t xml:space="preserve"> </w:t>
-      </w:r>
       <w:bookmarkStart w:id="0" w:name="Text2"/>
       <w:r>
         <w:t>FILLIN_Q1_CASENUM</w:t>
@@ -347,7 +343,7 @@
         </w:rPr>
       </w:pPr>
       <w:r>
-        <w:t xml:space="preserve">Mr. FILLIN_Q1 is struggling with the following mental health concerns: FILLIN_Q13. </w:t>
+        <w:t>FILLIN_PARAGRAPH_CHIEF_COMPLAINT</w:t>
       </w:r>
     </w:p>
     <w:p>
@@ -395,261 +391,45 @@
       </w:r>
     </w:p>
     <w:p>
-      <w:pPr>
-        <w:rPr>
-          <w:color w:val="008000"/>
-          <w:highlight w:val="yellow"/>
-        </w:rPr>
-      </w:pPr>
-      <w:r>
-        <w:t>Mr. FILLIN_Q1 was fir</w:t>
-      </w:r>
-      <w:r>
-        <w:t>st diagnosed with FILLIN_Q13 in</w:t>
-      </w:r>
-      <w:r>
-        <w:t xml:space="preserve"> FILLIN_Q14 by FILLIN_Q14A. </w:t>
-      </w:r>
-      <w:r>
-        <w:rPr>
-          <w:color w:val="FF0000"/>
-          <w:highlight w:val="yellow"/>
-        </w:rPr>
-        <w:t>He was diagnosed with (insert 13- if more than one option is selected) in FILLIN_Q14 by FILLIN_Q14A.</w:t>
-      </w:r>
-      <w:r>
-        <w:rPr>
-          <w:color w:val="FF0000"/>
-          <w:highlight w:val="yellow"/>
-        </w:rPr>
-        <w:t xml:space="preserve">  Special circumstances at the onset of the conditions were: FILLIN_Q15A</w:t>
-      </w:r>
-    </w:p>
-    <w:p>
-      <w:pPr>
-        <w:rPr>
-          <w:color w:val="008000"/>
-          <w:highlight w:val="yellow"/>
-        </w:rPr>
-      </w:pPr>
-    </w:p>
-    <w:p>
-      <w:pPr>
-        <w:rPr>
-          <w:color w:val="FF0000"/>
-        </w:rPr>
-      </w:pPr>
-      <w:r>
-        <w:rPr>
-          <w:highlight w:val="yellow"/>
-        </w:rPr>
-        <w:t>Current symptoms</w:t>
-      </w:r>
-      <w:r>
-        <w:rPr>
-          <w:highlight w:val="yellow"/>
-        </w:rPr>
-        <w:t xml:space="preserve"> </w:t>
-      </w:r>
-      <w:r>
-        <w:rPr>
-          <w:color w:val="008000"/>
-          <w:highlight w:val="yellow"/>
-        </w:rPr>
-        <w:t>of (insert 13</w:t>
-      </w:r>
-      <w:r>
-        <w:rPr>
-          <w:color w:val="008000"/>
-          <w:highlight w:val="yellow"/>
-        </w:rPr>
-        <w:t>- each diagnosis get its own sentence</w:t>
-      </w:r>
-      <w:r>
-        <w:rPr>
-          <w:color w:val="008000"/>
-          <w:highlight w:val="yellow"/>
-        </w:rPr>
-        <w:t>)</w:t>
-      </w:r>
-      <w:r>
-        <w:rPr>
-          <w:highlight w:val="yellow"/>
-        </w:rPr>
-        <w:t xml:space="preserve"> include: (insert 16- list</w:t>
-      </w:r>
-      <w:r>
-        <w:rPr>
-          <w:highlight w:val="yellow"/>
-        </w:rPr>
-        <w:t xml:space="preserve"> one diagnosis’</w:t>
-      </w:r>
-      <w:r>
-        <w:rPr>
-          <w:highlight w:val="yellow"/>
-        </w:rPr>
-        <w:t xml:space="preserve"> symptoms with punctuation).</w:t>
-      </w:r>
-      <w:r>
-        <w:t xml:space="preserve"> </w:t>
-      </w:r>
-      <w:r>
-        <w:rPr>
-          <w:color w:val="FF0000"/>
-        </w:rPr>
-        <w:t>Mr. FILLIN_Q1 mentioned the following additional symptoms: “FILLIN_Q16A.”</w:t>
+      <w:r>
+        <w:t>FILLIN_PARAGRAPH_HISTORY_OF_PRESENT_ILLNESS</w:t>
       </w:r>
     </w:p>
     <w:p/>
     <w:p>
       <w:pPr>
         <w:rPr>
-          <w:color w:val="FF0000"/>
-        </w:rPr>
-      </w:pPr>
-      <w:r>
-        <w:rPr>
-          <w:color w:val="FF0000"/>
-        </w:rPr>
+          <w:b/>
+          <w:u w:val="single"/>
+        </w:rPr>
+      </w:pPr>
+      <w:r>
+        <w:rPr>
+          <w:b/>
+          <w:u w:val="single"/>
+        </w:rPr>
+        <w:t xml:space="preserve">CURRENT MEDICATIONS </w:t>
+      </w:r>
+    </w:p>
+    <w:p>
+      <w:r>
+        <w:t>FILLIN_PARAGRAPH_CURRENT_MEDICATIONS</w:t>
+      </w:r>
+    </w:p>
+    <w:p/>
+    <w:p>
+      <w:pPr>
+        <w:rPr>
+          <w:color w:val="FF0000"/>
+        </w:rPr>
+      </w:pPr>
+    </w:p>
+    <w:p/>
+    <w:p/>
+    <w:p/>
+    <w:p>
+      <w:r>
         <w:lastRenderedPageBreak/>
-        <w:t xml:space="preserve">Mr. FILLIN_Q1 FILLIN_Q16B traumatic event </w:t>
-      </w:r>
-      <w:r>
-        <w:rPr>
-          <w:color w:val="008000"/>
-          <w:highlight w:val="yellow"/>
-        </w:rPr>
-        <w:t>i</w:t>
-      </w:r>
-      <w:r>
-        <w:rPr>
-          <w:color w:val="008000"/>
-          <w:highlight w:val="yellow"/>
-        </w:rPr>
-        <w:t>n</w:t>
-      </w:r>
-      <w:r>
-        <w:rPr>
-          <w:color w:val="FF0000"/>
-        </w:rPr>
-        <w:t xml:space="preserve"> FILLIN_Q16C in (insert16d). There FILLIN_Q16E current effect of the trauma on his daily functioning. FILLIN_Q16F The trauma has affected his life and functioning for FILLIN_Q16G.</w:t>
-      </w:r>
-    </w:p>
-    <w:p/>
-    <w:p>
-      <w:pPr>
-        <w:rPr>
-          <w:color w:val="FF0000"/>
-        </w:rPr>
-      </w:pPr>
-      <w:r>
-        <w:t xml:space="preserve">The effects of mental health in his daily life are: (insert text box 17). Mr. FILLIN_Q1 stopped working due to his impairments on FILLIN_QA18. </w:t>
-      </w:r>
-      <w:r>
-        <w:rPr>
-          <w:color w:val="FF0000"/>
-        </w:rPr>
-        <w:t xml:space="preserve"> FILLIN_QA18A </w:t>
-      </w:r>
-      <w:r>
-        <w:t xml:space="preserve">He FILLIN_Q19 currently in psychotherapy </w:t>
-      </w:r>
-      <w:r>
-        <w:rPr>
-          <w:color w:val="FF0000"/>
-        </w:rPr>
-        <w:t>FILLIN_Q19A</w:t>
-      </w:r>
-      <w:r>
-        <w:t>.</w:t>
-      </w:r>
-      <w:r>
-        <w:t xml:space="preserve"> </w:t>
-      </w:r>
-      <w:r>
-        <w:rPr>
-          <w:color w:val="FF0000"/>
-        </w:rPr>
-        <w:t>Psychotherapy FILLIN_Q20 helpful to Mr. (insert1). FILLIN_Q20A</w:t>
-      </w:r>
-      <w:r>
-        <w:rPr>
-          <w:color w:val="FF0000"/>
-        </w:rPr>
-        <w:t xml:space="preserve"> </w:t>
-      </w:r>
-      <w:r>
-        <w:rPr>
-          <w:color w:val="FF0000"/>
-          <w:highlight w:val="yellow"/>
-        </w:rPr>
-        <w:t>He FILLIN_Q179.</w:t>
-      </w:r>
-    </w:p>
-    <w:p/>
-    <w:p>
-      <w:pPr>
-        <w:rPr>
-          <w:b/>
-          <w:u w:val="single"/>
-          <w:lang w:bidi="x-none"/>
-        </w:rPr>
-      </w:pPr>
-      <w:r>
-        <w:rPr>
-          <w:b/>
-          <w:u w:val="single"/>
-          <w:lang w:bidi="x-none"/>
-        </w:rPr>
-        <w:t xml:space="preserve">CURRENT MEDICATIONS </w:t>
-      </w:r>
-    </w:p>
-    <w:p>
-      <w:pPr>
-        <w:rPr>
-          <w:color w:val="FF0000"/>
-          <w:lang w:bidi="x-none"/>
-        </w:rPr>
-      </w:pPr>
-      <w:r>
-        <w:rPr>
-          <w:lang w:bidi="x-none"/>
-        </w:rPr>
-        <w:t xml:space="preserve">Mr. FILLIN_Q1 FILLIN_Q21 currently taking medications.  </w:t>
-      </w:r>
-      <w:r>
-        <w:rPr>
-          <w:color w:val="FF0000"/>
-          <w:lang w:bidi="x-none"/>
-        </w:rPr>
-        <w:t xml:space="preserve">He reported he FILLIN_Q21A take his medications today. </w:t>
-      </w:r>
-      <w:r>
-        <w:rPr>
-          <w:color w:val="FF0000"/>
-          <w:lang w:bidi="x-none"/>
-        </w:rPr>
-        <w:t>They are prescribed by FILLIN_Q177.</w:t>
-      </w:r>
-    </w:p>
-    <w:p>
-      <w:pPr>
-        <w:rPr>
-          <w:color w:val="FF0000"/>
-          <w:lang w:bidi="x-none"/>
-        </w:rPr>
-      </w:pPr>
-    </w:p>
-    <w:p>
-      <w:pPr>
-        <w:rPr>
-          <w:lang w:bidi="x-none"/>
-        </w:rPr>
-      </w:pPr>
-      <w:r>
-        <w:rPr>
-          <w:lang w:bidi="x-none"/>
-        </w:rPr>
         <w:t>22table.</w:t>
       </w:r>
     </w:p>
@@ -664,7 +444,7 @@
           <w:insideH w:val="single" w:sz="4" w:space="0" w:color="auto"/>
           <w:insideV w:val="single" w:sz="4" w:space="0" w:color="auto"/>
         </w:tblBorders>
-        <w:tblLook w:val="01E0" w:firstRow="1" w:lastRow="1" w:firstColumn="1" w:lastColumn="1" w:noHBand="0" w:noVBand="0"/>
+        <w:tblLook w:val="01E0"/>
       </w:tblPr>
       <w:tblGrid>
         <w:gridCol w:w="3140"/>
@@ -828,7 +608,6 @@
           <w:b/>
           <w:color w:val="FF0000"/>
           <w:u w:val="single"/>
-          <w:lang w:bidi="x-none"/>
         </w:rPr>
       </w:pPr>
     </w:p>
@@ -848,1020 +627,1187 @@
       </w:r>
     </w:p>
     <w:p>
-      <w:pPr>
-        <w:rPr>
-          <w:b/>
-          <w:u w:val="single"/>
-        </w:rPr>
-      </w:pPr>
-    </w:p>
-    <w:p>
-      <w:r>
-        <w:t xml:space="preserve">Mr. FILLIN_Q1 reports he FILLIN_Q29 been admitted to a psychiatric hospital. </w:t>
+      <w:r>
+        <w:t>FILLIN_PARAGRAPH_PAST_PSYCHIATRIC_HISTORY</w:t>
+      </w:r>
+    </w:p>
+    <w:p>
+      <w:pPr>
+        <w:rPr>
+          <w:b/>
+          <w:u w:val="single"/>
+        </w:rPr>
+      </w:pPr>
+    </w:p>
+    <w:p>
+      <w:pPr>
+        <w:rPr>
+          <w:b/>
+          <w:u w:val="single"/>
+        </w:rPr>
+      </w:pPr>
+    </w:p>
+    <w:p>
+      <w:pPr>
+        <w:rPr>
+          <w:b/>
+          <w:u w:val="single"/>
+        </w:rPr>
+      </w:pPr>
+      <w:r>
+        <w:rPr>
+          <w:b/>
+          <w:u w:val="single"/>
+        </w:rPr>
+        <w:t>ALCOHOL AND/OR DRUG ABUSE</w:t>
+      </w:r>
+    </w:p>
+    <w:p>
+      <w:r>
+        <w:t>FILLIN_PARAGRAPH_ALCOHOL_AND_OR_DRUG_ABUSE</w:t>
+      </w:r>
+    </w:p>
+    <w:p>
+      <w:pPr>
+        <w:rPr>
+          <w:b/>
+          <w:u w:val="single"/>
+        </w:rPr>
+      </w:pPr>
+    </w:p>
+    <w:p>
+      <w:pPr>
+        <w:rPr>
+          <w:b/>
+          <w:u w:val="single"/>
+        </w:rPr>
+      </w:pPr>
+      <w:r>
+        <w:rPr>
+          <w:b/>
+          <w:u w:val="single"/>
+        </w:rPr>
+        <w:t>PAST MEDICAL HISTORY</w:t>
+      </w:r>
+    </w:p>
+    <w:p>
+      <w:r>
+        <w:t>FILLIN_PARAGRAPH_PAST_MEDICAL_HISTORY</w:t>
       </w:r>
     </w:p>
     <w:p/>
     <w:p>
       <w:pPr>
         <w:rPr>
-          <w:color w:val="FF0000"/>
-        </w:rPr>
-      </w:pPr>
-      <w:r>
-        <w:rPr>
-          <w:color w:val="FF0000"/>
-        </w:rPr>
-        <w:t xml:space="preserve">The last time he was admitted was </w:t>
+          <w:b/>
+          <w:u w:val="single"/>
+        </w:rPr>
+      </w:pPr>
+      <w:r>
+        <w:rPr>
+          <w:b/>
+          <w:u w:val="single"/>
+        </w:rPr>
+        <w:t>FAMILY HISTORY</w:t>
+      </w:r>
+    </w:p>
+    <w:p>
+      <w:r>
+        <w:t>FILLIN_PARAGRAPH_FAMILY_HISTORY</w:t>
+      </w:r>
+    </w:p>
+    <w:p/>
+    <w:p>
+      <w:pPr>
+        <w:rPr>
+          <w:b/>
+          <w:u w:val="single"/>
+        </w:rPr>
+      </w:pPr>
+      <w:r>
+        <w:rPr>
+          <w:b/>
+          <w:u w:val="single"/>
+        </w:rPr>
+        <w:t>EMPLOYMENT HISTORY</w:t>
+      </w:r>
+    </w:p>
+    <w:p>
+      <w:r>
+        <w:t>FILLIN_PARAGRAPH_EMPLOYMENT_HISTORY</w:t>
+      </w:r>
+    </w:p>
+    <w:p/>
+    <w:p>
+      <w:pPr>
+        <w:rPr>
+          <w:b/>
+          <w:u w:val="single"/>
+        </w:rPr>
+      </w:pPr>
+      <w:r>
+        <w:rPr>
+          <w:b/>
+          <w:u w:val="single"/>
+        </w:rPr>
+        <w:t>EDUCATIONAL HISTORY</w:t>
+      </w:r>
+    </w:p>
+    <w:p>
+      <w:r>
+        <w:t>FILLIN_PARAGRAPH_EDUCATIONAL_HISTORY</w:t>
+      </w:r>
+    </w:p>
+    <w:p/>
+    <w:p>
+      <w:pPr>
+        <w:spacing w:line="240" w:lineRule="exact"/>
+        <w:rPr>
+          <w:u w:val="single"/>
+        </w:rPr>
+      </w:pPr>
+      <w:r>
+        <w:rPr>
+          <w:b/>
+          <w:u w:val="single"/>
+        </w:rPr>
+        <w:t xml:space="preserve">LEGAL/CRIMINAL HISTORY  </w:t>
+      </w:r>
+    </w:p>
+    <w:p>
+      <w:r>
+        <w:t>FILLIN_PARAGRAPH_LEGAL_CRIMINAL_HISTORY</w:t>
+      </w:r>
+    </w:p>
+    <w:p>
+      <w:pPr>
+        <w:rPr>
+          <w:b/>
+          <w:u w:val="single"/>
+        </w:rPr>
+      </w:pPr>
+    </w:p>
+    <w:p>
+      <w:pPr>
+        <w:spacing w:line="240" w:lineRule="exact"/>
+        <w:rPr>
+          <w:b/>
+          <w:u w:val="single"/>
+        </w:rPr>
+      </w:pPr>
+      <w:r>
+        <w:rPr>
+          <w:b/>
+          <w:u w:val="single"/>
+        </w:rPr>
+        <w:t>MILITARY HISTORY</w:t>
+      </w:r>
+    </w:p>
+    <w:p>
+      <w:r>
+        <w:t>FILLIN_PARAGRAPH_MILITARY_HISTORY</w:t>
+      </w:r>
+    </w:p>
+    <w:p/>
+    <w:p>
+      <w:pPr>
+        <w:spacing w:line="240" w:lineRule="exact"/>
+        <w:jc w:val="center"/>
+      </w:pPr>
+      <w:r>
+        <w:rPr>
+          <w:b/>
+          <w:u w:val="single"/>
+        </w:rPr>
+        <w:t>MENTAL STATUS EXAMINATION</w:t>
+      </w:r>
+    </w:p>
+    <w:p>
+      <w:pPr>
+        <w:rPr>
+          <w:u w:val="single"/>
+        </w:rPr>
+      </w:pPr>
+    </w:p>
+    <w:p>
+      <w:pPr>
+        <w:rPr>
+          <w:u w:val="single"/>
+        </w:rPr>
+      </w:pPr>
+      <w:r>
+        <w:rPr>
+          <w:u w:val="single"/>
+        </w:rPr>
+        <w:t xml:space="preserve">GENERAL APPEARANCE </w:t>
+      </w:r>
+    </w:p>
+    <w:p>
+      <w:r>
+        <w:t>FILLIN_PARAGRAPH_GENERAL_APPEARANCE</w:t>
+      </w:r>
+    </w:p>
+    <w:p/>
+    <w:p>
+      <w:pPr>
+        <w:spacing w:line="240" w:lineRule="exact"/>
+        <w:rPr>
+          <w:u w:val="single"/>
+        </w:rPr>
+      </w:pPr>
+      <w:r>
+        <w:rPr>
+          <w:u w:val="single"/>
+        </w:rPr>
+        <w:t>ATTITUDE &amp; BEHAVIOR</w:t>
+      </w:r>
+    </w:p>
+    <w:p>
+      <w:pPr>
+        <w:spacing w:line="240" w:lineRule="exact"/>
+      </w:pPr>
+      <w:r>
+        <w:t>FILLIN_PARAGRAPH_ATTITUDE_&amp;_BEHAVIOR</w:t>
+      </w:r>
+    </w:p>
+    <w:p>
+      <w:pPr>
+        <w:spacing w:line="240" w:lineRule="exact"/>
+        <w:rPr>
+          <w:color w:val="FF0000"/>
+        </w:rPr>
+      </w:pPr>
+    </w:p>
+    <w:p>
+      <w:pPr>
+        <w:spacing w:line="240" w:lineRule="exact"/>
+        <w:rPr>
+          <w:color w:val="FF0000"/>
+        </w:rPr>
+      </w:pPr>
+    </w:p>
+    <w:p>
+      <w:pPr>
+        <w:spacing w:line="240" w:lineRule="exact"/>
+        <w:rPr>
+          <w:u w:val="single"/>
+        </w:rPr>
+      </w:pPr>
+      <w:r>
+        <w:rPr>
+          <w:u w:val="single"/>
+        </w:rPr>
+        <w:t>MOOD/AFFECT</w:t>
+      </w:r>
+    </w:p>
+    <w:p>
+      <w:pPr>
+        <w:spacing w:line="240" w:lineRule="exact"/>
+      </w:pPr>
+      <w:r>
+        <w:t>FILLIN_PARAGRAPH_MOOD_AFFECT</w:t>
+      </w:r>
+    </w:p>
+    <w:p>
+      <w:pPr>
+        <w:spacing w:line="240" w:lineRule="exact"/>
+      </w:pPr>
+    </w:p>
+    <w:p>
+      <w:pPr>
+        <w:spacing w:line="240" w:lineRule="exact"/>
+      </w:pPr>
+    </w:p>
+    <w:p>
+      <w:pPr>
+        <w:spacing w:line="240" w:lineRule="exact"/>
+      </w:pPr>
+      <w:r>
+        <w:rPr>
+          <w:u w:val="single"/>
+        </w:rPr>
+        <w:t>CONTENT OF THOUGHT</w:t>
+      </w:r>
+    </w:p>
+    <w:p>
+      <w:r>
+        <w:t>FILLIN_PARAGRAPH_CONTENT_OF_THOUGHT</w:t>
+      </w:r>
+    </w:p>
+    <w:p>
+      <w:pPr>
+        <w:rPr>
+          <w:color w:val="FF0000"/>
+        </w:rPr>
+      </w:pPr>
+    </w:p>
+    <w:p>
+      <w:pPr>
+        <w:spacing w:line="240" w:lineRule="exact"/>
+      </w:pPr>
+    </w:p>
+    <w:p>
+      <w:pPr>
+        <w:spacing w:line="240" w:lineRule="exact"/>
+      </w:pPr>
+    </w:p>
+    <w:p>
+      <w:pPr>
+        <w:spacing w:line="240" w:lineRule="exact"/>
+      </w:pPr>
+      <w:r>
+        <w:rPr>
+          <w:u w:val="single"/>
+        </w:rPr>
+        <w:lastRenderedPageBreak/>
+        <w:t>STREAM OF MENTAL ACTIVITY/SPEECH</w:t>
+      </w:r>
+    </w:p>
+    <w:p>
+      <w:pPr>
+        <w:spacing w:line="240" w:lineRule="exact"/>
+      </w:pPr>
+      <w:r>
+        <w:t>FILLIN_PARAGRAPH_STREAM_OF_MENTAL_ACTIVITY_SPEECH</w:t>
+      </w:r>
+    </w:p>
+    <w:p>
+      <w:pPr>
+        <w:spacing w:line="240" w:lineRule="exact"/>
+      </w:pPr>
+    </w:p>
+    <w:p>
+      <w:pPr>
+        <w:spacing w:line="240" w:lineRule="exact"/>
+        <w:jc w:val="center"/>
+        <w:rPr>
+          <w:u w:val="single"/>
+        </w:rPr>
+      </w:pPr>
+      <w:r>
+        <w:rPr>
+          <w:b/>
+          <w:u w:val="single"/>
+        </w:rPr>
+        <w:t>INTELLECTUAL FUNCTIONING/SENSORIUM</w:t>
+      </w:r>
+    </w:p>
+    <w:p>
+      <w:pPr>
+        <w:spacing w:line="240" w:lineRule="exact"/>
+        <w:rPr>
+          <w:u w:val="single"/>
+        </w:rPr>
+      </w:pPr>
+    </w:p>
+    <w:p>
+      <w:pPr>
+        <w:spacing w:line="240" w:lineRule="exact"/>
+      </w:pPr>
+      <w:r>
+        <w:rPr>
+          <w:u w:val="single"/>
+        </w:rPr>
+        <w:t>ORIENTATION</w:t>
+      </w:r>
+    </w:p>
+    <w:p>
+      <w:pPr>
+        <w:rPr>
+          <w:color w:val="FF0000"/>
+        </w:rPr>
+      </w:pPr>
+      <w:r>
+        <w:t>FILLIN_PARAGRAPH_ORIENTATION</w:t>
+      </w:r>
+    </w:p>
+    <w:p>
+      <w:pPr>
+        <w:spacing w:line="240" w:lineRule="exact"/>
+        <w:rPr>
+          <w:u w:val="single"/>
+        </w:rPr>
+      </w:pPr>
+    </w:p>
+    <w:p>
+      <w:pPr>
+        <w:spacing w:line="240" w:lineRule="exact"/>
+        <w:rPr>
+          <w:u w:val="single"/>
+        </w:rPr>
+      </w:pPr>
+      <w:r>
+        <w:rPr>
+          <w:u w:val="single"/>
+        </w:rPr>
+        <w:t xml:space="preserve">PSYCHOLOGICAL ASSESSMENTS </w:t>
+      </w:r>
+    </w:p>
+    <w:p>
+      <w:pPr>
+        <w:spacing w:line="240" w:lineRule="exact"/>
+      </w:pPr>
+      <w:r>
+        <w:t>FILLIN_PARAGRAPH_PSYCHOLOGICAL_ASSESSMENTS</w:t>
+      </w:r>
+    </w:p>
+    <w:p>
+      <w:pPr>
+        <w:spacing w:line="240" w:lineRule="exact"/>
+      </w:pPr>
+    </w:p>
+    <w:p>
+      <w:pPr>
+        <w:spacing w:line="240" w:lineRule="exact"/>
+        <w:rPr>
+          <w:u w:val="single"/>
+        </w:rPr>
+      </w:pPr>
+      <w:r>
+        <w:rPr>
+          <w:u w:val="single"/>
+        </w:rPr>
+        <w:t>TESTING BEHAVIORS</w:t>
+      </w:r>
+    </w:p>
+    <w:p>
+      <w:pPr>
+        <w:spacing w:line="240" w:lineRule="exact"/>
+      </w:pPr>
+      <w:r>
+        <w:t>FILLIN_PARAGRAPH_TESTING_BEHAVIORS</w:t>
+      </w:r>
+    </w:p>
+    <w:p>
+      <w:pPr>
+        <w:spacing w:line="240" w:lineRule="exact"/>
+        <w:rPr>
+          <w:u w:val="single"/>
+        </w:rPr>
+      </w:pPr>
+    </w:p>
+    <w:p>
+      <w:pPr>
+        <w:spacing w:line="240" w:lineRule="exact"/>
+      </w:pPr>
+      <w:r>
+        <w:rPr>
+          <w:u w:val="single"/>
+        </w:rPr>
+        <w:t>INTELLECTUAL FUNCTIONING</w:t>
+      </w:r>
+    </w:p>
+    <w:p>
+      <w:pPr>
+        <w:spacing w:line="240" w:lineRule="exact"/>
+      </w:pPr>
+    </w:p>
+    <w:p>
+      <w:pPr>
+        <w:spacing w:line="240" w:lineRule="exact"/>
+        <w:rPr>
+          <w:b/>
+          <w:color w:val="FF0000"/>
+          <w:u w:val="single"/>
+        </w:rPr>
+      </w:pPr>
+      <w:r>
+        <w:rPr>
+          <w:b/>
+          <w:color w:val="FF0000"/>
+          <w:u w:val="single"/>
+        </w:rPr>
+        <w:t>If using Psychological Testing:</w:t>
+      </w:r>
+    </w:p>
+    <w:p>
+      <w:pPr>
+        <w:spacing w:line="240" w:lineRule="exact"/>
+      </w:pPr>
+    </w:p>
+    <w:p>
+      <w:pPr>
+        <w:spacing w:line="240" w:lineRule="exact"/>
+        <w:rPr>
+          <w:u w:val="single"/>
+        </w:rPr>
+      </w:pPr>
+      <w:r>
+        <w:rPr>
+          <w:u w:val="single"/>
+        </w:rPr>
+        <w:t>INDEX SCORES: FILLIN_Q98A</w:t>
+      </w:r>
+    </w:p>
+    <w:p>
+      <w:pPr>
+        <w:spacing w:line="240" w:lineRule="exact"/>
+        <w:rPr>
+          <w:b/>
+          <w:color w:val="FF0000"/>
+          <w:u w:val="single"/>
+        </w:rPr>
+      </w:pPr>
+    </w:p>
+    <w:p>
+      <w:pPr>
+        <w:spacing w:line="240" w:lineRule="exact"/>
+        <w:rPr>
+          <w:color w:val="000000"/>
+        </w:rPr>
+      </w:pPr>
+      <w:r>
+        <w:rPr>
+          <w:color w:val="000000"/>
+        </w:rPr>
+        <w:t>FILLIN_Q100</w:t>
+      </w:r>
+      <w:r>
+        <w:rPr>
+          <w:color w:val="000000"/>
+        </w:rPr>
+        <w:t xml:space="preserve">- This text box should be able to maintain the form of a pasted table. </w:t>
+      </w:r>
+    </w:p>
+    <w:p>
+      <w:pPr>
+        <w:spacing w:line="240" w:lineRule="exact"/>
+        <w:rPr>
+          <w:color w:val="000000"/>
+        </w:rPr>
+      </w:pPr>
+    </w:p>
+    <w:p>
+      <w:pPr>
+        <w:spacing w:line="240" w:lineRule="exact"/>
+        <w:rPr>
+          <w:u w:val="single"/>
+        </w:rPr>
+      </w:pPr>
+      <w:r>
+        <w:rPr>
+          <w:u w:val="single"/>
+        </w:rPr>
+        <w:t>SUBTEST SCORES: FILLIN_Q98A</w:t>
+      </w:r>
+    </w:p>
+    <w:p>
+      <w:pPr>
+        <w:spacing w:line="240" w:lineRule="exact"/>
+        <w:rPr>
+          <w:color w:val="000000"/>
+        </w:rPr>
+      </w:pPr>
+    </w:p>
+    <w:p>
+      <w:pPr>
+        <w:spacing w:line="240" w:lineRule="exact"/>
+        <w:rPr>
+          <w:color w:val="000000"/>
+        </w:rPr>
+      </w:pPr>
+      <w:r>
+        <w:rPr>
+          <w:color w:val="000000"/>
+        </w:rPr>
+        <w:t>FILLIN_Q101</w:t>
+      </w:r>
+      <w:r>
+        <w:rPr>
+          <w:color w:val="000000"/>
+        </w:rPr>
+        <w:t xml:space="preserve"> This text box should be able to maintain the form of a pasted table.</w:t>
+      </w:r>
+    </w:p>
+    <w:p>
+      <w:pPr>
+        <w:spacing w:line="240" w:lineRule="exact"/>
+        <w:rPr>
+          <w:color w:val="000000"/>
+        </w:rPr>
+      </w:pPr>
+    </w:p>
+    <w:p>
+      <w:pPr>
+        <w:spacing w:line="240" w:lineRule="exact"/>
+        <w:rPr>
+          <w:color w:val="000000"/>
+        </w:rPr>
+      </w:pPr>
+      <w:r>
+        <w:rPr>
+          <w:color w:val="000000"/>
+        </w:rPr>
+        <w:t>FILLIN_Q102</w:t>
+      </w:r>
+    </w:p>
+    <w:p>
+      <w:pPr>
+        <w:spacing w:line="240" w:lineRule="exact"/>
+        <w:rPr>
+          <w:b/>
+          <w:color w:val="FF0000"/>
+          <w:highlight w:val="yellow"/>
+          <w:u w:val="single"/>
+        </w:rPr>
+      </w:pPr>
+    </w:p>
+    <w:p>
+      <w:pPr>
+        <w:spacing w:line="240" w:lineRule="exact"/>
+        <w:rPr>
+          <w:b/>
+          <w:color w:val="FF0000"/>
+          <w:u w:val="single"/>
+        </w:rPr>
+      </w:pPr>
+      <w:r>
+        <w:rPr>
+          <w:b/>
+          <w:color w:val="FF0000"/>
+          <w:u w:val="single"/>
+        </w:rPr>
+        <w:t>If using Interview Questions:</w:t>
+      </w:r>
+    </w:p>
+    <w:p/>
+    <w:p>
+      <w:r>
+        <w:t xml:space="preserve">Mr. FILLIN_Q1’s intellectual functioning appeared to be FILLIN_Q110 range as evidenced by vocabulary and ability to express thoughts. </w:t>
+      </w:r>
+    </w:p>
+    <w:p/>
+    <w:p>
+      <w:pPr>
+        <w:spacing w:line="240" w:lineRule="exact"/>
+      </w:pPr>
+      <w:r>
+        <w:rPr>
+          <w:u w:val="single"/>
+        </w:rPr>
+        <w:t>MEMORY</w:t>
+      </w:r>
+      <w:r>
+        <w:fldChar w:fldCharType="begin"/>
+      </w:r>
+      <w:r>
+        <w:rPr>
+          <w:color w:val="FF0000"/>
+        </w:rPr>
+        <w:instrText>normal#1</w:instrText>
+      </w:r>
+      <w:r>
+        <w:fldChar w:fldCharType="end"/>
+      </w:r>
+    </w:p>
+    <w:p>
+      <w:pPr>
+        <w:spacing w:line="240" w:lineRule="exact"/>
+      </w:pPr>
+    </w:p>
+    <w:p>
+      <w:pPr>
+        <w:spacing w:line="240" w:lineRule="exact"/>
+        <w:rPr>
+          <w:b/>
+          <w:color w:val="FF0000"/>
+          <w:u w:val="single"/>
+        </w:rPr>
+      </w:pPr>
+      <w:r>
+        <w:rPr>
+          <w:b/>
+          <w:color w:val="FF0000"/>
+          <w:u w:val="single"/>
+        </w:rPr>
+        <w:t>If using Psychological Testing:</w:t>
+      </w:r>
+    </w:p>
+    <w:p>
+      <w:pPr>
+        <w:spacing w:line="240" w:lineRule="exact"/>
+      </w:pPr>
+    </w:p>
+    <w:p>
+      <w:pPr>
+        <w:spacing w:line="240" w:lineRule="exact"/>
+        <w:rPr>
+          <w:u w:val="single"/>
+        </w:rPr>
+      </w:pPr>
+      <w:r>
+        <w:rPr>
+          <w:u w:val="single"/>
+        </w:rPr>
+        <w:t>INDEX SCORES: FILLIN_Q98B</w:t>
+      </w:r>
+    </w:p>
+    <w:p>
+      <w:pPr>
+        <w:spacing w:line="240" w:lineRule="exact"/>
+      </w:pPr>
+    </w:p>
+    <w:p>
+      <w:pPr>
+        <w:spacing w:line="240" w:lineRule="exact"/>
+      </w:pPr>
+      <w:r>
+        <w:t>FILLIN_Q112</w:t>
+      </w:r>
+      <w:r>
+        <w:rPr>
+          <w:color w:val="000000"/>
+        </w:rPr>
+        <w:t>This text box should be able to maintain the form of a pasted table.</w:t>
+      </w:r>
+    </w:p>
+    <w:p>
+      <w:pPr>
+        <w:spacing w:line="240" w:lineRule="exact"/>
+      </w:pPr>
+    </w:p>
+    <w:p>
+      <w:pPr>
+        <w:spacing w:line="240" w:lineRule="exact"/>
+        <w:rPr>
+          <w:u w:val="single"/>
+        </w:rPr>
+      </w:pPr>
+      <w:r>
+        <w:rPr>
+          <w:u w:val="single"/>
+        </w:rPr>
+        <w:t>SUBTEST SCORES: (98b)</w:t>
+      </w:r>
+    </w:p>
+    <w:p>
+      <w:pPr>
+        <w:spacing w:line="240" w:lineRule="exact"/>
+      </w:pPr>
+    </w:p>
+    <w:p>
+      <w:pPr>
+        <w:spacing w:line="240" w:lineRule="exact"/>
+      </w:pPr>
+      <w:r>
+        <w:t>FILLIN_Q113</w:t>
+      </w:r>
+      <w:r>
+        <w:rPr>
+          <w:color w:val="000000"/>
+        </w:rPr>
+        <w:t>This text box should be able to maintain the form of a pasted table.</w:t>
+      </w:r>
+    </w:p>
+    <w:p>
+      <w:pPr>
+        <w:spacing w:line="240" w:lineRule="exact"/>
+      </w:pPr>
+    </w:p>
+    <w:p>
+      <w:pPr>
+        <w:spacing w:line="240" w:lineRule="exact"/>
+      </w:pPr>
+      <w:r>
+        <w:t>FILLIN_Q114</w:t>
+      </w:r>
+    </w:p>
+    <w:p>
+      <w:pPr>
+        <w:spacing w:line="240" w:lineRule="exact"/>
+      </w:pPr>
+    </w:p>
+    <w:p>
+      <w:pPr>
+        <w:rPr>
+          <w:b/>
+          <w:color w:val="FF0000"/>
+          <w:u w:val="single"/>
+        </w:rPr>
+      </w:pPr>
+      <w:r>
+        <w:rPr>
+          <w:b/>
+          <w:color w:val="FF0000"/>
+          <w:u w:val="single"/>
+        </w:rPr>
+        <w:t>If using Interview Questions:</w:t>
+      </w:r>
+    </w:p>
+    <w:p>
+      <w:pPr>
+        <w:rPr>
+          <w:b/>
+          <w:color w:val="FF0000"/>
+          <w:u w:val="single"/>
+        </w:rPr>
+      </w:pPr>
+    </w:p>
+    <w:p>
+      <w:r>
+        <w:t xml:space="preserve">Remote memory was FILLIN_Q121 as evidenced by his ability to recount biographical history and other past events. Regarding recent memory, he can remember FILLIN_Q122 </w:t>
+      </w:r>
+      <w:r>
+        <w:lastRenderedPageBreak/>
+        <w:t xml:space="preserve">objects after a </w:t>
       </w:r>
       <w:r>
         <w:rPr>
           <w:color w:val="008000"/>
           <w:highlight w:val="yellow"/>
         </w:rPr>
-        <w:t>in</w:t>
-      </w:r>
-      <w:r>
-        <w:rPr>
-          <w:color w:val="FF0000"/>
-        </w:rPr>
-        <w:t xml:space="preserve"> FILLIN_Q30. The admittance was due to FILLIN_Q31. Mr. FILLIN_Q1 received the following treatment while admitted: FILLIN_Q31A. His response to treatment was FILLIN_Q31B.</w:t>
-      </w:r>
-    </w:p>
-    <w:p>
-      <w:pPr>
-        <w:rPr>
-          <w:b/>
-          <w:u w:val="single"/>
-        </w:rPr>
-      </w:pPr>
-    </w:p>
-    <w:p>
-      <w:pPr>
-        <w:rPr>
-          <w:b/>
-          <w:u w:val="single"/>
-        </w:rPr>
-      </w:pPr>
-      <w:r>
-        <w:rPr>
-          <w:b/>
-          <w:u w:val="single"/>
-        </w:rPr>
-        <w:t>ALCOHOL AND/OR DRUG ABUSE</w:t>
-      </w:r>
-    </w:p>
-    <w:p/>
-    <w:p>
-      <w:r>
-        <w:t>Mr. FILLIN_Q1 FILLIN_QA32 alcohol, illicit drugs, and tobacco.</w:t>
-      </w:r>
-    </w:p>
-    <w:p/>
-    <w:p>
-      <w:pPr>
-        <w:rPr>
-          <w:color w:val="FF0000"/>
-        </w:rPr>
-      </w:pPr>
-      <w:r>
-        <w:rPr>
-          <w:color w:val="FF0000"/>
-        </w:rPr>
-        <w:t xml:space="preserve">Mr. FILLIN_Q1 reported abusing FILLIN_QA33. He first used </w:t>
+        <w:t>five</w:t>
+      </w:r>
+      <w:r>
+        <w:rPr>
+          <w:highlight w:val="yellow"/>
+        </w:rPr>
+        <w:t>-</w:t>
+      </w:r>
+      <w:r>
+        <w:t>minute delay. Immediate memory for digits forward was (insert 123 column 2); digits backward was (insert 123 column 4).</w:t>
+      </w:r>
+    </w:p>
+    <w:p>
+      <w:pPr>
+        <w:spacing w:line="240" w:lineRule="exact"/>
+      </w:pPr>
+    </w:p>
+    <w:p>
+      <w:pPr>
+        <w:spacing w:line="240" w:lineRule="exact"/>
+      </w:pPr>
+    </w:p>
+    <w:p>
+      <w:pPr>
+        <w:spacing w:line="240" w:lineRule="exact"/>
+        <w:rPr>
+          <w:u w:val="single"/>
+        </w:rPr>
+      </w:pPr>
+      <w:r>
+        <w:rPr>
+          <w:u w:val="single"/>
+        </w:rPr>
+        <w:t xml:space="preserve">FUND OF KNOWLEDGE/INFORMATION </w:t>
+      </w:r>
+    </w:p>
+    <w:p>
+      <w:pPr>
+        <w:spacing w:line="240" w:lineRule="exact"/>
+        <w:rPr>
+          <w:u w:val="single"/>
+        </w:rPr>
+      </w:pPr>
+    </w:p>
+    <w:p>
+      <w:pPr>
+        <w:spacing w:line="240" w:lineRule="exact"/>
+        <w:rPr>
+          <w:b/>
+          <w:color w:val="FF0000"/>
+          <w:u w:val="single"/>
+        </w:rPr>
+      </w:pPr>
+      <w:r>
+        <w:rPr>
+          <w:b/>
+          <w:color w:val="FF0000"/>
+          <w:u w:val="single"/>
+        </w:rPr>
+        <w:t>If using Psychological Testing:</w:t>
+      </w:r>
+    </w:p>
+    <w:p>
+      <w:pPr>
+        <w:spacing w:line="240" w:lineRule="exact"/>
+      </w:pPr>
+    </w:p>
+    <w:p>
+      <w:pPr>
+        <w:spacing w:line="240" w:lineRule="exact"/>
+      </w:pPr>
+      <w:r>
+        <w:t xml:space="preserve">Mr. FILLIN_Q1’s fund of knowledge is FILLIN_Q125 when compared to his peers, as seen on the </w:t>
       </w:r>
       <w:r>
         <w:rPr>
           <w:color w:val="008000"/>
           <w:highlight w:val="yellow"/>
         </w:rPr>
-        <w:t>in</w:t>
-      </w:r>
-      <w:r>
-        <w:rPr>
-          <w:color w:val="FF0000"/>
-        </w:rPr>
-        <w:t xml:space="preserve"> (insert A3</w:t>
-      </w:r>
-      <w:r>
-        <w:rPr>
-          <w:color w:val="FF0000"/>
-        </w:rPr>
-        <w:t xml:space="preserve">4) and started using abusively </w:t>
+        <w:t>intelligence assessment</w:t>
+      </w:r>
+      <w:r>
+        <w:t xml:space="preserve"> (scaled score is FILLIN_Q126).</w:t>
+      </w:r>
+    </w:p>
+    <w:p>
+      <w:pPr>
+        <w:spacing w:line="240" w:lineRule="exact"/>
+      </w:pPr>
+    </w:p>
+    <w:p>
+      <w:pPr>
+        <w:rPr>
+          <w:b/>
+          <w:color w:val="FF0000"/>
+          <w:u w:val="single"/>
+        </w:rPr>
+      </w:pPr>
+      <w:r>
+        <w:rPr>
+          <w:b/>
+          <w:color w:val="FF0000"/>
+          <w:u w:val="single"/>
+        </w:rPr>
+        <w:t>If using Interview Questions:</w:t>
+      </w:r>
+    </w:p>
+    <w:p>
+      <w:pPr>
+        <w:rPr>
+          <w:b/>
+          <w:color w:val="FF0000"/>
+          <w:u w:val="single"/>
+        </w:rPr>
+      </w:pPr>
+    </w:p>
+    <w:p>
+      <w:r>
+        <w:t xml:space="preserve">Mr. FILLIN_Q1’s fund of knowledge FILLIN_Q127 consistent with his education level and background. He FILLIN_Q128 current events. </w:t>
+      </w:r>
+      <w:r>
+        <w:t xml:space="preserve">He answered </w:t>
+      </w:r>
+      <w:r>
+        <w:t xml:space="preserve">FILLIN_Q129 of six questions correctly. </w:t>
+      </w:r>
+    </w:p>
+    <w:p>
+      <w:pPr>
+        <w:spacing w:line="240" w:lineRule="exact"/>
+        <w:rPr>
+          <w:u w:val="single"/>
+        </w:rPr>
+      </w:pPr>
+    </w:p>
+    <w:p>
+      <w:pPr>
+        <w:spacing w:line="240" w:lineRule="exact"/>
+        <w:rPr>
+          <w:u w:val="single"/>
+        </w:rPr>
+      </w:pPr>
+      <w:r>
+        <w:rPr>
+          <w:u w:val="single"/>
+        </w:rPr>
+        <w:t xml:space="preserve">CALCULATIONS </w:t>
+      </w:r>
+    </w:p>
+    <w:p>
+      <w:pPr>
+        <w:spacing w:line="240" w:lineRule="exact"/>
+        <w:rPr>
+          <w:u w:val="single"/>
+        </w:rPr>
+      </w:pPr>
+    </w:p>
+    <w:p>
+      <w:pPr>
+        <w:spacing w:line="240" w:lineRule="exact"/>
+        <w:rPr>
+          <w:b/>
+          <w:color w:val="FF0000"/>
+          <w:u w:val="single"/>
+        </w:rPr>
+      </w:pPr>
+      <w:r>
+        <w:rPr>
+          <w:b/>
+          <w:color w:val="FF0000"/>
+          <w:u w:val="single"/>
+        </w:rPr>
+        <w:t>If using Psychological Testing:</w:t>
+      </w:r>
+    </w:p>
+    <w:p>
+      <w:pPr>
+        <w:spacing w:line="240" w:lineRule="exact"/>
+      </w:pPr>
+    </w:p>
+    <w:p>
+      <w:pPr>
+        <w:spacing w:line="240" w:lineRule="exact"/>
+      </w:pPr>
+      <w:r>
+        <w:t xml:space="preserve">This is based on his </w:t>
+      </w:r>
+      <w:r>
+        <w:fldChar w:fldCharType="begin"/>
+      </w:r>
+      <w:r>
+        <w:fldChar w:fldCharType="end"/>
+      </w:r>
+      <w:r>
+        <w:t xml:space="preserve">ability to perform basic mathematical calculations as evidenced in </w:t>
+      </w:r>
+      <w:r>
+        <w:t xml:space="preserve">the </w:t>
       </w:r>
       <w:r>
         <w:rPr>
           <w:color w:val="008000"/>
           <w:highlight w:val="yellow"/>
         </w:rPr>
-        <w:t>in</w:t>
-      </w:r>
-      <w:r>
-        <w:rPr>
-          <w:color w:val="FF0000"/>
-        </w:rPr>
-        <w:t xml:space="preserve"> FILLIN_QA34A. He used the substance FILLIN_QA35. At the worst of times, he used FILLIN_QA35A per day. He FILLIN_QA36 abusing the substance. He has been clean for FILLIN_QA36A.</w:t>
-      </w:r>
-    </w:p>
-    <w:p>
-      <w:pPr>
-        <w:rPr>
-          <w:b/>
-          <w:u w:val="single"/>
-        </w:rPr>
-      </w:pPr>
-    </w:p>
-    <w:p>
-      <w:pPr>
-        <w:rPr>
-          <w:b/>
-          <w:u w:val="single"/>
-        </w:rPr>
-      </w:pPr>
-      <w:r>
-        <w:rPr>
-          <w:b/>
-          <w:u w:val="single"/>
-        </w:rPr>
-        <w:t>PAST MEDICAL HISTORY</w:t>
-      </w:r>
-    </w:p>
-    <w:p>
-      <w:pPr>
-        <w:rPr>
-          <w:b/>
-          <w:u w:val="single"/>
-        </w:rPr>
-      </w:pPr>
-    </w:p>
-    <w:p>
-      <w:r>
-        <w:t xml:space="preserve">Mr. FILLIN_Q1 FILLIN_Q23 from a major head injury, which required hospitalization. </w:t>
-      </w:r>
-      <w:r>
-        <w:rPr>
-          <w:color w:val="FF0000"/>
-        </w:rPr>
-        <w:t xml:space="preserve">He FILLIN_Q24 a lack of consciousness, feel dazed, or see stars. The injury was sustained </w:t>
-      </w:r>
-      <w:r>
-        <w:rPr>
-          <w:color w:val="008000"/>
-          <w:highlight w:val="yellow"/>
-        </w:rPr>
-        <w:t>in</w:t>
-      </w:r>
-      <w:r>
-        <w:rPr>
-          <w:color w:val="008000"/>
-        </w:rPr>
-        <w:t xml:space="preserve"> </w:t>
-      </w:r>
-      <w:r>
-        <w:rPr>
-          <w:color w:val="FF0000"/>
-        </w:rPr>
-        <w:t>FILLIN_Q25; he FILLIN_Q26 treated at a hospital</w:t>
-      </w:r>
-      <w:r>
-        <w:rPr>
-          <w:color w:val="FF0000"/>
-        </w:rPr>
-        <w:t xml:space="preserve">. </w:t>
-      </w:r>
-      <w:r>
-        <w:rPr>
-          <w:color w:val="FF0000"/>
-          <w:highlight w:val="yellow"/>
-        </w:rPr>
-        <w:t xml:space="preserve">The </w:t>
-      </w:r>
-      <w:r>
-        <w:rPr>
-          <w:color w:val="FF0000"/>
-          <w:highlight w:val="yellow"/>
-        </w:rPr>
-        <w:t xml:space="preserve">name of the </w:t>
-      </w:r>
-      <w:r>
-        <w:rPr>
-          <w:color w:val="FF0000"/>
-          <w:highlight w:val="yellow"/>
-        </w:rPr>
-        <w:t>hospital was FILLIN_Q16A.</w:t>
-      </w:r>
-      <w:r>
-        <w:t xml:space="preserve"> </w:t>
-      </w:r>
-    </w:p>
-    <w:p/>
-    <w:p>
-      <w:r>
-        <w:t>Surgeries include: FILLIN_Q27.</w:t>
-      </w:r>
-    </w:p>
-    <w:p/>
-    <w:p>
-      <w:r>
-        <w:t>Medical conditions per his report include: FILLIN_Q28.</w:t>
-      </w:r>
-    </w:p>
-    <w:p/>
-    <w:p>
-      <w:pPr>
-        <w:rPr>
-          <w:b/>
-          <w:u w:val="single"/>
-        </w:rPr>
-      </w:pPr>
-      <w:r>
-        <w:rPr>
-          <w:b/>
-          <w:u w:val="single"/>
-        </w:rPr>
-        <w:t>FAMILY HISTORY</w:t>
-      </w:r>
-    </w:p>
-    <w:p/>
-    <w:p>
-      <w:r>
-        <w:t xml:space="preserve">Mr. FILLIN_Q1 is FILLIN_QA37. </w:t>
-      </w:r>
-      <w:r>
-        <w:rPr>
-          <w:color w:val="FF0000"/>
-        </w:rPr>
-        <w:t>FILLIN_QA38</w:t>
-      </w:r>
-      <w:r>
-        <w:t xml:space="preserve"> He FILLIN_QA39 children</w:t>
-      </w:r>
-      <w:r>
-        <w:rPr>
-          <w:color w:val="FF0000"/>
-        </w:rPr>
-        <w:t>; FILLIN_QA40</w:t>
-      </w:r>
-      <w:r>
-        <w:t xml:space="preserve">. </w:t>
-      </w:r>
-      <w:r>
-        <w:rPr>
-          <w:color w:val="FF0000"/>
-        </w:rPr>
-        <w:t>FILLIN_QA41</w:t>
-      </w:r>
-      <w:r>
-        <w:t xml:space="preserve"> He FILLIN_Q42 FILLIN_Q42A in FILLIN_Q42B. There FILLIN_Q43 history of mental illness in his family. </w:t>
-      </w:r>
-      <w:r>
-        <w:rPr>
-          <w:color w:val="FF0000"/>
-        </w:rPr>
-        <w:t>FILLIN_Q44</w:t>
-      </w:r>
-      <w:r>
-        <w:t xml:space="preserve"> There FILLIN_Q45 history of child abuse in the family. </w:t>
-      </w:r>
-      <w:r>
-        <w:rPr>
-          <w:color w:val="FF0000"/>
-        </w:rPr>
-        <w:t>FILLIN_Q46 FILLIN_Q47</w:t>
-      </w:r>
-      <w:r>
-        <w:t xml:space="preserve"> </w:t>
-      </w:r>
-    </w:p>
-    <w:p/>
-    <w:p>
-      <w:pPr>
-        <w:rPr>
-          <w:b/>
-          <w:u w:val="single"/>
-        </w:rPr>
-      </w:pPr>
-      <w:r>
-        <w:rPr>
-          <w:b/>
-          <w:u w:val="single"/>
-        </w:rPr>
-        <w:t>EMPLOYMENT HISTORY</w:t>
-      </w:r>
-    </w:p>
-    <w:p/>
-    <w:p>
-      <w:r>
-        <w:t xml:space="preserve">Mr. FILLIN_Q1 FILLIN_QA52 working. </w:t>
-      </w:r>
-      <w:r>
-        <w:rPr>
-          <w:color w:val="FF0000"/>
-        </w:rPr>
-        <w:t>He FILLIN_QA53 actively seeking employment at this time.</w:t>
-      </w:r>
-      <w:r>
-        <w:t xml:space="preserve"> </w:t>
-      </w:r>
-      <w:r>
-        <w:rPr>
-          <w:color w:val="FF0000"/>
-          <w:highlight w:val="yellow"/>
-        </w:rPr>
-        <w:t>His attitude regarding seeking employment is FILLIN_QA184.</w:t>
-      </w:r>
-      <w:r>
-        <w:rPr>
-          <w:color w:val="FF0000"/>
-        </w:rPr>
-        <w:t xml:space="preserve"> </w:t>
-      </w:r>
-      <w:r>
-        <w:rPr>
-          <w:color w:val="FF0000"/>
-        </w:rPr>
-        <w:t>The reason he left his last place of employment was “FILLIN_QA54.”</w:t>
-      </w:r>
-    </w:p>
-    <w:p/>
-    <w:p>
-      <w:r>
-        <w:t>He reported having a work history that included the following jobs:</w:t>
-      </w:r>
-    </w:p>
-    <w:p/>
-    <w:p>
-      <w:r>
-        <w:t>FILLIN_QA55</w:t>
-      </w:r>
-    </w:p>
-    <w:p/>
-    <w:p>
-      <w:r>
-        <w:t>He reported the periods of unemployment were due to “FILLIN_QA56.”</w:t>
-      </w:r>
-    </w:p>
-    <w:p/>
-    <w:p>
-      <w:pPr>
-        <w:rPr>
-          <w:b/>
-          <w:u w:val="single"/>
-        </w:rPr>
-      </w:pPr>
-      <w:r>
-        <w:rPr>
-          <w:b/>
-          <w:u w:val="single"/>
-        </w:rPr>
-        <w:t>EDUCATIONAL HISTORY</w:t>
-      </w:r>
-    </w:p>
-    <w:p/>
-    <w:p>
-      <w:r>
-        <w:t xml:space="preserve">The last education level Mr. FILLIN_Q1 completed was FILLIN_Q48. He reports his academic performance was FILLIN_Q49. </w:t>
-      </w:r>
-      <w:r>
-        <w:rPr>
-          <w:color w:val="FF0000"/>
-        </w:rPr>
-        <w:t>FILLIN_Q49A</w:t>
-      </w:r>
-      <w:r>
-        <w:t xml:space="preserve"> He FILLIN_Q50 enrolled in special education courses</w:t>
-      </w:r>
-      <w:r>
-        <w:rPr>
-          <w:color w:val="FF0000"/>
-        </w:rPr>
-        <w:t xml:space="preserve"> in the following subjects:</w:t>
-      </w:r>
-      <w:r>
-        <w:t xml:space="preserve"> </w:t>
-      </w:r>
-      <w:r>
-        <w:rPr>
-          <w:color w:val="FF0000"/>
-        </w:rPr>
-        <w:t>FILLIN_Q51</w:t>
-      </w:r>
-      <w:r>
-        <w:t xml:space="preserve">. </w:t>
-      </w:r>
-    </w:p>
-    <w:p/>
-    <w:p>
-      <w:pPr>
-        <w:spacing w:line="240" w:lineRule="exact"/>
-        <w:rPr>
-          <w:u w:val="single"/>
-        </w:rPr>
-      </w:pPr>
-      <w:r>
-        <w:rPr>
-          <w:b/>
-          <w:u w:val="single"/>
-        </w:rPr>
-        <w:t xml:space="preserve">LEGAL/CRIMINAL HISTORY  </w:t>
-      </w:r>
-    </w:p>
-    <w:p/>
-    <w:p>
-      <w:pPr>
-        <w:rPr>
-          <w:color w:val="FF0000"/>
-        </w:rPr>
-      </w:pPr>
-      <w:r>
-        <w:t xml:space="preserve">Mr. FILLIN_Q1 FILLIN_QA57 arrested </w:t>
-      </w:r>
-      <w:r>
-        <w:rPr>
-          <w:color w:val="FF0000"/>
-        </w:rPr>
-        <w:t>for FILLIN_QA57A</w:t>
-      </w:r>
-      <w:r>
-        <w:t xml:space="preserve">. </w:t>
-      </w:r>
-      <w:r>
-        <w:rPr>
-          <w:color w:val="FF0000"/>
-        </w:rPr>
-        <w:t>The arrest was on</w:t>
-      </w:r>
-      <w:r>
-        <w:t xml:space="preserve"> </w:t>
-      </w:r>
-      <w:r>
-        <w:rPr>
-          <w:color w:val="FF0000"/>
-        </w:rPr>
-        <w:t xml:space="preserve">FILLIN_QA58, and the outcome was FILLIN_QA59. He FILLIN_QA60 incarcerated. The incarceration lasted FILLIN_QA60A. </w:t>
-      </w:r>
-    </w:p>
-    <w:p>
-      <w:pPr>
-        <w:rPr>
-          <w:b/>
-          <w:u w:val="single"/>
-        </w:rPr>
-      </w:pPr>
-    </w:p>
-    <w:p>
-      <w:pPr>
-        <w:spacing w:line="240" w:lineRule="exact"/>
-        <w:rPr>
-          <w:b/>
-          <w:u w:val="single"/>
-        </w:rPr>
-      </w:pPr>
-      <w:r>
-        <w:rPr>
-          <w:b/>
-          <w:u w:val="single"/>
-        </w:rPr>
-        <w:t>MILITARY HISTORY</w:t>
-      </w:r>
-    </w:p>
-    <w:p/>
-    <w:p>
-      <w:pPr>
-        <w:spacing w:line="240" w:lineRule="exact"/>
-      </w:pPr>
-      <w:r>
-        <w:t xml:space="preserve">Mr. FILLIN_Q1 FILLIN_QA61 </w:t>
-      </w:r>
-      <w:r>
-        <w:rPr>
-          <w:color w:val="008000"/>
-          <w:highlight w:val="yellow"/>
-        </w:rPr>
-        <w:t>serving in the military</w:t>
-      </w:r>
-      <w:r>
-        <w:t xml:space="preserve">. </w:t>
-      </w:r>
-      <w:r>
-        <w:rPr>
-          <w:color w:val="FF0000"/>
-        </w:rPr>
-        <w:t xml:space="preserve">The dates of services were FILLIN_QA62. The highest rank he held was FILLIN_QA63. He reports he FILLIN_QA63A received any metals, and report disciplinary action FILLIN_QA63B taken. Mr. FILLIN_Q1 FILLIN_QA63C he was dishonorably discharged. He FILLIN_QA64 deployed. </w:t>
-      </w:r>
-    </w:p>
-    <w:p/>
-    <w:p/>
-    <w:p>
-      <w:pPr>
-        <w:spacing w:line="240" w:lineRule="exact"/>
-        <w:jc w:val="center"/>
-      </w:pPr>
-      <w:r>
-        <w:rPr>
-          <w:b/>
-          <w:u w:val="single"/>
-        </w:rPr>
-        <w:t>MENTAL STATUS EXAMINATION</w:t>
-      </w:r>
-    </w:p>
-    <w:p>
-      <w:pPr>
-        <w:rPr>
-          <w:u w:val="single"/>
-        </w:rPr>
-      </w:pPr>
-    </w:p>
-    <w:p>
-      <w:pPr>
-        <w:rPr>
-          <w:u w:val="single"/>
-        </w:rPr>
-      </w:pPr>
-      <w:r>
-        <w:rPr>
-          <w:u w:val="single"/>
-        </w:rPr>
-        <w:t xml:space="preserve">GENERAL APPEARANCE </w:t>
-      </w:r>
-    </w:p>
-    <w:p>
-      <w:pPr>
-        <w:rPr>
-          <w:u w:val="single"/>
-        </w:rPr>
-      </w:pPr>
-    </w:p>
-    <w:p>
-      <w:r>
-        <w:t>Mr. FILLIN_Q1 appeared FILLIN_Q65 his stated age. His hygiene was FILLIN_Q66; he was FILLIN_Q66A. In relation to height, his build was (insert 67</w:t>
-      </w:r>
-      <w:r>
-        <w:t>).  Eye contact was FILLIN_Q68</w:t>
-      </w:r>
-      <w:r>
-        <w:rPr>
-          <w:color w:val="008000"/>
-          <w:highlight w:val="yellow"/>
-        </w:rPr>
-        <w:t>, and his</w:t>
-      </w:r>
-      <w:r>
-        <w:t xml:space="preserve"> facial expressions were FILLIN_Q69. Clothing was FILLIN_Q70. He was dressed in FILLIN_Q71</w:t>
-      </w:r>
-      <w:r>
-        <w:rPr>
-          <w:highlight w:val="yellow"/>
-        </w:rPr>
-        <w:t>;</w:t>
-      </w:r>
-      <w:r>
-        <w:t xml:space="preserve"> which FILLIN_Q72 appropriate for the weather. There FILLIN_Q73 evidence of psychomotor agitation</w:t>
-      </w:r>
-      <w:r>
-        <w:rPr>
-          <w:color w:val="FF0000"/>
-        </w:rPr>
-        <w:t>, as seen when he FILLIN_Q73A</w:t>
-      </w:r>
-      <w:r>
-        <w:t>. There FILLIN_Q73B evidence of psychomotor retardation</w:t>
-      </w:r>
-      <w:r>
-        <w:rPr>
-          <w:color w:val="FF0000"/>
-        </w:rPr>
-        <w:t>, as seen when he FILLIN_Q73C</w:t>
-      </w:r>
-      <w:r>
-        <w:t>.</w:t>
-      </w:r>
-    </w:p>
-    <w:p/>
-    <w:p>
-      <w:pPr>
-        <w:spacing w:line="240" w:lineRule="exact"/>
-        <w:rPr>
-          <w:u w:val="single"/>
-        </w:rPr>
-      </w:pPr>
-      <w:r>
-        <w:rPr>
-          <w:u w:val="single"/>
-        </w:rPr>
-        <w:t>ATTITUDE &amp; BEHAVIOR</w:t>
-      </w:r>
-    </w:p>
-    <w:p>
-      <w:pPr>
-        <w:spacing w:line="240" w:lineRule="exact"/>
-        <w:rPr>
-          <w:u w:val="single"/>
-        </w:rPr>
-      </w:pPr>
-    </w:p>
-    <w:p>
-      <w:pPr>
-        <w:spacing w:line="240" w:lineRule="exact"/>
-        <w:rPr>
-          <w:color w:val="FF0000"/>
-        </w:rPr>
-      </w:pPr>
-      <w:r>
-        <w:t xml:space="preserve">Mr. FILLIN_Q1’s behavior was FILLIN_Q74. Attitude was FILLIN_Q76. There FILLIN_Q77 evidence of feigning or factitious behaviors. </w:t>
-      </w:r>
-      <w:r>
-        <w:rPr>
-          <w:color w:val="FF0000"/>
-        </w:rPr>
-        <w:t>FILLIN_Q77A</w:t>
-      </w:r>
-    </w:p>
-    <w:p>
-      <w:pPr>
-        <w:spacing w:line="240" w:lineRule="exact"/>
-        <w:rPr>
-          <w:color w:val="FF0000"/>
-        </w:rPr>
-      </w:pPr>
-    </w:p>
-    <w:p>
-      <w:pPr>
-        <w:spacing w:line="240" w:lineRule="exact"/>
-        <w:rPr>
-          <w:color w:val="FF0000"/>
-        </w:rPr>
-      </w:pPr>
-    </w:p>
-    <w:p>
-      <w:pPr>
-        <w:spacing w:line="240" w:lineRule="exact"/>
-        <w:rPr>
-          <w:u w:val="single"/>
-        </w:rPr>
-      </w:pPr>
-      <w:r>
-        <w:rPr>
-          <w:u w:val="single"/>
-        </w:rPr>
-        <w:t>MOOD/AFFECT</w:t>
-      </w:r>
-    </w:p>
-    <w:p>
-      <w:pPr>
-        <w:spacing w:line="240" w:lineRule="exact"/>
-        <w:rPr>
-          <w:u w:val="single"/>
-        </w:rPr>
-      </w:pPr>
-    </w:p>
-    <w:p>
-      <w:pPr>
-        <w:spacing w:line="240" w:lineRule="exact"/>
-        <w:rPr>
-          <w:color w:val="008000"/>
-        </w:rPr>
-      </w:pPr>
-      <w:r>
-        <w:t xml:space="preserve">He stated that his current mood was FILLIN_Q88.  Mr. FILLIN_Q1’s affect was FILLIN_Q89 with the stated mood.  </w:t>
-      </w:r>
-      <w:r>
-        <w:rPr>
-          <w:color w:val="FF0000"/>
-        </w:rPr>
-        <w:t>He appeared FILLIN_Q90.</w:t>
-      </w:r>
-      <w:r>
-        <w:t xml:space="preserve"> </w:t>
-      </w:r>
-      <w:r>
-        <w:rPr>
-          <w:color w:val="008000"/>
-          <w:highlight w:val="yellow"/>
-        </w:rPr>
-        <w:t>Regarding sleep</w:t>
-      </w:r>
-      <w:r>
-        <w:rPr>
-          <w:color w:val="008000"/>
-          <w:highlight w:val="yellow"/>
-        </w:rPr>
-        <w:t>ing, he stated he has FILLIN_Q91.</w:t>
-      </w:r>
-      <w:r>
-        <w:rPr>
-          <w:color w:val="008000"/>
-          <w:highlight w:val="yellow"/>
-        </w:rPr>
-        <w:t xml:space="preserve"> </w:t>
-      </w:r>
-      <w:r>
-        <w:rPr>
-          <w:color w:val="008000"/>
-          <w:highlight w:val="yellow"/>
-        </w:rPr>
-        <w:t>He reports FILLIN_Q92.</w:t>
-      </w:r>
-    </w:p>
-    <w:p>
-      <w:pPr>
-        <w:spacing w:line="240" w:lineRule="exact"/>
-      </w:pPr>
-    </w:p>
-    <w:p>
-      <w:pPr>
-        <w:spacing w:line="240" w:lineRule="exact"/>
-      </w:pPr>
-      <w:r>
-        <w:rPr>
-          <w:u w:val="single"/>
-        </w:rPr>
-        <w:t>CONTENT OF THOUGHT</w:t>
-      </w:r>
-    </w:p>
-    <w:p/>
-    <w:p>
-      <w:pPr>
-        <w:rPr>
-          <w:color w:val="FF0000"/>
-        </w:rPr>
-      </w:pPr>
-      <w:r>
-        <w:t xml:space="preserve">Mr. FILLIN_Q1 FILLIN_Q82 having auditory hallucinations. </w:t>
-      </w:r>
-      <w:r>
-        <w:rPr>
-          <w:color w:val="FF0000"/>
-        </w:rPr>
-        <w:t>FILLIN_Q83</w:t>
-      </w:r>
-      <w:r>
-        <w:t xml:space="preserve"> He FILLIN_Q84 having visual, tactile, or olfactory hallucinations. </w:t>
-      </w:r>
-      <w:r>
-        <w:rPr>
-          <w:color w:val="FF0000"/>
-        </w:rPr>
-        <w:t>FILLIN_Q85</w:t>
-      </w:r>
-      <w:r>
-        <w:t xml:space="preserve"> Mr. FILLIN_Q1 FILLIN_Q86 having suicidal ideations. </w:t>
-      </w:r>
-      <w:r>
-        <w:rPr>
-          <w:color w:val="FF0000"/>
-        </w:rPr>
-        <w:t>FILLIN_Q86A</w:t>
-      </w:r>
-      <w:r>
-        <w:t xml:space="preserve"> Mr. FILLIN_Q1 FILLIN_Q86B having homicidal ideations. </w:t>
-      </w:r>
-      <w:r>
-        <w:rPr>
-          <w:color w:val="FF0000"/>
-        </w:rPr>
-        <w:t>FILLIN_Q86C</w:t>
-      </w:r>
-      <w:r>
-        <w:t xml:space="preserve"> He FILLIN_Q87 having delusions. </w:t>
-      </w:r>
-      <w:r>
-        <w:rPr>
-          <w:color w:val="FF0000"/>
-        </w:rPr>
-        <w:t>FILLIN_Q87A</w:t>
-      </w:r>
-    </w:p>
-    <w:p>
-      <w:pPr>
-        <w:spacing w:line="240" w:lineRule="exact"/>
-      </w:pPr>
-    </w:p>
-    <w:p>
-      <w:pPr>
-        <w:spacing w:line="240" w:lineRule="exact"/>
-      </w:pPr>
-      <w:r>
-        <w:rPr>
-          <w:u w:val="single"/>
-        </w:rPr>
-        <w:t>STREAM OF MENTAL ACTIVITY/SPEECH</w:t>
-      </w:r>
-    </w:p>
-    <w:p>
-      <w:pPr>
-        <w:spacing w:line="240" w:lineRule="exact"/>
-      </w:pPr>
-    </w:p>
-    <w:p>
-      <w:pPr>
-        <w:spacing w:line="240" w:lineRule="exact"/>
-      </w:pPr>
-      <w:r>
-        <w:t xml:space="preserve">Speech form was FILLIN_Q78. </w:t>
-      </w:r>
-      <w:r>
-        <w:rPr>
-          <w:color w:val="FF0000"/>
-        </w:rPr>
-        <w:t xml:space="preserve">FILLIN_Q78A </w:t>
-      </w:r>
-      <w:r>
-        <w:t>Articulation was FILLIN_Q79. Speech velocity was FILLIN_Q80; volume was FILLIN_Q81.</w:t>
-      </w:r>
-    </w:p>
-    <w:p>
-      <w:pPr>
-        <w:spacing w:line="240" w:lineRule="exact"/>
-      </w:pPr>
-    </w:p>
-    <w:p>
-      <w:pPr>
-        <w:spacing w:line="240" w:lineRule="exact"/>
-        <w:jc w:val="center"/>
-        <w:rPr>
-          <w:u w:val="single"/>
-        </w:rPr>
-      </w:pPr>
-      <w:r>
-        <w:rPr>
-          <w:b/>
-          <w:u w:val="single"/>
-        </w:rPr>
-        <w:t>INTELLECTUAL FUNCTIONING/SENSORIUM</w:t>
-      </w:r>
-    </w:p>
-    <w:p>
-      <w:pPr>
-        <w:spacing w:line="240" w:lineRule="exact"/>
-        <w:rPr>
-          <w:u w:val="single"/>
-        </w:rPr>
-      </w:pPr>
-    </w:p>
-    <w:p>
-      <w:pPr>
-        <w:spacing w:line="240" w:lineRule="exact"/>
-      </w:pPr>
-      <w:r>
-        <w:rPr>
-          <w:u w:val="single"/>
-        </w:rPr>
-        <w:t>ORIENTATION</w:t>
-      </w:r>
-    </w:p>
-    <w:p/>
-    <w:p>
-      <w:pPr>
-        <w:rPr>
-          <w:color w:val="FF0000"/>
-        </w:rPr>
-      </w:pPr>
-      <w:r>
-        <w:t xml:space="preserve">Mr. FILLIN_Q1 was </w:t>
-      </w:r>
-      <w:r>
-        <w:rPr>
-          <w:color w:val="008000"/>
-          <w:highlight w:val="yellow"/>
-        </w:rPr>
-        <w:t>oriented</w:t>
-      </w:r>
-      <w:r>
-        <w:rPr>
-          <w:color w:val="008000"/>
-        </w:rPr>
-        <w:t xml:space="preserve"> </w:t>
-      </w:r>
-      <w:r>
-        <w:t xml:space="preserve">FILLIN_Q93 </w:t>
-      </w:r>
-      <w:r>
-        <w:rPr>
-          <w:color w:val="FF0000"/>
-          <w:highlight w:val="yellow"/>
-        </w:rPr>
-        <w:t xml:space="preserve">(Person- FILLIN_Q94 Place- </w:t>
-      </w:r>
-      <w:r>
-        <w:rPr>
-          <w:color w:val="FF0000"/>
-          <w:highlight w:val="yellow"/>
-        </w:rPr>
-        <w:t>FILLIN_Q95 Time-</w:t>
-      </w:r>
-      <w:r>
-        <w:rPr>
-          <w:color w:val="FF0000"/>
-          <w:highlight w:val="yellow"/>
-        </w:rPr>
-        <w:t xml:space="preserve"> FILLIN_Q96).</w:t>
-      </w:r>
-    </w:p>
-    <w:p>
-      <w:pPr>
-        <w:spacing w:line="240" w:lineRule="exact"/>
-        <w:rPr>
-          <w:u w:val="single"/>
-        </w:rPr>
-      </w:pPr>
-    </w:p>
-    <w:p>
-      <w:pPr>
-        <w:spacing w:line="240" w:lineRule="exact"/>
-        <w:rPr>
-          <w:u w:val="single"/>
-        </w:rPr>
-      </w:pPr>
-      <w:r>
-        <w:rPr>
-          <w:u w:val="single"/>
-        </w:rPr>
-        <w:t xml:space="preserve">PSYCHOLOGICAL ASSESSMENTS </w:t>
-      </w:r>
-    </w:p>
-    <w:p>
-      <w:pPr>
-        <w:spacing w:line="240" w:lineRule="exact"/>
-        <w:rPr>
-          <w:u w:val="single"/>
-        </w:rPr>
-      </w:pPr>
-    </w:p>
-    <w:p>
-      <w:pPr>
-        <w:spacing w:line="240" w:lineRule="exact"/>
-      </w:pPr>
-      <w:r>
+        <w:t>intelligence assessment</w:t>
+      </w:r>
+      <w:r>
+        <w:t>where his performance was FILLIN_Q131 (scaled score is FILLIN_Q132).</w:t>
+      </w:r>
+    </w:p>
+    <w:p>
+      <w:pPr>
+        <w:spacing w:line="240" w:lineRule="exact"/>
+      </w:pPr>
+    </w:p>
+    <w:p>
+      <w:pPr>
+        <w:rPr>
+          <w:b/>
+          <w:color w:val="FF0000"/>
+          <w:u w:val="single"/>
+        </w:rPr>
+      </w:pPr>
+      <w:r>
+        <w:rPr>
+          <w:b/>
+          <w:color w:val="FF0000"/>
+          <w:u w:val="single"/>
+        </w:rPr>
+        <w:t>If using Interview Questions:</w:t>
+      </w:r>
+    </w:p>
+    <w:p>
+      <w:pPr>
+        <w:spacing w:line="240" w:lineRule="exact"/>
+      </w:pPr>
+    </w:p>
+    <w:p>
+      <w:pPr>
+        <w:spacing w:line="240" w:lineRule="exact"/>
+      </w:pPr>
+      <w:r>
+        <w:t xml:space="preserve">This is based on </w:t>
+      </w:r>
+      <w:r>
+        <w:fldChar w:fldCharType="begin"/>
+      </w:r>
+      <w:r>
+        <w:fldChar w:fldCharType="end"/>
+      </w:r>
+      <w:r>
+        <w:t>ability to perform basic mathematical calculations and perform serials.</w:t>
+      </w:r>
+    </w:p>
+    <w:p>
+      <w:pPr>
+        <w:spacing w:line="240" w:lineRule="exact"/>
+      </w:pPr>
+      <w:r>
+        <w:rPr>
+          <w:highlight w:val="yellow"/>
+        </w:rPr>
         <w:t xml:space="preserve">Mr. FILLIN_Q1 </w:t>
       </w:r>
       <w:r>
-        <w:t>was administered a (insert 98a, 98b, 98c</w:t>
-      </w:r>
-      <w:r>
-        <w:t>).</w:t>
-      </w:r>
-    </w:p>
-    <w:p>
-      <w:pPr>
-        <w:spacing w:line="240" w:lineRule="exact"/>
-      </w:pPr>
-    </w:p>
-    <w:p>
-      <w:pPr>
-        <w:spacing w:line="240" w:lineRule="exact"/>
-        <w:rPr>
-          <w:u w:val="single"/>
-        </w:rPr>
-      </w:pPr>
-      <w:r>
-        <w:rPr>
-          <w:u w:val="single"/>
-        </w:rPr>
-        <w:t>TESTING BEHAVIORS</w:t>
-      </w:r>
-    </w:p>
-    <w:p>
-      <w:pPr>
-        <w:spacing w:line="240" w:lineRule="exact"/>
-      </w:pPr>
-    </w:p>
-    <w:p>
-      <w:pPr>
-        <w:spacing w:line="240" w:lineRule="exact"/>
-      </w:pPr>
-      <w:r>
-        <w:rPr>
-          <w:highlight w:val="yellow"/>
-        </w:rPr>
-        <w:t>FILLIN_Q99</w:t>
-      </w:r>
-    </w:p>
-    <w:p>
-      <w:pPr>
-        <w:spacing w:line="240" w:lineRule="exact"/>
-        <w:rPr>
-          <w:u w:val="single"/>
-        </w:rPr>
-      </w:pPr>
-    </w:p>
-    <w:p>
-      <w:pPr>
-        <w:spacing w:line="240" w:lineRule="exact"/>
-      </w:pPr>
-      <w:r>
-        <w:rPr>
-          <w:u w:val="single"/>
-        </w:rPr>
-        <w:t>INTELLECTUAL FUNCTIONING</w:t>
-      </w:r>
-      <w:r>
-        <w:t xml:space="preserve"> </w:t>
-      </w:r>
-    </w:p>
-    <w:p>
-      <w:pPr>
-        <w:spacing w:line="240" w:lineRule="exact"/>
-      </w:pPr>
+        <w:rPr>
+          <w:highlight w:val="yellow"/>
+        </w:rPr>
+        <w:t xml:space="preserve">correctly </w:t>
+      </w:r>
+      <w:r>
+        <w:rPr>
+          <w:highlight w:val="yellow"/>
+        </w:rPr>
+        <w:t xml:space="preserve">answered (133) of five basic math problems. He FILLIN_Q133A. Mr. FILLIN_Q1 FILLIN_Q133B able to </w:t>
+      </w:r>
+      <w:r>
+        <w:rPr>
+          <w:highlight w:val="yellow"/>
+        </w:rPr>
+        <w:t xml:space="preserve">correctly </w:t>
+      </w:r>
+      <w:r>
+        <w:rPr>
+          <w:highlight w:val="yellow"/>
+        </w:rPr>
+        <w:t>answer word problems.</w:t>
+      </w:r>
+    </w:p>
+    <w:p>
+      <w:pPr>
+        <w:spacing w:line="240" w:lineRule="exact"/>
+        <w:ind w:left="360" w:hanging="360"/>
+      </w:pPr>
+    </w:p>
+    <w:p>
+      <w:pPr>
+        <w:spacing w:line="240" w:lineRule="exact"/>
+        <w:rPr>
+          <w:u w:val="single"/>
+        </w:rPr>
+      </w:pPr>
+      <w:r>
+        <w:rPr>
+          <w:u w:val="single"/>
+        </w:rPr>
+        <w:t>CONCENTRATION</w:t>
+      </w:r>
+    </w:p>
+    <w:p>
+      <w:pPr>
+        <w:spacing w:line="240" w:lineRule="exact"/>
+        <w:rPr>
+          <w:color w:val="FF0000"/>
+        </w:rPr>
+      </w:pPr>
+      <w:r>
+        <w:rPr>
+          <w:color w:val="FF0000"/>
+        </w:rPr>
+        <w:fldChar w:fldCharType="begin"/>
+      </w:r>
+      <w:r>
+        <w:rPr>
+          <w:color w:val="FF0000"/>
+        </w:rPr>
+        <w:instrText>normal#1</w:instrText>
+      </w:r>
+      <w:r>
+        <w:rPr>
+          <w:color w:val="FF0000"/>
+        </w:rPr>
+        <w:fldChar w:fldCharType="end"/>
+      </w:r>
+      <w:r>
+        <w:rPr>
+          <w:color w:val="FF0000"/>
+        </w:rPr>
+        <w:fldChar w:fldCharType="begin"/>
+      </w:r>
+      <w:r>
+        <w:rPr>
+          <w:color w:val="FF0000"/>
+        </w:rPr>
+        <w:instrText>normal#2</w:instrText>
+      </w:r>
+      <w:r>
+        <w:rPr>
+          <w:color w:val="FF0000"/>
+        </w:rPr>
+        <w:fldChar w:fldCharType="end"/>
+      </w:r>
     </w:p>
     <w:p>
       <w:pPr>
@@ -1884,138 +1830,34 @@
     <w:p>
       <w:pPr>
         <w:spacing w:line="240" w:lineRule="exact"/>
-      </w:pPr>
-    </w:p>
-    <w:p>
-      <w:pPr>
-        <w:spacing w:line="240" w:lineRule="exact"/>
-        <w:rPr>
-          <w:u w:val="single"/>
-        </w:rPr>
-      </w:pPr>
-      <w:r>
-        <w:rPr>
-          <w:u w:val="single"/>
-        </w:rPr>
-        <w:t>INDEX SCORES: FILLIN_Q98A</w:t>
-      </w:r>
-    </w:p>
-    <w:p>
-      <w:pPr>
-        <w:spacing w:line="240" w:lineRule="exact"/>
-        <w:rPr>
-          <w:b/>
-          <w:color w:val="FF0000"/>
-          <w:u w:val="single"/>
-        </w:rPr>
-      </w:pPr>
-    </w:p>
-    <w:p>
-      <w:pPr>
-        <w:spacing w:line="240" w:lineRule="exact"/>
-        <w:rPr>
-          <w:color w:val="000000"/>
-        </w:rPr>
-      </w:pPr>
-      <w:r>
-        <w:rPr>
-          <w:color w:val="000000"/>
-        </w:rPr>
-        <w:t>FILLIN_Q100</w:t>
-      </w:r>
-      <w:r>
-        <w:rPr>
-          <w:color w:val="000000"/>
-        </w:rPr>
-        <w:t xml:space="preserve">- This text box should be able to maintain the form of a pasted table. </w:t>
-      </w:r>
-    </w:p>
-    <w:p>
-      <w:pPr>
-        <w:spacing w:line="240" w:lineRule="exact"/>
-        <w:rPr>
-          <w:color w:val="000000"/>
-        </w:rPr>
-      </w:pPr>
-    </w:p>
-    <w:p>
-      <w:pPr>
-        <w:spacing w:line="240" w:lineRule="exact"/>
-        <w:rPr>
-          <w:u w:val="single"/>
-        </w:rPr>
-      </w:pPr>
-      <w:r>
-        <w:rPr>
-          <w:u w:val="single"/>
-        </w:rPr>
-        <w:t>SUBTEST SCORES: FILLIN_Q98A</w:t>
-      </w:r>
-    </w:p>
-    <w:p>
-      <w:pPr>
-        <w:spacing w:line="240" w:lineRule="exact"/>
-        <w:rPr>
-          <w:color w:val="000000"/>
-        </w:rPr>
-      </w:pPr>
-    </w:p>
-    <w:p>
-      <w:pPr>
-        <w:spacing w:line="240" w:lineRule="exact"/>
-        <w:rPr>
-          <w:color w:val="000000"/>
-        </w:rPr>
-      </w:pPr>
-      <w:r>
-        <w:rPr>
-          <w:color w:val="000000"/>
-        </w:rPr>
-        <w:t>FILLIN_Q101</w:t>
-      </w:r>
-      <w:r>
-        <w:rPr>
-          <w:color w:val="000000"/>
-        </w:rPr>
-        <w:t xml:space="preserve"> This text box should be able to maintain the form of a pasted table.</w:t>
-      </w:r>
-    </w:p>
-    <w:p>
-      <w:pPr>
-        <w:spacing w:line="240" w:lineRule="exact"/>
-        <w:rPr>
-          <w:color w:val="000000"/>
-        </w:rPr>
-      </w:pPr>
-    </w:p>
-    <w:p>
-      <w:pPr>
-        <w:spacing w:line="240" w:lineRule="exact"/>
-        <w:rPr>
-          <w:color w:val="000000"/>
-        </w:rPr>
-      </w:pPr>
-      <w:r>
-        <w:rPr>
-          <w:color w:val="000000"/>
-        </w:rPr>
-        <w:t>FILLIN_Q102</w:t>
-      </w:r>
-    </w:p>
-    <w:p>
-      <w:pPr>
-        <w:spacing w:line="240" w:lineRule="exact"/>
-        <w:rPr>
-          <w:b/>
-          <w:color w:val="FF0000"/>
-          <w:highlight w:val="yellow"/>
-          <w:u w:val="single"/>
-        </w:rPr>
-      </w:pPr>
-    </w:p>
-    <w:p>
-      <w:pPr>
-        <w:spacing w:line="240" w:lineRule="exact"/>
+        <w:rPr>
+          <w:b/>
+          <w:color w:val="FF0000"/>
+          <w:u w:val="single"/>
+        </w:rPr>
+      </w:pPr>
+    </w:p>
+    <w:p>
+      <w:pPr>
+        <w:spacing w:line="240" w:lineRule="exact"/>
+        <w:rPr>
+          <w:color w:val="FF0000"/>
+        </w:rPr>
+      </w:pPr>
+      <w:r>
+        <w:t>His ability to sustain attention, concentration, and exert mental control is in the FILLIN_Q135 range (WMI = FILLIN_Q135A).</w:t>
+      </w:r>
+    </w:p>
+    <w:p>
+      <w:pPr>
+        <w:spacing w:line="240" w:lineRule="exact"/>
+        <w:rPr>
+          <w:color w:val="FF0000"/>
+        </w:rPr>
+      </w:pPr>
+    </w:p>
+    <w:p>
+      <w:pPr>
         <w:rPr>
           <w:b/>
           <w:color w:val="FF0000"/>
@@ -2031,57 +1873,127 @@
         <w:t>If using Interview Questions:</w:t>
       </w:r>
     </w:p>
-    <w:p/>
-    <w:p>
-      <w:r>
-        <w:t xml:space="preserve">Mr. FILLIN_Q1’s intellectual functioning appeared to be FILLIN_Q110 range as evidenced by vocabulary and ability to express thoughts. </w:t>
-      </w:r>
-    </w:p>
-    <w:p/>
-    <w:p>
-      <w:pPr>
-        <w:spacing w:line="240" w:lineRule="exact"/>
-      </w:pPr>
-      <w:r>
-        <w:rPr>
-          <w:u w:val="single"/>
-        </w:rPr>
-        <w:t>MEMORY</w:t>
-      </w:r>
-      <w:r>
+    <w:p>
+      <w:pPr>
+        <w:spacing w:line="240" w:lineRule="exact"/>
+        <w:rPr>
+          <w:color w:val="FF0000"/>
+        </w:rPr>
+      </w:pPr>
+    </w:p>
+    <w:p>
+      <w:pPr>
+        <w:spacing w:line="240" w:lineRule="exact"/>
+      </w:pPr>
+      <w:r>
+        <w:t xml:space="preserve">Mr. FILLIN_Q1 FILLIN_Q136. He was FILLIN_Q137 to spell </w:t>
+      </w:r>
+      <w:r>
+        <w:rPr>
+          <w:i/>
+        </w:rPr>
+        <w:t>world</w:t>
+      </w:r>
+      <w:r>
+        <w:t xml:space="preserve"> forward</w:t>
+      </w:r>
+      <w:r>
+        <w:t xml:space="preserve"> and FILLIN_Q138 to spell </w:t>
+      </w:r>
+      <w:r>
+        <w:rPr>
+          <w:i/>
+        </w:rPr>
+        <w:t>world</w:t>
+      </w:r>
+      <w:r>
+        <w:t xml:space="preserve"> backward.</w:t>
+      </w:r>
+    </w:p>
+    <w:p>
+      <w:pPr>
+        <w:spacing w:line="240" w:lineRule="exact"/>
+        <w:rPr>
+          <w:u w:val="single"/>
+        </w:rPr>
+      </w:pPr>
+    </w:p>
+    <w:p>
+      <w:pPr>
+        <w:spacing w:line="240" w:lineRule="exact"/>
+        <w:rPr>
+          <w:highlight w:val="yellow"/>
+        </w:rPr>
+      </w:pPr>
+      <w:r>
+        <w:rPr>
+          <w:highlight w:val="yellow"/>
+          <w:u w:val="single"/>
+        </w:rPr>
+        <w:t>SIMILARITIES/DIFFERENCES</w:t>
+      </w:r>
+      <w:r>
+        <w:rPr>
+          <w:highlight w:val="yellow"/>
+          <w:u w:val="single"/>
+        </w:rPr>
+        <w:t>&amp; ABSTRACT THINKING</w:t>
+      </w:r>
+      <w:r>
+        <w:rPr>
+          <w:highlight w:val="yellow"/>
+        </w:rPr>
         <w:fldChar w:fldCharType="begin"/>
       </w:r>
       <w:r>
         <w:rPr>
-          <w:color w:val="FF0000"/>
+          <w:highlight w:val="yellow"/>
         </w:rPr>
         <w:instrText>normal#1</w:instrText>
       </w:r>
       <w:r>
+        <w:rPr>
+          <w:highlight w:val="yellow"/>
+        </w:rPr>
+        <w:fldChar w:fldCharType="separate"/>
+      </w:r>
+      <w:r>
+        <w:rPr>
+          <w:b/>
+          <w:highlight w:val="yellow"/>
+        </w:rPr>
+        <w:t>Error! Bookmark not defined.</w:t>
+      </w:r>
+      <w:r>
+        <w:rPr>
+          <w:highlight w:val="yellow"/>
+        </w:rPr>
         <w:fldChar w:fldCharType="end"/>
       </w:r>
-      <w:r>
-        <w:t xml:space="preserve"> </w:t>
-      </w:r>
-    </w:p>
-    <w:p>
-      <w:pPr>
-        <w:spacing w:line="240" w:lineRule="exact"/>
-      </w:pPr>
-    </w:p>
-    <w:p>
-      <w:pPr>
-        <w:spacing w:line="240" w:lineRule="exact"/>
-        <w:rPr>
-          <w:b/>
-          <w:color w:val="FF0000"/>
-          <w:u w:val="single"/>
-        </w:rPr>
-      </w:pPr>
-      <w:r>
-        <w:rPr>
-          <w:b/>
-          <w:color w:val="FF0000"/>
+    </w:p>
+    <w:p>
+      <w:pPr>
+        <w:spacing w:line="240" w:lineRule="exact"/>
+        <w:rPr>
+          <w:highlight w:val="yellow"/>
+        </w:rPr>
+      </w:pPr>
+    </w:p>
+    <w:p>
+      <w:pPr>
+        <w:spacing w:line="240" w:lineRule="exact"/>
+        <w:rPr>
+          <w:b/>
+          <w:color w:val="FF0000"/>
+          <w:highlight w:val="yellow"/>
+          <w:u w:val="single"/>
+        </w:rPr>
+      </w:pPr>
+      <w:r>
+        <w:rPr>
+          <w:b/>
+          <w:color w:val="FF0000"/>
+          <w:highlight w:val="yellow"/>
           <w:u w:val="single"/>
         </w:rPr>
         <w:t>If using Psychological Testing:</w:t>
@@ -2090,121 +2002,47 @@
     <w:p>
       <w:pPr>
         <w:spacing w:line="240" w:lineRule="exact"/>
-      </w:pPr>
-    </w:p>
-    <w:p>
-      <w:pPr>
-        <w:spacing w:line="240" w:lineRule="exact"/>
-        <w:rPr>
-          <w:u w:val="single"/>
-        </w:rPr>
-      </w:pPr>
-      <w:r>
-        <w:rPr>
-          <w:u w:val="single"/>
-        </w:rPr>
-        <w:t>INDEX SCORES: FILLIN_Q98B</w:t>
-      </w:r>
-    </w:p>
-    <w:p>
-      <w:pPr>
-        <w:spacing w:line="240" w:lineRule="exact"/>
-      </w:pPr>
-    </w:p>
-    <w:p>
-      <w:pPr>
-        <w:spacing w:line="240" w:lineRule="exact"/>
-      </w:pPr>
-      <w:r>
-        <w:t>FILLIN_Q112</w:t>
-      </w:r>
-      <w:r>
-        <w:rPr>
-          <w:color w:val="000000"/>
-        </w:rPr>
-        <w:t xml:space="preserve"> </w:t>
-      </w:r>
-      <w:r>
-        <w:rPr>
-          <w:color w:val="000000"/>
-        </w:rPr>
-        <w:t>This text box should be able to maintain the form of a pasted table.</w:t>
-      </w:r>
-    </w:p>
-    <w:p>
-      <w:pPr>
-        <w:spacing w:line="240" w:lineRule="exact"/>
-      </w:pPr>
-    </w:p>
-    <w:p>
-      <w:pPr>
-        <w:spacing w:line="240" w:lineRule="exact"/>
-        <w:rPr>
-          <w:u w:val="single"/>
-        </w:rPr>
-      </w:pPr>
-      <w:r>
-        <w:rPr>
-          <w:u w:val="single"/>
-        </w:rPr>
-        <w:t>SUBTEST SCORES: (98b)</w:t>
-      </w:r>
-    </w:p>
-    <w:p>
-      <w:pPr>
-        <w:spacing w:line="240" w:lineRule="exact"/>
-      </w:pPr>
-    </w:p>
-    <w:p>
-      <w:pPr>
-        <w:spacing w:line="240" w:lineRule="exact"/>
-      </w:pPr>
-      <w:r>
-        <w:t>FILLIN_Q113</w:t>
-      </w:r>
-      <w:r>
-        <w:rPr>
-          <w:color w:val="000000"/>
-        </w:rPr>
-        <w:t xml:space="preserve"> </w:t>
-      </w:r>
-      <w:r>
-        <w:rPr>
-          <w:color w:val="000000"/>
-        </w:rPr>
-        <w:t>This text box should be able to maintain the form of a pasted table.</w:t>
-      </w:r>
-    </w:p>
-    <w:p>
-      <w:pPr>
-        <w:spacing w:line="240" w:lineRule="exact"/>
-      </w:pPr>
-    </w:p>
-    <w:p>
-      <w:pPr>
-        <w:spacing w:line="240" w:lineRule="exact"/>
-      </w:pPr>
-      <w:r>
-        <w:t>FILLIN_Q114</w:t>
-      </w:r>
-    </w:p>
-    <w:p>
-      <w:pPr>
-        <w:spacing w:line="240" w:lineRule="exact"/>
-      </w:pPr>
-    </w:p>
-    <w:p>
-      <w:pPr>
-        <w:rPr>
-          <w:b/>
-          <w:color w:val="FF0000"/>
-          <w:u w:val="single"/>
-        </w:rPr>
-      </w:pPr>
-      <w:r>
-        <w:rPr>
-          <w:b/>
-          <w:color w:val="FF0000"/>
+        <w:rPr>
+          <w:highlight w:val="yellow"/>
+        </w:rPr>
+      </w:pPr>
+    </w:p>
+    <w:p>
+      <w:pPr>
+        <w:spacing w:line="240" w:lineRule="exact"/>
+        <w:rPr>
+          <w:highlight w:val="yellow"/>
+        </w:rPr>
+      </w:pPr>
+      <w:r>
+        <w:rPr>
+          <w:highlight w:val="yellow"/>
+        </w:rPr>
+        <w:t xml:space="preserve">This is based on his performance on this task in a subtest of the psychological testing, where he performed FILLIN_Q144 his peers (scaled score is FILLIN_Q145).  </w:t>
+      </w:r>
+    </w:p>
+    <w:p>
+      <w:pPr>
+        <w:spacing w:line="240" w:lineRule="exact"/>
+        <w:rPr>
+          <w:highlight w:val="yellow"/>
+        </w:rPr>
+      </w:pPr>
+    </w:p>
+    <w:p>
+      <w:pPr>
+        <w:rPr>
+          <w:b/>
+          <w:color w:val="FF0000"/>
+          <w:highlight w:val="yellow"/>
+          <w:u w:val="single"/>
+        </w:rPr>
+      </w:pPr>
+      <w:r>
+        <w:rPr>
+          <w:b/>
+          <w:color w:val="FF0000"/>
+          <w:highlight w:val="yellow"/>
           <w:u w:val="single"/>
         </w:rPr>
         <w:t>If using Interview Questions:</w:t>
@@ -2214,708 +2052,62 @@
       <w:pPr>
         <w:rPr>
           <w:b/>
-          <w:color w:val="FF0000"/>
-          <w:u w:val="single"/>
-        </w:rPr>
-      </w:pPr>
-    </w:p>
-    <w:p>
-      <w:r>
-        <w:t xml:space="preserve">Remote memory was FILLIN_Q121 as evidenced by his ability to recount biographical history and other past events. Regarding recent memory, he can remember FILLIN_Q122 objects after a </w:t>
-      </w:r>
-      <w:r>
-        <w:rPr>
-          <w:color w:val="008000"/>
-          <w:highlight w:val="yellow"/>
-        </w:rPr>
-        <w:t>five</w:t>
-      </w:r>
-      <w:r>
-        <w:rPr>
-          <w:highlight w:val="yellow"/>
-        </w:rPr>
-        <w:t>-</w:t>
-      </w:r>
-      <w:r>
-        <w:t>minute delay. Immediate memory for digits forward was (insert 123 column 2); digits backward was (insert 123 column 4).</w:t>
-      </w:r>
-    </w:p>
-    <w:p>
-      <w:pPr>
-        <w:spacing w:line="240" w:lineRule="exact"/>
-      </w:pPr>
-    </w:p>
-    <w:p>
-      <w:pPr>
-        <w:spacing w:line="240" w:lineRule="exact"/>
-      </w:pPr>
-    </w:p>
-    <w:p>
-      <w:pPr>
-        <w:spacing w:line="240" w:lineRule="exact"/>
-        <w:rPr>
-          <w:u w:val="single"/>
-        </w:rPr>
-      </w:pPr>
-      <w:r>
-        <w:rPr>
-          <w:u w:val="single"/>
-        </w:rPr>
-        <w:t xml:space="preserve">FUND OF KNOWLEDGE/INFORMATION </w:t>
-      </w:r>
-    </w:p>
-    <w:p>
-      <w:pPr>
-        <w:spacing w:line="240" w:lineRule="exact"/>
-        <w:rPr>
-          <w:u w:val="single"/>
-        </w:rPr>
-      </w:pPr>
-    </w:p>
-    <w:p>
-      <w:pPr>
-        <w:spacing w:line="240" w:lineRule="exact"/>
-        <w:rPr>
-          <w:b/>
-          <w:color w:val="FF0000"/>
-          <w:u w:val="single"/>
-        </w:rPr>
-      </w:pPr>
-      <w:r>
-        <w:rPr>
-          <w:b/>
-          <w:color w:val="FF0000"/>
-          <w:u w:val="single"/>
-        </w:rPr>
-        <w:t>If using Psychological Testing:</w:t>
-      </w:r>
-    </w:p>
-    <w:p>
-      <w:pPr>
-        <w:spacing w:line="240" w:lineRule="exact"/>
-      </w:pPr>
-    </w:p>
-    <w:p>
-      <w:pPr>
-        <w:spacing w:line="240" w:lineRule="exact"/>
-      </w:pPr>
-      <w:r>
-        <w:t xml:space="preserve">Mr. FILLIN_Q1’s fund of knowledge is FILLIN_Q125 when compared to his peers, as seen on the </w:t>
-      </w:r>
-      <w:r>
-        <w:rPr>
-          <w:color w:val="008000"/>
-          <w:highlight w:val="yellow"/>
-        </w:rPr>
-        <w:t>intelligence assessment</w:t>
-      </w:r>
-      <w:r>
-        <w:t xml:space="preserve"> (scaled score is FILLIN_Q126).</w:t>
-      </w:r>
-    </w:p>
-    <w:p>
-      <w:pPr>
-        <w:spacing w:line="240" w:lineRule="exact"/>
-      </w:pPr>
-    </w:p>
-    <w:p>
-      <w:pPr>
-        <w:rPr>
-          <w:b/>
-          <w:color w:val="FF0000"/>
-          <w:u w:val="single"/>
-        </w:rPr>
-      </w:pPr>
-      <w:r>
-        <w:rPr>
-          <w:b/>
-          <w:color w:val="FF0000"/>
-          <w:u w:val="single"/>
-        </w:rPr>
-        <w:t>If using Interview Questions:</w:t>
-      </w:r>
-    </w:p>
-    <w:p>
-      <w:pPr>
-        <w:rPr>
-          <w:b/>
-          <w:color w:val="FF0000"/>
-          <w:u w:val="single"/>
-        </w:rPr>
-      </w:pPr>
-    </w:p>
-    <w:p>
-      <w:r>
-        <w:t xml:space="preserve">Mr. FILLIN_Q1’s fund of knowledge FILLIN_Q127 consistent with his education level and background. He FILLIN_Q128 current events. </w:t>
-      </w:r>
-      <w:r>
-        <w:t xml:space="preserve">He answered </w:t>
-      </w:r>
-      <w:r>
-        <w:t xml:space="preserve">FILLIN_Q129 of six questions correctly. </w:t>
-      </w:r>
-    </w:p>
-    <w:p>
-      <w:pPr>
-        <w:spacing w:line="240" w:lineRule="exact"/>
-        <w:rPr>
-          <w:u w:val="single"/>
-        </w:rPr>
-      </w:pPr>
-    </w:p>
-    <w:p>
-      <w:pPr>
-        <w:spacing w:line="240" w:lineRule="exact"/>
-        <w:rPr>
-          <w:u w:val="single"/>
-        </w:rPr>
-      </w:pPr>
-      <w:r>
-        <w:rPr>
-          <w:u w:val="single"/>
-        </w:rPr>
-        <w:t xml:space="preserve">CALCULATIONS </w:t>
-      </w:r>
-    </w:p>
-    <w:p>
-      <w:pPr>
-        <w:spacing w:line="240" w:lineRule="exact"/>
-        <w:rPr>
-          <w:u w:val="single"/>
-        </w:rPr>
-      </w:pPr>
-    </w:p>
-    <w:p>
-      <w:pPr>
-        <w:spacing w:line="240" w:lineRule="exact"/>
-        <w:rPr>
-          <w:b/>
-          <w:color w:val="FF0000"/>
-          <w:u w:val="single"/>
-        </w:rPr>
-      </w:pPr>
-      <w:r>
-        <w:rPr>
-          <w:b/>
-          <w:color w:val="FF0000"/>
-          <w:u w:val="single"/>
-        </w:rPr>
-        <w:t>If using Psychological Testing:</w:t>
-      </w:r>
-    </w:p>
-    <w:p>
-      <w:pPr>
-        <w:spacing w:line="240" w:lineRule="exact"/>
-      </w:pPr>
-    </w:p>
-    <w:p>
-      <w:pPr>
-        <w:spacing w:line="240" w:lineRule="exact"/>
-      </w:pPr>
-      <w:r>
-        <w:t xml:space="preserve">This is based on his </w:t>
-      </w:r>
-      <w:r>
-        <w:fldChar w:fldCharType="begin"/>
-      </w:r>
-      <w:r>
-        <w:instrText xml:space="preserve">  </w:instrText>
-      </w:r>
-      <w:r>
-        <w:fldChar w:fldCharType="end"/>
-      </w:r>
-      <w:r>
-        <w:t xml:space="preserve">ability to perform basic mathematical calculations as evidenced in </w:t>
-      </w:r>
-      <w:r>
-        <w:t xml:space="preserve">the </w:t>
-      </w:r>
-      <w:r>
-        <w:rPr>
-          <w:color w:val="008000"/>
-          <w:highlight w:val="yellow"/>
-        </w:rPr>
-        <w:t>intelligence assessment</w:t>
-      </w:r>
-      <w:r>
-        <w:t xml:space="preserve"> </w:t>
-      </w:r>
-      <w:r>
-        <w:t>where his performance was FILLIN_Q131 (scaled score is FILLIN_Q132).</w:t>
-      </w:r>
-    </w:p>
-    <w:p>
-      <w:pPr>
-        <w:spacing w:line="240" w:lineRule="exact"/>
-      </w:pPr>
-    </w:p>
-    <w:p>
-      <w:pPr>
-        <w:rPr>
-          <w:b/>
-          <w:color w:val="FF0000"/>
-          <w:u w:val="single"/>
-        </w:rPr>
-      </w:pPr>
-      <w:r>
-        <w:rPr>
-          <w:b/>
-          <w:color w:val="FF0000"/>
-          <w:u w:val="single"/>
-        </w:rPr>
-        <w:t>If using Interview Questions:</w:t>
-      </w:r>
-    </w:p>
-    <w:p>
-      <w:pPr>
-        <w:spacing w:line="240" w:lineRule="exact"/>
-      </w:pPr>
-    </w:p>
-    <w:p>
-      <w:pPr>
-        <w:spacing w:line="240" w:lineRule="exact"/>
-      </w:pPr>
-      <w:r>
-        <w:t xml:space="preserve">This is based on </w:t>
-      </w:r>
-      <w:r>
-        <w:fldChar w:fldCharType="begin"/>
-      </w:r>
-      <w:r>
-        <w:instrText xml:space="preserve">  </w:instrText>
-      </w:r>
-      <w:r>
-        <w:fldChar w:fldCharType="end"/>
-      </w:r>
-      <w:r>
-        <w:t>ability to perform basic mathematical calculations and perform serials.</w:t>
-      </w:r>
-    </w:p>
-    <w:p>
-      <w:pPr>
-        <w:spacing w:line="240" w:lineRule="exact"/>
-      </w:pPr>
-      <w:r>
-        <w:rPr>
-          <w:highlight w:val="yellow"/>
-        </w:rPr>
-        <w:t xml:space="preserve">Mr. FILLIN_Q1 </w:t>
-      </w:r>
-      <w:r>
-        <w:rPr>
-          <w:highlight w:val="yellow"/>
-        </w:rPr>
-        <w:t xml:space="preserve">correctly </w:t>
-      </w:r>
-      <w:r>
-        <w:rPr>
-          <w:highlight w:val="yellow"/>
-        </w:rPr>
-        <w:t xml:space="preserve">answered (133) of five basic math problems. He FILLIN_Q133A. Mr. FILLIN_Q1 FILLIN_Q133B able to </w:t>
-      </w:r>
-      <w:r>
-        <w:rPr>
-          <w:highlight w:val="yellow"/>
-        </w:rPr>
-        <w:t xml:space="preserve">correctly </w:t>
-      </w:r>
-      <w:r>
-        <w:rPr>
-          <w:highlight w:val="yellow"/>
-        </w:rPr>
-        <w:t>answer word problems.</w:t>
-      </w:r>
-      <w:r>
-        <w:t xml:space="preserve"> </w:t>
-      </w:r>
-    </w:p>
-    <w:p>
-      <w:pPr>
-        <w:spacing w:line="240" w:lineRule="exact"/>
-        <w:ind w:left="360" w:hanging="360"/>
-      </w:pPr>
-    </w:p>
-    <w:p>
-      <w:pPr>
-        <w:spacing w:line="240" w:lineRule="exact"/>
-        <w:rPr>
-          <w:u w:val="single"/>
-        </w:rPr>
-      </w:pPr>
-      <w:r>
-        <w:rPr>
-          <w:u w:val="single"/>
-        </w:rPr>
-        <w:t>CONCENTRATION</w:t>
-      </w:r>
-    </w:p>
-    <w:p>
-      <w:pPr>
-        <w:spacing w:line="240" w:lineRule="exact"/>
-        <w:rPr>
-          <w:color w:val="FF0000"/>
-        </w:rPr>
-      </w:pPr>
-      <w:r>
-        <w:rPr>
-          <w:color w:val="FF0000"/>
-        </w:rPr>
-        <w:t xml:space="preserve"> </w:t>
-      </w:r>
-      <w:r>
-        <w:rPr>
-          <w:color w:val="FF0000"/>
-        </w:rPr>
-        <w:fldChar w:fldCharType="begin"/>
-      </w:r>
-      <w:r>
-        <w:rPr>
-          <w:color w:val="FF0000"/>
-        </w:rPr>
-        <w:instrText>normal#1</w:instrText>
-      </w:r>
-      <w:r>
-        <w:rPr>
-          <w:color w:val="FF0000"/>
-        </w:rPr>
-        <w:fldChar w:fldCharType="end"/>
-      </w:r>
-      <w:r>
-        <w:rPr>
-          <w:color w:val="FF0000"/>
-        </w:rPr>
-        <w:fldChar w:fldCharType="begin"/>
-      </w:r>
-      <w:r>
-        <w:rPr>
-          <w:color w:val="FF0000"/>
-        </w:rPr>
-        <w:instrText>normal#2</w:instrText>
-      </w:r>
-      <w:r>
-        <w:rPr>
-          <w:color w:val="FF0000"/>
-        </w:rPr>
-        <w:fldChar w:fldCharType="end"/>
-      </w:r>
-      <w:r>
-        <w:rPr>
-          <w:color w:val="FF0000"/>
-        </w:rPr>
-        <w:t xml:space="preserve"> </w:t>
-      </w:r>
-    </w:p>
-    <w:p>
-      <w:pPr>
-        <w:spacing w:line="240" w:lineRule="exact"/>
-        <w:rPr>
-          <w:b/>
-          <w:color w:val="FF0000"/>
-          <w:u w:val="single"/>
-        </w:rPr>
-      </w:pPr>
-      <w:r>
-        <w:rPr>
-          <w:b/>
-          <w:color w:val="FF0000"/>
-          <w:u w:val="single"/>
-        </w:rPr>
-        <w:t>If using Psychological Testing:</w:t>
-      </w:r>
-    </w:p>
-    <w:p>
-      <w:pPr>
-        <w:spacing w:line="240" w:lineRule="exact"/>
-        <w:rPr>
-          <w:b/>
-          <w:color w:val="FF0000"/>
-          <w:u w:val="single"/>
-        </w:rPr>
-      </w:pPr>
-    </w:p>
-    <w:p>
-      <w:pPr>
-        <w:spacing w:line="240" w:lineRule="exact"/>
-        <w:rPr>
-          <w:color w:val="FF0000"/>
-        </w:rPr>
-      </w:pPr>
-      <w:r>
-        <w:t>His ability to sustain attention, concentration, and exert mental control is in the FILLIN_Q135 range (WMI = FILLIN_Q135A).</w:t>
-      </w:r>
-      <w:r>
-        <w:rPr>
-          <w:color w:val="FF0000"/>
-        </w:rPr>
-        <w:t xml:space="preserve"> </w:t>
-      </w:r>
-    </w:p>
-    <w:p>
-      <w:pPr>
-        <w:spacing w:line="240" w:lineRule="exact"/>
-        <w:rPr>
-          <w:color w:val="FF0000"/>
-        </w:rPr>
-      </w:pPr>
-    </w:p>
-    <w:p>
-      <w:pPr>
-        <w:rPr>
-          <w:b/>
-          <w:color w:val="FF0000"/>
-          <w:u w:val="single"/>
-        </w:rPr>
-      </w:pPr>
-      <w:r>
-        <w:rPr>
-          <w:b/>
-          <w:color w:val="FF0000"/>
-          <w:u w:val="single"/>
-        </w:rPr>
-        <w:t>If using Interview Questions:</w:t>
-      </w:r>
-    </w:p>
-    <w:p>
-      <w:pPr>
-        <w:spacing w:line="240" w:lineRule="exact"/>
-        <w:rPr>
-          <w:color w:val="FF0000"/>
-        </w:rPr>
-      </w:pPr>
-    </w:p>
-    <w:p>
-      <w:pPr>
-        <w:spacing w:line="240" w:lineRule="exact"/>
-      </w:pPr>
-      <w:r>
-        <w:t xml:space="preserve">Mr. FILLIN_Q1 FILLIN_Q136. He was FILLIN_Q137 to spell </w:t>
+          <w:highlight w:val="yellow"/>
+          <w:u w:val="single"/>
+        </w:rPr>
+      </w:pPr>
+    </w:p>
+    <w:p>
+      <w:pPr>
+        <w:spacing w:line="240" w:lineRule="exact"/>
+        <w:rPr>
+          <w:highlight w:val="yellow"/>
+        </w:rPr>
+      </w:pPr>
+      <w:r>
+        <w:rPr>
+          <w:highlight w:val="yellow"/>
+        </w:rPr>
+        <w:t>To explain the proverb, “</w:t>
       </w:r>
       <w:r>
         <w:rPr>
           <w:i/>
-        </w:rPr>
-        <w:t>world</w:t>
-      </w:r>
-      <w:r>
-        <w:t xml:space="preserve"> forward</w:t>
-      </w:r>
-      <w:r>
-        <w:t xml:space="preserve"> and FILLIN_Q138 to spell </w:t>
+          <w:highlight w:val="yellow"/>
+        </w:rPr>
+        <w:t>Time is golden</w:t>
+      </w:r>
+      <w:r>
+        <w:rPr>
+          <w:highlight w:val="yellow"/>
+        </w:rPr>
+        <w:t>,” he said, “FILLIN_Q142.”</w:t>
+      </w:r>
+    </w:p>
+    <w:p>
+      <w:pPr>
+        <w:spacing w:line="240" w:lineRule="exact"/>
+        <w:rPr>
+          <w:highlight w:val="yellow"/>
+        </w:rPr>
+      </w:pPr>
+    </w:p>
+    <w:p>
+      <w:pPr>
+        <w:spacing w:line="240" w:lineRule="exact"/>
+        <w:rPr>
+          <w:highlight w:val="yellow"/>
+        </w:rPr>
+      </w:pPr>
+      <w:r>
+        <w:rPr>
+          <w:highlight w:val="yellow"/>
+        </w:rPr>
+        <w:t>To explain the proverb, “</w:t>
       </w:r>
       <w:r>
         <w:rPr>
           <w:i/>
-        </w:rPr>
-        <w:t>world</w:t>
-      </w:r>
-      <w:r>
-        <w:t xml:space="preserve"> backward.</w:t>
-      </w:r>
-    </w:p>
-    <w:p>
-      <w:pPr>
-        <w:spacing w:line="240" w:lineRule="exact"/>
-        <w:rPr>
-          <w:u w:val="single"/>
-        </w:rPr>
-      </w:pPr>
-    </w:p>
-    <w:p>
-      <w:pPr>
-        <w:spacing w:line="240" w:lineRule="exact"/>
-        <w:rPr>
-          <w:highlight w:val="yellow"/>
-        </w:rPr>
-      </w:pPr>
-      <w:r>
-        <w:rPr>
-          <w:highlight w:val="yellow"/>
-          <w:u w:val="single"/>
-        </w:rPr>
-        <w:t>SIMILARITIES/DIFFERENCES</w:t>
-      </w:r>
-      <w:r>
-        <w:rPr>
-          <w:highlight w:val="yellow"/>
-          <w:u w:val="single"/>
-        </w:rPr>
-        <w:t xml:space="preserve"> &amp; ABSTRACT THINKING</w:t>
-      </w:r>
-      <w:r>
-        <w:rPr>
-          <w:highlight w:val="yellow"/>
-        </w:rPr>
-        <w:fldChar w:fldCharType="begin"/>
-      </w:r>
-      <w:r>
-        <w:rPr>
-          <w:highlight w:val="yellow"/>
-        </w:rPr>
-        <w:instrText>normal#1</w:instrText>
-      </w:r>
-      <w:r>
-        <w:rPr>
-          <w:highlight w:val="yellow"/>
-        </w:rPr>
-        <w:fldChar w:fldCharType="separate"/>
-      </w:r>
-      <w:r>
-        <w:rPr>
-          <w:b/>
-          <w:highlight w:val="yellow"/>
-        </w:rPr>
-        <w:t>Error! Bookmark not defined.</w:t>
-      </w:r>
-      <w:r>
-        <w:rPr>
-          <w:highlight w:val="yellow"/>
-        </w:rPr>
-        <w:fldChar w:fldCharType="end"/>
-      </w:r>
-      <w:r>
-        <w:rPr>
-          <w:highlight w:val="yellow"/>
-        </w:rPr>
-        <w:t xml:space="preserve"> </w:t>
-      </w:r>
-    </w:p>
-    <w:p>
-      <w:pPr>
-        <w:spacing w:line="240" w:lineRule="exact"/>
-        <w:rPr>
-          <w:highlight w:val="yellow"/>
-        </w:rPr>
-      </w:pPr>
-    </w:p>
-    <w:p>
-      <w:pPr>
-        <w:spacing w:line="240" w:lineRule="exact"/>
-        <w:rPr>
-          <w:b/>
-          <w:color w:val="FF0000"/>
-          <w:highlight w:val="yellow"/>
-          <w:u w:val="single"/>
-        </w:rPr>
-      </w:pPr>
-      <w:r>
-        <w:rPr>
-          <w:b/>
-          <w:color w:val="FF0000"/>
-          <w:highlight w:val="yellow"/>
-          <w:u w:val="single"/>
-        </w:rPr>
-        <w:t>If using Psychological Testing:</w:t>
-      </w:r>
-    </w:p>
-    <w:p>
-      <w:pPr>
-        <w:spacing w:line="240" w:lineRule="exact"/>
-        <w:rPr>
-          <w:highlight w:val="yellow"/>
-        </w:rPr>
-      </w:pPr>
-    </w:p>
-    <w:p>
-      <w:pPr>
-        <w:spacing w:line="240" w:lineRule="exact"/>
-        <w:rPr>
-          <w:highlight w:val="yellow"/>
-        </w:rPr>
-      </w:pPr>
-      <w:r>
-        <w:rPr>
-          <w:highlight w:val="yellow"/>
-        </w:rPr>
-        <w:t xml:space="preserve">This is based on his performance on this task in a subtest of the psychological testing, where he performed FILLIN_Q144 his peers (scaled score is FILLIN_Q145).  </w:t>
-      </w:r>
-    </w:p>
-    <w:p>
-      <w:pPr>
-        <w:spacing w:line="240" w:lineRule="exact"/>
-        <w:rPr>
-          <w:highlight w:val="yellow"/>
-        </w:rPr>
-      </w:pPr>
-    </w:p>
-    <w:p>
-      <w:pPr>
-        <w:rPr>
-          <w:b/>
-          <w:color w:val="FF0000"/>
-          <w:highlight w:val="yellow"/>
-          <w:u w:val="single"/>
-        </w:rPr>
-      </w:pPr>
-      <w:r>
-        <w:rPr>
-          <w:b/>
-          <w:color w:val="FF0000"/>
-          <w:highlight w:val="yellow"/>
-          <w:u w:val="single"/>
-        </w:rPr>
-        <w:t>If using Interview Questions:</w:t>
-      </w:r>
-    </w:p>
-    <w:p>
-      <w:pPr>
-        <w:rPr>
-          <w:b/>
-          <w:highlight w:val="yellow"/>
-          <w:u w:val="single"/>
-        </w:rPr>
-      </w:pPr>
-    </w:p>
-    <w:p>
-      <w:pPr>
-        <w:spacing w:line="240" w:lineRule="exact"/>
-        <w:rPr>
-          <w:highlight w:val="yellow"/>
-        </w:rPr>
-      </w:pPr>
-      <w:r>
-        <w:rPr>
-          <w:highlight w:val="yellow"/>
-        </w:rPr>
-        <w:t>To explain the proverb, “</w:t>
-      </w:r>
-      <w:r>
-        <w:rPr>
-          <w:i/>
-          <w:highlight w:val="yellow"/>
-        </w:rPr>
-        <w:t>Time is golden</w:t>
-      </w:r>
-      <w:r>
-        <w:rPr>
-          <w:highlight w:val="yellow"/>
-        </w:rPr>
-        <w:t>,” he said, “FILLIN_Q142.”</w:t>
-      </w:r>
-    </w:p>
-    <w:p>
-      <w:pPr>
-        <w:spacing w:line="240" w:lineRule="exact"/>
-        <w:rPr>
-          <w:highlight w:val="yellow"/>
-        </w:rPr>
-      </w:pPr>
-    </w:p>
-    <w:p>
-      <w:pPr>
-        <w:spacing w:line="240" w:lineRule="exact"/>
-        <w:rPr>
-          <w:highlight w:val="yellow"/>
-        </w:rPr>
-      </w:pPr>
-      <w:r>
-        <w:rPr>
-          <w:highlight w:val="yellow"/>
-        </w:rPr>
-        <w:t>To explain the proverb, “</w:t>
-      </w:r>
-      <w:r>
-        <w:rPr>
-          <w:i/>
           <w:highlight w:val="yellow"/>
         </w:rPr>
         <w:t>Rome was not built in a day</w:t>
@@ -3004,9 +2196,6 @@
         </w:rPr>
         <w:t>JUDGMENT/INSIGHT</w:t>
       </w:r>
-      <w:r>
-        <w:t xml:space="preserve"> </w:t>
-      </w:r>
     </w:p>
     <w:p>
       <w:pPr>
@@ -3016,9 +2205,6 @@
     <w:p>
       <w:r>
         <w:t>Mr. FILLIN_Q1’s insight into his condition was FILLIN_Q147.</w:t>
-      </w:r>
-      <w:r>
-        <w:t xml:space="preserve"> </w:t>
       </w:r>
     </w:p>
     <w:p/>
@@ -3072,13 +2258,6 @@
           <w:lang w:bidi="en-US"/>
         </w:rPr>
       </w:pPr>
-      <w:r>
-        <w:rPr>
-          <w:color w:val="FF0000"/>
-          <w:lang w:bidi="en-US"/>
-        </w:rPr>
-        <w:t xml:space="preserve"> </w:t>
-      </w:r>
     </w:p>
     <w:p>
       <w:pPr>
@@ -3141,7 +2320,7 @@
           <w:right w:val="nil"/>
         </w:tblBorders>
         <w:tblLayout w:type="fixed"/>
-        <w:tblLook w:val="0000" w:firstRow="0" w:lastRow="0" w:firstColumn="0" w:lastColumn="0" w:noHBand="0" w:noVBand="0"/>
+        <w:tblLook w:val="0000"/>
       </w:tblPr>
       <w:tblGrid>
         <w:gridCol w:w="1317"/>
@@ -3791,15 +2970,6 @@
         </w:rPr>
         <w:t>PERSONALITY &amp; BEHAVIOR</w:t>
       </w:r>
-      <w:r>
-        <w:rPr>
-          <w:bCs/>
-          <w:color w:val="FF0000"/>
-          <w:highlight w:val="yellow"/>
-          <w:lang w:bidi="en-US"/>
-        </w:rPr>
-        <w:t xml:space="preserve"> </w:t>
-      </w:r>
     </w:p>
     <w:p>
       <w:pPr>
@@ -3885,16 +3055,6 @@
         </w:rPr>
         <w:t>MALINGERING</w:t>
       </w:r>
-      <w:r>
-        <w:rPr>
-          <w:bCs/>
-          <w:color w:val="FF0000"/>
-          <w:highlight w:val="yellow"/>
-          <w:u w:val="single"/>
-          <w:lang w:bidi="en-US"/>
-        </w:rPr>
-        <w:t xml:space="preserve"> </w:t>
-      </w:r>
     </w:p>
     <w:p>
       <w:pPr>
@@ -3973,6 +3133,7 @@
         </w:rPr>
       </w:pPr>
       <w:r>
+        <w:lastRenderedPageBreak/>
         <w:t xml:space="preserve">Mr. FILLIN_Q1’s typical day is to “FILLIN_Q153.” He is able to FILLIN_QA154 on his own. He requires help with FILLIN_QA155. FILLIN_QA155A He FILLIN_Q156. Mr. FILLIN_Q1 FILLIN_QA156A his finances. </w:t>
       </w:r>
       <w:r>
@@ -3993,9 +3154,6 @@
         </w:rPr>
         <w:t>SOCIAL FUNCTIONING</w:t>
       </w:r>
-      <w:r>
-        <w:t xml:space="preserve"> </w:t>
-      </w:r>
     </w:p>
     <w:p/>
     <w:p>
@@ -4058,12 +3216,6 @@
         <w:t>the</w:t>
       </w:r>
       <w:r>
-        <w:rPr>
-          <w:color w:val="008000"/>
-        </w:rPr>
-        <w:t xml:space="preserve"> </w:t>
-      </w:r>
-      <w:r>
         <w:t xml:space="preserve">following activities for the stated length of time.  </w:t>
       </w:r>
     </w:p>
@@ -4094,16 +3246,7 @@
         <w:rPr>
           <w:color w:val="FF0000"/>
         </w:rPr>
-        <w:t>FILLIN_Q168</w:t>
-      </w:r>
-      <w:r>
-        <w:t xml:space="preserve"> </w:t>
-      </w:r>
-      <w:r>
-        <w:rPr>
-          <w:color w:val="FF0000"/>
-        </w:rPr>
-        <w:t xml:space="preserve"> His ability to engage in former work activities FILLIN_Q169 been impacted be the reported mental health issues and physical limitations. He is now reporting difficulties with FILLIN_Q170.</w:t>
+        <w:t>FILLIN_Q168 His ability to engage in former work activities FILLIN_Q169 been impacted be the reported mental health issues and physical limitations. He is now reporting difficulties with FILLIN_Q170.</w:t>
       </w:r>
     </w:p>
     <w:p>
@@ -4318,6 +3461,7 @@
         </w:rPr>
       </w:pPr>
       <w:r>
+        <w:lastRenderedPageBreak/>
         <w:t xml:space="preserve">The likelihood of his mental health condition improving in the next 12 months is FILLIN_Q182.  The likelihood of Mr. FILLIN_Q1 being able to respond to routine </w:t>
       </w:r>
       <w:r>
@@ -4460,9 +3604,6 @@
         <w:t>as</w:t>
       </w:r>
       <w:r>
-        <w:t xml:space="preserve"> </w:t>
-      </w:r>
-      <w:r>
         <w:rPr>
           <w:color w:val="008000"/>
           <w:highlight w:val="yellow"/>
@@ -4485,9 +3626,6 @@
       </w:r>
       <w:r>
         <w:t>.</w:t>
-      </w:r>
-      <w:r>
-        <w:t xml:space="preserve"> </w:t>
       </w:r>
       <w:r>
         <w:rPr>
@@ -4541,17 +3679,11 @@
         <w:t xml:space="preserve">. </w:t>
       </w:r>
       <w:r>
-        <w:t xml:space="preserve"> </w:t>
-      </w:r>
-      <w:r>
         <w:rPr>
           <w:color w:val="008000"/>
           <w:highlight w:val="yellow"/>
         </w:rPr>
         <w:t>He showed evidence of</w:t>
-      </w:r>
-      <w:r>
-        <w:t xml:space="preserve"> </w:t>
       </w:r>
       <w:r>
         <w:t xml:space="preserve">FILLIN_Q152 judgment when responding to the questions regarding the movie theater fire and lost purse. </w:t>
@@ -4624,9 +3756,6 @@
         <w:t>.</w:t>
       </w:r>
       <w:r>
-        <w:t xml:space="preserve"> </w:t>
-      </w:r>
-      <w:r>
         <w:rPr>
           <w:highlight w:val="yellow"/>
         </w:rPr>
@@ -4643,9 +3772,6 @@
           <w:highlight w:val="yellow"/>
         </w:rPr>
         <w:t>e falls in the  FILLIN_Q125 range.</w:t>
-      </w:r>
-      <w:r>
-        <w:t xml:space="preserve"> </w:t>
       </w:r>
     </w:p>
     <w:p/>
@@ -4762,12 +3888,6 @@
         </w:rPr>
         <w:t>on the psychological assessments.</w:t>
       </w:r>
-      <w:r>
-        <w:rPr>
-          <w:color w:val="008000"/>
-        </w:rPr>
-        <w:t xml:space="preserve"> </w:t>
-      </w:r>
     </w:p>
     <w:p/>
     <w:p>
@@ -4794,6 +3914,7 @@
         </w:numPr>
       </w:pPr>
       <w:r>
+        <w:lastRenderedPageBreak/>
         <w:t xml:space="preserve">Memory functions are FILLIN_Q123B as indicated by </w:t>
       </w:r>
       <w:r>
@@ -4887,9 +4008,6 @@
         <w:t>abilities</w:t>
       </w:r>
       <w:r>
-        <w:t xml:space="preserve"> </w:t>
-      </w:r>
-      <w:r>
         <w:rPr>
           <w:color w:val="008000"/>
           <w:highlight w:val="yellow"/>
@@ -5193,9 +4311,9 @@
       </w:r>
     </w:p>
     <w:sectPr>
-      <w:footerReference w:type="even" r:id="rId9"/>
-      <w:footerReference w:type="default" r:id="rId10"/>
-      <w:footerReference w:type="first" r:id="rId11"/>
+      <w:footerReference w:type="even" r:id="rId8"/>
+      <w:footerReference w:type="default" r:id="rId9"/>
+      <w:footerReference w:type="first" r:id="rId10"/>
       <w:pgSz w:w="12240" w:h="15840"/>
       <w:pgMar w:top="1440" w:right="1800" w:bottom="1440" w:left="1800" w:header="720" w:footer="720" w:gutter="0"/>
       <w:cols w:space="720"/>
@@ -5205,15 +4323,15 @@
 </file>
 
 <file path=word/endnotes.xml><?xml version="1.0" encoding="utf-8"?>
-<w:endnotes xmlns:wpc="http://schemas.microsoft.com/office/word/2010/wordprocessingCanvas" xmlns:mo="http://schemas.microsoft.com/office/mac/office/2008/main" xmlns:mc="http://schemas.openxmlformats.org/markup-compatibility/2006" xmlns:mv="urn:schemas-microsoft-com:mac:vml" xmlns:o="urn:schemas-microsoft-com:office:office" xmlns:r="http://schemas.openxmlformats.org/officeDocument/2006/relationships" xmlns:m="http://schemas.openxmlformats.org/officeDocument/2006/math" xmlns:v="urn:schemas-microsoft-com:vml" xmlns:wp14="http://schemas.microsoft.com/office/word/2010/wordprocessingDrawing" xmlns:wp="http://schemas.openxmlformats.org/drawingml/2006/wordprocessingDrawing" xmlns:w10="urn:schemas-microsoft-com:office:word" xmlns:w="http://schemas.openxmlformats.org/wordprocessingml/2006/main" xmlns:w14="http://schemas.microsoft.com/office/word/2010/wordml" xmlns:wpg="http://schemas.microsoft.com/office/word/2010/wordprocessingGroup" xmlns:wpi="http://schemas.microsoft.com/office/word/2010/wordprocessingInk" xmlns:wne="http://schemas.microsoft.com/office/word/2006/wordml" xmlns:wps="http://schemas.microsoft.com/office/word/2010/wordprocessingShape" mc:Ignorable="w14 wp14">
-  <w:endnote w:type="separator" w:id="-1">
+<w:endnotes xmlns:ve="http://schemas.openxmlformats.org/markup-compatibility/2006" xmlns:o="urn:schemas-microsoft-com:office:office" xmlns:r="http://schemas.openxmlformats.org/officeDocument/2006/relationships" xmlns:m="http://schemas.openxmlformats.org/officeDocument/2006/math" xmlns:v="urn:schemas-microsoft-com:vml" xmlns:wp="http://schemas.openxmlformats.org/drawingml/2006/wordprocessingDrawing" xmlns:w10="urn:schemas-microsoft-com:office:word" xmlns:w="http://schemas.openxmlformats.org/wordprocessingml/2006/main" xmlns:wne="http://schemas.microsoft.com/office/word/2006/wordml">
+  <w:endnote w:type="separator" w:id="0">
     <w:p>
       <w:r>
         <w:separator/>
       </w:r>
     </w:p>
   </w:endnote>
-  <w:endnote w:type="continuationSeparator" w:id="0">
+  <w:endnote w:type="continuationSeparator" w:id="1">
     <w:p>
       <w:r>
         <w:continuationSeparator/>
@@ -5224,7 +4342,7 @@
 </file>
 
 <file path=word/footer1.xml><?xml version="1.0" encoding="utf-8"?>
-<w:ftr xmlns:wpc="http://schemas.microsoft.com/office/word/2010/wordprocessingCanvas" xmlns:mo="http://schemas.microsoft.com/office/mac/office/2008/main" xmlns:mc="http://schemas.openxmlformats.org/markup-compatibility/2006" xmlns:mv="urn:schemas-microsoft-com:mac:vml" xmlns:o="urn:schemas-microsoft-com:office:office" xmlns:r="http://schemas.openxmlformats.org/officeDocument/2006/relationships" xmlns:m="http://schemas.openxmlformats.org/officeDocument/2006/math" xmlns:v="urn:schemas-microsoft-com:vml" xmlns:wp14="http://schemas.microsoft.com/office/word/2010/wordprocessingDrawing" xmlns:wp="http://schemas.openxmlformats.org/drawingml/2006/wordprocessingDrawing" xmlns:w10="urn:schemas-microsoft-com:office:word" xmlns:w="http://schemas.openxmlformats.org/wordprocessingml/2006/main" xmlns:w14="http://schemas.microsoft.com/office/word/2010/wordml" xmlns:wpg="http://schemas.microsoft.com/office/word/2010/wordprocessingGroup" xmlns:wpi="http://schemas.microsoft.com/office/word/2010/wordprocessingInk" xmlns:wne="http://schemas.microsoft.com/office/word/2006/wordml" xmlns:wps="http://schemas.microsoft.com/office/word/2010/wordprocessingShape" mc:Ignorable="w14 wp14">
+<w:ftr xmlns:ve="http://schemas.openxmlformats.org/markup-compatibility/2006" xmlns:o="urn:schemas-microsoft-com:office:office" xmlns:r="http://schemas.openxmlformats.org/officeDocument/2006/relationships" xmlns:m="http://schemas.openxmlformats.org/officeDocument/2006/math" xmlns:v="urn:schemas-microsoft-com:vml" xmlns:wp="http://schemas.openxmlformats.org/drawingml/2006/wordprocessingDrawing" xmlns:w10="urn:schemas-microsoft-com:office:word" xmlns:w="http://schemas.openxmlformats.org/wordprocessingml/2006/main" xmlns:wne="http://schemas.microsoft.com/office/word/2006/wordml">
   <w:p>
     <w:pPr>
       <w:pStyle w:val="Footer"/>
@@ -5262,7 +4380,7 @@
 </file>
 
 <file path=word/footer2.xml><?xml version="1.0" encoding="utf-8"?>
-<w:ftr xmlns:wpc="http://schemas.microsoft.com/office/word/2010/wordprocessingCanvas" xmlns:mo="http://schemas.microsoft.com/office/mac/office/2008/main" xmlns:mc="http://schemas.openxmlformats.org/markup-compatibility/2006" xmlns:mv="urn:schemas-microsoft-com:mac:vml" xmlns:o="urn:schemas-microsoft-com:office:office" xmlns:r="http://schemas.openxmlformats.org/officeDocument/2006/relationships" xmlns:m="http://schemas.openxmlformats.org/officeDocument/2006/math" xmlns:v="urn:schemas-microsoft-com:vml" xmlns:wp14="http://schemas.microsoft.com/office/word/2010/wordprocessingDrawing" xmlns:wp="http://schemas.openxmlformats.org/drawingml/2006/wordprocessingDrawing" xmlns:w10="urn:schemas-microsoft-com:office:word" xmlns:w="http://schemas.openxmlformats.org/wordprocessingml/2006/main" xmlns:w14="http://schemas.microsoft.com/office/word/2010/wordml" xmlns:wpg="http://schemas.microsoft.com/office/word/2010/wordprocessingGroup" xmlns:wpi="http://schemas.microsoft.com/office/word/2010/wordprocessingInk" xmlns:wne="http://schemas.microsoft.com/office/word/2006/wordml" xmlns:wps="http://schemas.microsoft.com/office/word/2010/wordprocessingShape" mc:Ignorable="w14 wp14">
+<w:ftr xmlns:ve="http://schemas.openxmlformats.org/markup-compatibility/2006" xmlns:o="urn:schemas-microsoft-com:office:office" xmlns:r="http://schemas.openxmlformats.org/officeDocument/2006/relationships" xmlns:m="http://schemas.openxmlformats.org/officeDocument/2006/math" xmlns:v="urn:schemas-microsoft-com:vml" xmlns:wp="http://schemas.openxmlformats.org/drawingml/2006/wordprocessingDrawing" xmlns:w10="urn:schemas-microsoft-com:office:word" xmlns:w="http://schemas.openxmlformats.org/wordprocessingml/2006/main" xmlns:wne="http://schemas.microsoft.com/office/word/2006/wordml">
   <w:p>
     <w:pPr>
       <w:pStyle w:val="Footer"/>
@@ -5294,7 +4412,7 @@
         <w:rStyle w:val="PageNumber"/>
         <w:noProof/>
       </w:rPr>
-      <w:t>1</w:t>
+      <w:t>3</w:t>
     </w:r>
     <w:r>
       <w:rPr>
@@ -5323,7 +4441,7 @@
 </file>
 
 <file path=word/footer3.xml><?xml version="1.0" encoding="utf-8"?>
-<w:ftr xmlns:wpc="http://schemas.microsoft.com/office/word/2010/wordprocessingCanvas" xmlns:mo="http://schemas.microsoft.com/office/mac/office/2008/main" xmlns:mc="http://schemas.openxmlformats.org/markup-compatibility/2006" xmlns:mv="urn:schemas-microsoft-com:mac:vml" xmlns:o="urn:schemas-microsoft-com:office:office" xmlns:r="http://schemas.openxmlformats.org/officeDocument/2006/relationships" xmlns:m="http://schemas.openxmlformats.org/officeDocument/2006/math" xmlns:v="urn:schemas-microsoft-com:vml" xmlns:wp14="http://schemas.microsoft.com/office/word/2010/wordprocessingDrawing" xmlns:wp="http://schemas.openxmlformats.org/drawingml/2006/wordprocessingDrawing" xmlns:w10="urn:schemas-microsoft-com:office:word" xmlns:w="http://schemas.openxmlformats.org/wordprocessingml/2006/main" xmlns:w14="http://schemas.microsoft.com/office/word/2010/wordml" xmlns:wpg="http://schemas.microsoft.com/office/word/2010/wordprocessingGroup" xmlns:wpi="http://schemas.microsoft.com/office/word/2010/wordprocessingInk" xmlns:wne="http://schemas.microsoft.com/office/word/2006/wordml" xmlns:wps="http://schemas.microsoft.com/office/word/2010/wordprocessingShape" mc:Ignorable="w14 wp14">
+<w:ftr xmlns:ve="http://schemas.openxmlformats.org/markup-compatibility/2006" xmlns:o="urn:schemas-microsoft-com:office:office" xmlns:r="http://schemas.openxmlformats.org/officeDocument/2006/relationships" xmlns:m="http://schemas.openxmlformats.org/officeDocument/2006/math" xmlns:v="urn:schemas-microsoft-com:vml" xmlns:wp="http://schemas.openxmlformats.org/drawingml/2006/wordprocessingDrawing" xmlns:w10="urn:schemas-microsoft-com:office:word" xmlns:w="http://schemas.openxmlformats.org/wordprocessingml/2006/main" xmlns:wne="http://schemas.microsoft.com/office/word/2006/wordml">
   <w:p>
     <w:pPr>
       <w:pStyle w:val="Header"/>
@@ -5358,15 +4476,15 @@
 </file>
 
 <file path=word/footnotes.xml><?xml version="1.0" encoding="utf-8"?>
-<w:footnotes xmlns:wpc="http://schemas.microsoft.com/office/word/2010/wordprocessingCanvas" xmlns:mo="http://schemas.microsoft.com/office/mac/office/2008/main" xmlns:mc="http://schemas.openxmlformats.org/markup-compatibility/2006" xmlns:mv="urn:schemas-microsoft-com:mac:vml" xmlns:o="urn:schemas-microsoft-com:office:office" xmlns:r="http://schemas.openxmlformats.org/officeDocument/2006/relationships" xmlns:m="http://schemas.openxmlformats.org/officeDocument/2006/math" xmlns:v="urn:schemas-microsoft-com:vml" xmlns:wp14="http://schemas.microsoft.com/office/word/2010/wordprocessingDrawing" xmlns:wp="http://schemas.openxmlformats.org/drawingml/2006/wordprocessingDrawing" xmlns:w10="urn:schemas-microsoft-com:office:word" xmlns:w="http://schemas.openxmlformats.org/wordprocessingml/2006/main" xmlns:w14="http://schemas.microsoft.com/office/word/2010/wordml" xmlns:wpg="http://schemas.microsoft.com/office/word/2010/wordprocessingGroup" xmlns:wpi="http://schemas.microsoft.com/office/word/2010/wordprocessingInk" xmlns:wne="http://schemas.microsoft.com/office/word/2006/wordml" xmlns:wps="http://schemas.microsoft.com/office/word/2010/wordprocessingShape" mc:Ignorable="w14 wp14">
-  <w:footnote w:type="separator" w:id="-1">
+<w:footnotes xmlns:ve="http://schemas.openxmlformats.org/markup-compatibility/2006" xmlns:o="urn:schemas-microsoft-com:office:office" xmlns:r="http://schemas.openxmlformats.org/officeDocument/2006/relationships" xmlns:m="http://schemas.openxmlformats.org/officeDocument/2006/math" xmlns:v="urn:schemas-microsoft-com:vml" xmlns:wp="http://schemas.openxmlformats.org/drawingml/2006/wordprocessingDrawing" xmlns:w10="urn:schemas-microsoft-com:office:word" xmlns:w="http://schemas.openxmlformats.org/wordprocessingml/2006/main" xmlns:wne="http://schemas.microsoft.com/office/word/2006/wordml">
+  <w:footnote w:type="separator" w:id="0">
     <w:p>
       <w:r>
         <w:separator/>
       </w:r>
     </w:p>
   </w:footnote>
-  <w:footnote w:type="continuationSeparator" w:id="0">
+  <w:footnote w:type="continuationSeparator" w:id="1">
     <w:p>
       <w:r>
         <w:continuationSeparator/>
@@ -5377,7 +4495,7 @@
 </file>
 
 <file path=word/numbering.xml><?xml version="1.0" encoding="utf-8"?>
-<w:numbering xmlns:wpc="http://schemas.microsoft.com/office/word/2010/wordprocessingCanvas" xmlns:mo="http://schemas.microsoft.com/office/mac/office/2008/main" xmlns:mc="http://schemas.openxmlformats.org/markup-compatibility/2006" xmlns:mv="urn:schemas-microsoft-com:mac:vml" xmlns:o="urn:schemas-microsoft-com:office:office" xmlns:r="http://schemas.openxmlformats.org/officeDocument/2006/relationships" xmlns:m="http://schemas.openxmlformats.org/officeDocument/2006/math" xmlns:v="urn:schemas-microsoft-com:vml" xmlns:wp14="http://schemas.microsoft.com/office/word/2010/wordprocessingDrawing" xmlns:wp="http://schemas.openxmlformats.org/drawingml/2006/wordprocessingDrawing" xmlns:w10="urn:schemas-microsoft-com:office:word" xmlns:w="http://schemas.openxmlformats.org/wordprocessingml/2006/main" xmlns:w14="http://schemas.microsoft.com/office/word/2010/wordml" xmlns:wpg="http://schemas.microsoft.com/office/word/2010/wordprocessingGroup" xmlns:wpi="http://schemas.microsoft.com/office/word/2010/wordprocessingInk" xmlns:wne="http://schemas.microsoft.com/office/word/2006/wordml" xmlns:wps="http://schemas.microsoft.com/office/word/2010/wordprocessingShape" mc:Ignorable="w14 wp14">
+<w:numbering xmlns:ve="http://schemas.openxmlformats.org/markup-compatibility/2006" xmlns:o="urn:schemas-microsoft-com:office:office" xmlns:r="http://schemas.openxmlformats.org/officeDocument/2006/relationships" xmlns:m="http://schemas.openxmlformats.org/officeDocument/2006/math" xmlns:v="urn:schemas-microsoft-com:vml" xmlns:wp="http://schemas.openxmlformats.org/drawingml/2006/wordprocessingDrawing" xmlns:w10="urn:schemas-microsoft-com:office:word" xmlns:w="http://schemas.openxmlformats.org/wordprocessingml/2006/main" xmlns:wne="http://schemas.microsoft.com/office/word/2006/wordml">
   <w:abstractNum w:abstractNumId="0">
     <w:nsid w:val="03F56C62"/>
     <w:multiLevelType w:val="hybridMultilevel"/>
@@ -6097,7 +5215,7 @@
 </file>
 
 <file path=word/styles.xml><?xml version="1.0" encoding="utf-8"?>
-<w:styles xmlns:mc="http://schemas.openxmlformats.org/markup-compatibility/2006" xmlns:r="http://schemas.openxmlformats.org/officeDocument/2006/relationships" xmlns:w="http://schemas.openxmlformats.org/wordprocessingml/2006/main" xmlns:w14="http://schemas.microsoft.com/office/word/2010/wordml" mc:Ignorable="w14">
+<w:styles xmlns:r="http://schemas.openxmlformats.org/officeDocument/2006/relationships" xmlns:w="http://schemas.openxmlformats.org/wordprocessingml/2006/main">
   <w:docDefaults>
     <w:rPrDefault>
       <w:rPr>
@@ -6107,7 +5225,7 @@
     </w:rPrDefault>
     <w:pPrDefault/>
   </w:docDefaults>
-  <w:latentStyles w:defLockedState="0" w:defUIPriority="99" w:defSemiHidden="1" w:defUnhideWhenUsed="1" w:defQFormat="0" w:count="276">
+  <w:latentStyles w:defLockedState="0" w:defUIPriority="99" w:defSemiHidden="1" w:defUnhideWhenUsed="1" w:defQFormat="0" w:count="267">
     <w:lsdException w:name="Normal" w:semiHidden="0" w:uiPriority="0" w:unhideWhenUsed="0" w:qFormat="1"/>
     <w:lsdException w:name="heading 1" w:semiHidden="0" w:uiPriority="9" w:unhideWhenUsed="0" w:qFormat="1"/>
     <w:lsdException w:name="heading 2" w:uiPriority="9" w:qFormat="1"/>
@@ -6249,6 +5367,7 @@
   <w:style w:type="paragraph" w:default="1" w:styleId="Normal">
     <w:name w:val="Normal"/>
     <w:qFormat/>
+    <w:rsid w:val="0060543B"/>
     <w:rPr>
       <w:sz w:val="24"/>
       <w:szCs w:val="24"/>
@@ -6265,6 +5384,7 @@
     <w:uiPriority w:val="99"/>
     <w:semiHidden/>
     <w:unhideWhenUsed/>
+    <w:qFormat/>
     <w:tblPr>
       <w:tblInd w:w="0" w:type="dxa"/>
       <w:tblCellMar>

</xml_diff>

<commit_message>
Micaela changes as of 2013-06-04
</commit_message>
<xml_diff>
--- a/templates/real.docx
+++ b/templates/real.docx
@@ -4,125 +4,6 @@
   <w:body>
     <w:p>
       <w:pPr>
-        <w:ind w:left="180"/>
-        <w:jc w:val="center"/>
-        <w:rPr>
-          <w:b/>
-          <w:color w:val="008000"/>
-          <w:highlight w:val="yellow"/>
-        </w:rPr>
-      </w:pPr>
-      <w:r>
-        <w:rPr>
-          <w:b/>
-          <w:color w:val="008000"/>
-          <w:highlight w:val="yellow"/>
-        </w:rPr>
-        <w:t>s</w:t>
-      </w:r>
-      <w:r>
-        <w:rPr>
-          <w:b/>
-          <w:color w:val="008000"/>
-          <w:highlight w:val="yellow"/>
-        </w:rPr>
-        <w:t>t</w:t>
-      </w:r>
-      <w:r>
-        <w:rPr>
-          <w:b/>
-          <w:color w:val="008000"/>
-          <w:highlight w:val="yellow"/>
-        </w:rPr>
-        <w:t>DELETE- Forensic and Clinical Psychology Services, PLLC</w:t>
-      </w:r>
-    </w:p>
-    <w:p>
-      <w:pPr>
-        <w:ind w:left="180"/>
-        <w:jc w:val="center"/>
-        <w:rPr>
-          <w:b/>
-          <w:color w:val="008000"/>
-          <w:highlight w:val="yellow"/>
-        </w:rPr>
-      </w:pPr>
-      <w:r>
-        <w:rPr>
-          <w:b/>
-          <w:color w:val="008000"/>
-          <w:highlight w:val="yellow"/>
-        </w:rPr>
-        <w:t>2820 Northup Way, Suite 250</w:t>
-      </w:r>
-    </w:p>
-    <w:p>
-      <w:pPr>
-        <w:jc w:val="center"/>
-        <w:rPr>
-          <w:b/>
-          <w:color w:val="008000"/>
-          <w:highlight w:val="yellow"/>
-        </w:rPr>
-      </w:pPr>
-      <w:r>
-        <w:rPr>
-          <w:b/>
-          <w:color w:val="008000"/>
-          <w:highlight w:val="yellow"/>
-        </w:rPr>
-        <w:t>Bellevue, WA  98004</w:t>
-      </w:r>
-    </w:p>
-    <w:p>
-      <w:pPr>
-        <w:ind w:left="180"/>
-        <w:jc w:val="center"/>
-        <w:rPr>
-          <w:b/>
-          <w:color w:val="008000"/>
-          <w:highlight w:val="yellow"/>
-        </w:rPr>
-      </w:pPr>
-      <w:r>
-        <w:rPr>
-          <w:b/>
-          <w:color w:val="008000"/>
-          <w:highlight w:val="yellow"/>
-        </w:rPr>
-        <w:t>Tel: 425-455-2967 * Fax: 866-230-8405</w:t>
-      </w:r>
-    </w:p>
-    <w:p>
-      <w:pPr>
-        <w:ind w:left="180"/>
-        <w:jc w:val="center"/>
-        <w:rPr>
-          <w:b/>
-          <w:color w:val="008000"/>
-        </w:rPr>
-      </w:pPr>
-      <w:hyperlink r:id="rId7" w:history="1">
-        <w:r>
-          <w:rPr>
-            <w:rStyle w:val="Hyperlink"/>
-            <w:b/>
-            <w:color w:val="008000"/>
-          </w:rPr>
-          <w:t>richard@drcoder.com</w:t>
-        </w:r>
-      </w:hyperlink>
-      <w:r>
-        <w:rPr>
-          <w:b/>
-          <w:color w:val="008000"/>
-          <w:highlight w:val="yellow"/>
-        </w:rPr>
-        <w:t xml:space="preserve"> * drcoder.com</w:t>
-      </w:r>
-    </w:p>
-    <w:p>
-      <w:pPr>
         <w:rPr>
           <w:b/>
         </w:rPr>
@@ -155,11 +36,22 @@
         <w:rPr>
           <w:b/>
         </w:rPr>
-        <w:t>Case No:</w:t>
+        <w:t>Case No</w:t>
+      </w:r>
+      <w:proofErr w:type="gramStart"/>
+      <w:r>
+        <w:rPr>
+          <w:b/>
+        </w:rPr>
+        <w:t>:</w:t>
       </w:r>
       <w:bookmarkStart w:id="0" w:name="Text2"/>
       <w:r>
-        <w:t>FILLIN_Q1_CASENUM</w:t>
+        <w:t>FILLIN</w:t>
+      </w:r>
+      <w:proofErr w:type="gramEnd"/>
+      <w:r>
+        <w:t>_Q1_CASENUM</w:t>
       </w:r>
     </w:p>
     <w:p>
@@ -260,66 +152,29 @@
     </w:p>
     <w:p>
       <w:r>
-        <w:t>Mr. FILLIN_Q1_FIRST FILLIN_Q1_LAST</w:t>
-      </w:r>
-      <w:r>
-        <w:t xml:space="preserve"> </w:t>
-      </w:r>
-      <w:r>
-        <w:t>arrived FILLIN_Q8_VALUES</w:t>
-      </w:r>
-      <w:r>
-        <w:t>, and was</w:t>
-      </w:r>
-      <w:r>
-        <w:t xml:space="preserve"> FILLIN_Q8A_VALUES</w:t>
-      </w:r>
-      <w:r>
-        <w:t xml:space="preserve">. He </w:t>
-      </w:r>
-      <w:r>
-        <w:t>FILLIN_Q9_VALUES</w:t>
-      </w:r>
-      <w:r>
-        <w:t xml:space="preserve">. </w:t>
+        <w:t>FILLIN_</w:t>
+      </w:r>
+      <w:r>
+        <w:t>PARAGRAPH_GENERAL</w:t>
       </w:r>
     </w:p>
     <w:p/>
     <w:p>
       <w:r>
-        <w:t xml:space="preserve">Throughout the interview, he was FILLIN_Q10. </w:t>
-      </w:r>
-    </w:p>
-    <w:p/>
-    <w:p>
-      <w:pPr>
-        <w:rPr>
-          <w:color w:val="FF0000"/>
-        </w:rPr>
-      </w:pPr>
-      <w:r>
-        <w:t xml:space="preserve">He was advised of the limitations on confidentiality and was informed that a copy of the evaluations would be provided to the Social Security Administration. The source of information was Mr. FILLIN_Q1, who FILLIN_Q11 considered a reliable historian. </w:t>
-      </w:r>
-      <w:r>
-        <w:rPr>
-          <w:color w:val="FF0000"/>
-        </w:rPr>
-        <w:t>FILLIN_Q11A is the historian for this interview</w:t>
-      </w:r>
-      <w:r>
-        <w:rPr>
-          <w:color w:val="FF0000"/>
-        </w:rPr>
-        <w:t>`</w:t>
-      </w:r>
-      <w:r>
-        <w:rPr>
-          <w:color w:val="FF0000"/>
-        </w:rPr>
-        <w:t xml:space="preserve">. </w:t>
-      </w:r>
-    </w:p>
-    <w:p/>
+        <w:t>FILLIN_</w:t>
+      </w:r>
+      <w:r>
+        <w:t xml:space="preserve"> PARAGRAPH_CONFIDENTIALITY</w:t>
+      </w:r>
+    </w:p>
+    <w:p>
+      <w:pPr>
+        <w:rPr>
+          <w:b/>
+          <w:u w:val="single"/>
+        </w:rPr>
+      </w:pPr>
+    </w:p>
     <w:p>
       <w:pPr>
         <w:rPr>
@@ -429,7 +284,6 @@
     <w:p/>
     <w:p>
       <w:r>
-        <w:lastRenderedPageBreak/>
         <w:t>22table.</w:t>
       </w:r>
     </w:p>
@@ -959,7 +813,6 @@
         <w:rPr>
           <w:u w:val="single"/>
         </w:rPr>
-        <w:lastRenderedPageBreak/>
         <w:t>STREAM OF MENTAL ACTIVITY/SPEECH</w:t>
       </w:r>
     </w:p>
@@ -1128,117 +981,15 @@
     <w:p>
       <w:pPr>
         <w:spacing w:line="240" w:lineRule="exact"/>
-        <w:rPr>
-          <w:u w:val="single"/>
-        </w:rPr>
-      </w:pPr>
-      <w:r>
-        <w:rPr>
-          <w:u w:val="single"/>
-        </w:rPr>
-        <w:t>INDEX SCORES: FILLIN_Q98A</w:t>
-      </w:r>
-    </w:p>
-    <w:p>
-      <w:pPr>
-        <w:spacing w:line="240" w:lineRule="exact"/>
-        <w:rPr>
-          <w:b/>
-          <w:color w:val="FF0000"/>
-          <w:u w:val="single"/>
-        </w:rPr>
-      </w:pPr>
-    </w:p>
-    <w:p>
-      <w:pPr>
-        <w:spacing w:line="240" w:lineRule="exact"/>
-        <w:rPr>
-          <w:color w:val="000000"/>
-        </w:rPr>
-      </w:pPr>
-      <w:r>
-        <w:rPr>
-          <w:color w:val="000000"/>
-        </w:rPr>
-        <w:t>FILLIN_Q100</w:t>
-      </w:r>
-      <w:r>
-        <w:rPr>
-          <w:color w:val="000000"/>
-        </w:rPr>
-        <w:t xml:space="preserve">- This text box should be able to maintain the form of a pasted table. </w:t>
-      </w:r>
-    </w:p>
-    <w:p>
-      <w:pPr>
-        <w:spacing w:line="240" w:lineRule="exact"/>
-        <w:rPr>
-          <w:color w:val="000000"/>
-        </w:rPr>
-      </w:pPr>
-    </w:p>
-    <w:p>
-      <w:pPr>
-        <w:spacing w:line="240" w:lineRule="exact"/>
-        <w:rPr>
-          <w:u w:val="single"/>
-        </w:rPr>
-      </w:pPr>
-      <w:r>
-        <w:rPr>
-          <w:u w:val="single"/>
-        </w:rPr>
-        <w:t>SUBTEST SCORES: FILLIN_Q98A</w:t>
-      </w:r>
-    </w:p>
-    <w:p>
-      <w:pPr>
-        <w:spacing w:line="240" w:lineRule="exact"/>
-        <w:rPr>
-          <w:color w:val="000000"/>
-        </w:rPr>
-      </w:pPr>
-    </w:p>
-    <w:p>
-      <w:pPr>
-        <w:spacing w:line="240" w:lineRule="exact"/>
-        <w:rPr>
-          <w:color w:val="000000"/>
-        </w:rPr>
-      </w:pPr>
-      <w:r>
-        <w:rPr>
-          <w:color w:val="000000"/>
-        </w:rPr>
-        <w:t>FILLIN_Q101</w:t>
-      </w:r>
-      <w:r>
-        <w:rPr>
-          <w:color w:val="000000"/>
-        </w:rPr>
-        <w:t xml:space="preserve"> This text box should be able to maintain the form of a pasted table.</w:t>
-      </w:r>
-    </w:p>
-    <w:p>
-      <w:pPr>
-        <w:spacing w:line="240" w:lineRule="exact"/>
-        <w:rPr>
-          <w:color w:val="000000"/>
-        </w:rPr>
-      </w:pPr>
-    </w:p>
-    <w:p>
-      <w:pPr>
-        <w:spacing w:line="240" w:lineRule="exact"/>
-        <w:rPr>
-          <w:color w:val="000000"/>
-        </w:rPr>
-      </w:pPr>
-      <w:r>
-        <w:rPr>
-          <w:color w:val="000000"/>
-        </w:rPr>
-        <w:t>FILLIN_Q102</w:t>
+      </w:pPr>
+      <w:r>
+        <w:t>FILLIN_</w:t>
+      </w:r>
+      <w:r>
+        <w:t>PARAGRAPH_INTELLECTUAL_</w:t>
+      </w:r>
+      <w:r>
+        <w:t>FUNCTIONING</w:t>
       </w:r>
     </w:p>
     <w:p>
@@ -1272,11 +1023,24 @@
     </w:p>
     <w:p/>
     <w:p>
-      <w:r>
-        <w:t xml:space="preserve">Mr. FILLIN_Q1’s intellectual functioning appeared to be FILLIN_Q110 range as evidenced by vocabulary and ability to express thoughts. </w:t>
-      </w:r>
-    </w:p>
-    <w:p/>
+      <w:pPr>
+        <w:spacing w:line="240" w:lineRule="exact"/>
+      </w:pPr>
+      <w:r>
+        <w:t>FILLIN_</w:t>
+      </w:r>
+      <w:r>
+        <w:t>PARAGRAPH_INTELLECTUAL_</w:t>
+      </w:r>
+      <w:r>
+        <w:t>FUNCTIONING</w:t>
+      </w:r>
+    </w:p>
+    <w:p>
+      <w:pPr>
+        <w:spacing w:line="240" w:lineRule="exact"/>
+      </w:pPr>
+    </w:p>
     <w:p>
       <w:pPr>
         <w:spacing w:line="240" w:lineRule="exact"/>
@@ -1331,85 +1095,9 @@
     <w:p>
       <w:pPr>
         <w:spacing w:line="240" w:lineRule="exact"/>
-        <w:rPr>
-          <w:u w:val="single"/>
-        </w:rPr>
-      </w:pPr>
-      <w:r>
-        <w:rPr>
-          <w:u w:val="single"/>
-        </w:rPr>
-        <w:t>INDEX SCORES: FILLIN_Q98B</w:t>
-      </w:r>
-    </w:p>
-    <w:p>
-      <w:pPr>
-        <w:spacing w:line="240" w:lineRule="exact"/>
-      </w:pPr>
-    </w:p>
-    <w:p>
-      <w:pPr>
-        <w:spacing w:line="240" w:lineRule="exact"/>
-      </w:pPr>
-      <w:r>
-        <w:t>FILLIN_Q112</w:t>
-      </w:r>
-      <w:r>
-        <w:rPr>
-          <w:color w:val="000000"/>
-        </w:rPr>
-        <w:t>This text box should be able to maintain the form of a pasted table.</w:t>
-      </w:r>
-    </w:p>
-    <w:p>
-      <w:pPr>
-        <w:spacing w:line="240" w:lineRule="exact"/>
-      </w:pPr>
-    </w:p>
-    <w:p>
-      <w:pPr>
-        <w:spacing w:line="240" w:lineRule="exact"/>
-        <w:rPr>
-          <w:u w:val="single"/>
-        </w:rPr>
-      </w:pPr>
-      <w:r>
-        <w:rPr>
-          <w:u w:val="single"/>
-        </w:rPr>
-        <w:t>SUBTEST SCORES: (98b)</w:t>
-      </w:r>
-    </w:p>
-    <w:p>
-      <w:pPr>
-        <w:spacing w:line="240" w:lineRule="exact"/>
-      </w:pPr>
-    </w:p>
-    <w:p>
-      <w:pPr>
-        <w:spacing w:line="240" w:lineRule="exact"/>
-      </w:pPr>
-      <w:r>
-        <w:t>FILLIN_Q113</w:t>
-      </w:r>
-      <w:r>
-        <w:rPr>
-          <w:color w:val="000000"/>
-        </w:rPr>
-        <w:t>This text box should be able to maintain the form of a pasted table.</w:t>
-      </w:r>
-    </w:p>
-    <w:p>
-      <w:pPr>
-        <w:spacing w:line="240" w:lineRule="exact"/>
-      </w:pPr>
-    </w:p>
-    <w:p>
-      <w:pPr>
-        <w:spacing w:line="240" w:lineRule="exact"/>
-      </w:pPr>
-      <w:r>
-        <w:t>FILLIN_Q114</w:t>
+      </w:pPr>
+      <w:r>
+        <w:t>FILLIN_PARAGRAPH_MEMORY</w:t>
       </w:r>
     </w:p>
     <w:p>
@@ -1444,34 +1132,12 @@
       </w:pPr>
     </w:p>
     <w:p>
-      <w:r>
-        <w:t xml:space="preserve">Remote memory was FILLIN_Q121 as evidenced by his ability to recount biographical history and other past events. Regarding recent memory, he can remember FILLIN_Q122 </w:t>
-      </w:r>
-      <w:r>
-        <w:lastRenderedPageBreak/>
-        <w:t xml:space="preserve">objects after a </w:t>
-      </w:r>
-      <w:r>
-        <w:rPr>
-          <w:color w:val="008000"/>
-          <w:highlight w:val="yellow"/>
-        </w:rPr>
-        <w:t>five</w:t>
-      </w:r>
-      <w:r>
-        <w:rPr>
-          <w:highlight w:val="yellow"/>
-        </w:rPr>
-        <w:t>-</w:t>
-      </w:r>
-      <w:r>
-        <w:t>minute delay. Immediate memory for digits forward was (insert 123 column 2); digits backward was (insert 123 column 4).</w:t>
-      </w:r>
-    </w:p>
-    <w:p>
-      <w:pPr>
-        <w:spacing w:line="240" w:lineRule="exact"/>
-      </w:pPr>
+      <w:pPr>
+        <w:spacing w:line="240" w:lineRule="exact"/>
+      </w:pPr>
+      <w:r>
+        <w:t>FILLIN_PARAGRAPH_MEMORY</w:t>
+      </w:r>
     </w:p>
     <w:p>
       <w:pPr>
@@ -1522,23 +1188,11 @@
       <w:pPr>
         <w:spacing w:line="240" w:lineRule="exact"/>
       </w:pPr>
-    </w:p>
-    <w:p>
-      <w:pPr>
-        <w:spacing w:line="240" w:lineRule="exact"/>
-      </w:pPr>
-      <w:r>
-        <w:t xml:space="preserve">Mr. FILLIN_Q1’s fund of knowledge is FILLIN_Q125 when compared to his peers, as seen on the </w:t>
-      </w:r>
-      <w:r>
-        <w:rPr>
-          <w:color w:val="008000"/>
-          <w:highlight w:val="yellow"/>
-        </w:rPr>
-        <w:t>intelligence assessment</w:t>
-      </w:r>
-      <w:r>
-        <w:t xml:space="preserve"> (scaled score is FILLIN_Q126).</w:t>
+      <w:r>
+        <w:t>FILLIN_</w:t>
+      </w:r>
+      <w:r>
+        <w:t>PARAGRAPH_FUND_OF_KNOWLEDGE_INFORMATION</w:t>
       </w:r>
     </w:p>
     <w:p>
@@ -1565,22 +1219,13 @@
     </w:p>
     <w:p>
       <w:pPr>
-        <w:rPr>
-          <w:b/>
-          <w:color w:val="FF0000"/>
-          <w:u w:val="single"/>
-        </w:rPr>
-      </w:pPr>
-    </w:p>
-    <w:p>
-      <w:r>
-        <w:t xml:space="preserve">Mr. FILLIN_Q1’s fund of knowledge FILLIN_Q127 consistent with his education level and background. He FILLIN_Q128 current events. </w:t>
-      </w:r>
-      <w:r>
-        <w:t xml:space="preserve">He answered </w:t>
-      </w:r>
-      <w:r>
-        <w:t xml:space="preserve">FILLIN_Q129 of six questions correctly. </w:t>
+        <w:spacing w:line="240" w:lineRule="exact"/>
+      </w:pPr>
+      <w:r>
+        <w:t>FILLIN_</w:t>
+      </w:r>
+      <w:r>
+        <w:t>PARAGRAPH_FUND_OF_KNOWLEDGE_INFORMATION</w:t>
       </w:r>
     </w:p>
     <w:p>
@@ -1635,40 +1280,166 @@
       <w:pPr>
         <w:spacing w:line="240" w:lineRule="exact"/>
       </w:pPr>
-    </w:p>
-    <w:p>
-      <w:pPr>
-        <w:spacing w:line="240" w:lineRule="exact"/>
-      </w:pPr>
-      <w:r>
-        <w:t xml:space="preserve">This is based on his </w:t>
-      </w:r>
-      <w:r>
+      <w:r>
+        <w:t>FILLIN_PARAGRAPH_CALCULATIONS</w:t>
+      </w:r>
+    </w:p>
+    <w:p>
+      <w:pPr>
+        <w:spacing w:line="240" w:lineRule="exact"/>
+      </w:pPr>
+    </w:p>
+    <w:p>
+      <w:pPr>
+        <w:rPr>
+          <w:b/>
+          <w:color w:val="FF0000"/>
+          <w:u w:val="single"/>
+        </w:rPr>
+      </w:pPr>
+      <w:r>
+        <w:rPr>
+          <w:b/>
+          <w:color w:val="FF0000"/>
+          <w:u w:val="single"/>
+        </w:rPr>
+        <w:t>If using Interview Questions:</w:t>
+      </w:r>
+    </w:p>
+    <w:p>
+      <w:pPr>
+        <w:spacing w:line="240" w:lineRule="exact"/>
+      </w:pPr>
+      <w:r>
+        <w:t>FILLIN_PARAGRAPH_CALCULATIONS</w:t>
+      </w:r>
+    </w:p>
+    <w:p>
+      <w:pPr>
+        <w:spacing w:line="240" w:lineRule="exact"/>
+      </w:pPr>
+    </w:p>
+    <w:p>
+      <w:pPr>
+        <w:spacing w:line="240" w:lineRule="exact"/>
+      </w:pPr>
+    </w:p>
+    <w:p>
+      <w:pPr>
+        <w:spacing w:line="240" w:lineRule="exact"/>
+        <w:rPr>
+          <w:u w:val="single"/>
+        </w:rPr>
+      </w:pPr>
+    </w:p>
+    <w:p>
+      <w:pPr>
+        <w:spacing w:line="240" w:lineRule="exact"/>
+        <w:rPr>
+          <w:u w:val="single"/>
+        </w:rPr>
+      </w:pPr>
+    </w:p>
+    <w:p>
+      <w:pPr>
+        <w:spacing w:line="240" w:lineRule="exact"/>
+        <w:rPr>
+          <w:u w:val="single"/>
+        </w:rPr>
+      </w:pPr>
+      <w:r>
+        <w:rPr>
+          <w:u w:val="single"/>
+        </w:rPr>
+        <w:t>CONCENTRATION</w:t>
+      </w:r>
+    </w:p>
+    <w:p>
+      <w:pPr>
+        <w:spacing w:line="240" w:lineRule="exact"/>
+        <w:rPr>
+          <w:color w:val="FF0000"/>
+        </w:rPr>
+      </w:pPr>
+      <w:r>
+        <w:rPr>
+          <w:color w:val="FF0000"/>
+        </w:rPr>
         <w:fldChar w:fldCharType="begin"/>
       </w:r>
       <w:r>
+        <w:rPr>
+          <w:color w:val="FF0000"/>
+        </w:rPr>
+        <w:instrText>normal#1</w:instrText>
+      </w:r>
+      <w:r>
+        <w:rPr>
+          <w:color w:val="FF0000"/>
+        </w:rPr>
         <w:fldChar w:fldCharType="end"/>
       </w:r>
       <w:r>
-        <w:t xml:space="preserve">ability to perform basic mathematical calculations as evidenced in </w:t>
-      </w:r>
-      <w:r>
-        <w:t xml:space="preserve">the </w:t>
-      </w:r>
-      <w:r>
-        <w:rPr>
-          <w:color w:val="008000"/>
-          <w:highlight w:val="yellow"/>
-        </w:rPr>
-        <w:t>intelligence assessment</w:t>
-      </w:r>
-      <w:r>
-        <w:t>where his performance was FILLIN_Q131 (scaled score is FILLIN_Q132).</w:t>
-      </w:r>
-    </w:p>
-    <w:p>
-      <w:pPr>
-        <w:spacing w:line="240" w:lineRule="exact"/>
+        <w:rPr>
+          <w:color w:val="FF0000"/>
+        </w:rPr>
+        <w:fldChar w:fldCharType="begin"/>
+      </w:r>
+      <w:r>
+        <w:rPr>
+          <w:color w:val="FF0000"/>
+        </w:rPr>
+        <w:instrText>normal#2</w:instrText>
+      </w:r>
+      <w:r>
+        <w:rPr>
+          <w:color w:val="FF0000"/>
+        </w:rPr>
+        <w:fldChar w:fldCharType="end"/>
+      </w:r>
+    </w:p>
+    <w:p>
+      <w:pPr>
+        <w:spacing w:line="240" w:lineRule="exact"/>
+        <w:rPr>
+          <w:b/>
+          <w:color w:val="FF0000"/>
+          <w:u w:val="single"/>
+        </w:rPr>
+      </w:pPr>
+      <w:r>
+        <w:rPr>
+          <w:b/>
+          <w:color w:val="FF0000"/>
+          <w:u w:val="single"/>
+        </w:rPr>
+        <w:t>If using Psychological Testing:</w:t>
+      </w:r>
+    </w:p>
+    <w:p>
+      <w:pPr>
+        <w:spacing w:line="240" w:lineRule="exact"/>
+        <w:rPr>
+          <w:b/>
+          <w:color w:val="FF0000"/>
+          <w:u w:val="single"/>
+        </w:rPr>
+      </w:pPr>
+    </w:p>
+    <w:p>
+      <w:pPr>
+        <w:spacing w:line="240" w:lineRule="exact"/>
+      </w:pPr>
+      <w:r>
+        <w:t>FILLIN_PARAGRAPH_CONCENTRATION</w:t>
+      </w:r>
+    </w:p>
+    <w:p>
+      <w:pPr>
+        <w:spacing w:line="240" w:lineRule="exact"/>
+        <w:rPr>
+          <w:color w:val="FF0000"/>
+        </w:rPr>
       </w:pPr>
     </w:p>
     <w:p>
@@ -1691,137 +1462,103 @@
     <w:p>
       <w:pPr>
         <w:spacing w:line="240" w:lineRule="exact"/>
-      </w:pPr>
-    </w:p>
-    <w:p>
-      <w:pPr>
-        <w:spacing w:line="240" w:lineRule="exact"/>
-      </w:pPr>
-      <w:r>
-        <w:t xml:space="preserve">This is based on </w:t>
-      </w:r>
-      <w:r>
+        <w:rPr>
+          <w:color w:val="FF0000"/>
+        </w:rPr>
+      </w:pPr>
+    </w:p>
+    <w:p>
+      <w:pPr>
+        <w:spacing w:line="240" w:lineRule="exact"/>
+      </w:pPr>
+      <w:r>
+        <w:t>FILLIN_PARAGRAPH_CONCENTRATION</w:t>
+      </w:r>
+    </w:p>
+    <w:p>
+      <w:pPr>
+        <w:spacing w:line="240" w:lineRule="exact"/>
+        <w:rPr>
+          <w:u w:val="single"/>
+        </w:rPr>
+      </w:pPr>
+    </w:p>
+    <w:p>
+      <w:pPr>
+        <w:spacing w:line="240" w:lineRule="exact"/>
+        <w:rPr>
+          <w:highlight w:val="yellow"/>
+        </w:rPr>
+      </w:pPr>
+      <w:r>
+        <w:rPr>
+          <w:highlight w:val="yellow"/>
+          <w:u w:val="single"/>
+        </w:rPr>
+        <w:t>SIMILARITIES/DIFFERENCES</w:t>
+      </w:r>
+      <w:r>
+        <w:rPr>
+          <w:highlight w:val="yellow"/>
+          <w:u w:val="single"/>
+        </w:rPr>
+        <w:t>&amp; ABSTRACT THINKING</w:t>
+      </w:r>
+      <w:r>
+        <w:rPr>
+          <w:highlight w:val="yellow"/>
+        </w:rPr>
         <w:fldChar w:fldCharType="begin"/>
       </w:r>
       <w:r>
+        <w:rPr>
+          <w:highlight w:val="yellow"/>
+        </w:rPr>
+        <w:instrText>normal#1</w:instrText>
+      </w:r>
+      <w:r>
+        <w:rPr>
+          <w:highlight w:val="yellow"/>
+        </w:rPr>
+        <w:fldChar w:fldCharType="separate"/>
+      </w:r>
+      <w:r>
+        <w:rPr>
+          <w:b/>
+          <w:highlight w:val="yellow"/>
+        </w:rPr>
+        <w:t>Error! Bookmark not defined.</w:t>
+      </w:r>
+      <w:r>
+        <w:rPr>
+          <w:highlight w:val="yellow"/>
+        </w:rPr>
         <w:fldChar w:fldCharType="end"/>
       </w:r>
-      <w:r>
-        <w:t>ability to perform basic mathematical calculations and perform serials.</w:t>
-      </w:r>
-    </w:p>
-    <w:p>
-      <w:pPr>
-        <w:spacing w:line="240" w:lineRule="exact"/>
-      </w:pPr>
-      <w:r>
-        <w:rPr>
-          <w:highlight w:val="yellow"/>
-        </w:rPr>
-        <w:t xml:space="preserve">Mr. FILLIN_Q1 </w:t>
-      </w:r>
-      <w:r>
-        <w:rPr>
-          <w:highlight w:val="yellow"/>
-        </w:rPr>
-        <w:t xml:space="preserve">correctly </w:t>
-      </w:r>
-      <w:r>
-        <w:rPr>
-          <w:highlight w:val="yellow"/>
-        </w:rPr>
-        <w:t xml:space="preserve">answered (133) of five basic math problems. He FILLIN_Q133A. Mr. FILLIN_Q1 FILLIN_Q133B able to </w:t>
-      </w:r>
-      <w:r>
-        <w:rPr>
-          <w:highlight w:val="yellow"/>
-        </w:rPr>
-        <w:t xml:space="preserve">correctly </w:t>
-      </w:r>
-      <w:r>
-        <w:rPr>
-          <w:highlight w:val="yellow"/>
-        </w:rPr>
-        <w:t>answer word problems.</w:t>
-      </w:r>
-    </w:p>
-    <w:p>
-      <w:pPr>
-        <w:spacing w:line="240" w:lineRule="exact"/>
-        <w:ind w:left="360" w:hanging="360"/>
-      </w:pPr>
-    </w:p>
-    <w:p>
-      <w:pPr>
-        <w:spacing w:line="240" w:lineRule="exact"/>
-        <w:rPr>
-          <w:u w:val="single"/>
-        </w:rPr>
-      </w:pPr>
-      <w:r>
-        <w:rPr>
-          <w:u w:val="single"/>
-        </w:rPr>
-        <w:t>CONCENTRATION</w:t>
-      </w:r>
-    </w:p>
-    <w:p>
-      <w:pPr>
-        <w:spacing w:line="240" w:lineRule="exact"/>
-        <w:rPr>
-          <w:color w:val="FF0000"/>
-        </w:rPr>
-      </w:pPr>
-      <w:r>
-        <w:rPr>
-          <w:color w:val="FF0000"/>
-        </w:rPr>
-        <w:fldChar w:fldCharType="begin"/>
-      </w:r>
-      <w:r>
-        <w:rPr>
-          <w:color w:val="FF0000"/>
-        </w:rPr>
-        <w:instrText>normal#1</w:instrText>
-      </w:r>
-      <w:r>
-        <w:rPr>
-          <w:color w:val="FF0000"/>
-        </w:rPr>
-        <w:fldChar w:fldCharType="end"/>
-      </w:r>
-      <w:r>
-        <w:rPr>
-          <w:color w:val="FF0000"/>
-        </w:rPr>
-        <w:fldChar w:fldCharType="begin"/>
-      </w:r>
-      <w:r>
-        <w:rPr>
-          <w:color w:val="FF0000"/>
-        </w:rPr>
-        <w:instrText>normal#2</w:instrText>
-      </w:r>
-      <w:r>
-        <w:rPr>
-          <w:color w:val="FF0000"/>
-        </w:rPr>
-        <w:fldChar w:fldCharType="end"/>
-      </w:r>
-    </w:p>
-    <w:p>
-      <w:pPr>
-        <w:spacing w:line="240" w:lineRule="exact"/>
-        <w:rPr>
-          <w:b/>
-          <w:color w:val="FF0000"/>
-          <w:u w:val="single"/>
-        </w:rPr>
-      </w:pPr>
-      <w:r>
-        <w:rPr>
-          <w:b/>
-          <w:color w:val="FF0000"/>
+    </w:p>
+    <w:p>
+      <w:pPr>
+        <w:spacing w:line="240" w:lineRule="exact"/>
+        <w:rPr>
+          <w:highlight w:val="yellow"/>
+        </w:rPr>
+      </w:pPr>
+    </w:p>
+    <w:p>
+      <w:pPr>
+        <w:spacing w:line="240" w:lineRule="exact"/>
+        <w:rPr>
+          <w:b/>
+          <w:color w:val="FF0000"/>
+          <w:highlight w:val="yellow"/>
+          <w:u w:val="single"/>
+        </w:rPr>
+      </w:pPr>
+      <w:r>
+        <w:rPr>
+          <w:b/>
+          <w:color w:val="FF0000"/>
+          <w:highlight w:val="yellow"/>
           <w:u w:val="single"/>
         </w:rPr>
         <w:t>If using Psychological Testing:</w:t>
@@ -1831,43 +1568,46 @@
       <w:pPr>
         <w:spacing w:line="240" w:lineRule="exact"/>
         <w:rPr>
-          <w:b/>
-          <w:color w:val="FF0000"/>
-          <w:u w:val="single"/>
-        </w:rPr>
-      </w:pPr>
-    </w:p>
-    <w:p>
-      <w:pPr>
-        <w:spacing w:line="240" w:lineRule="exact"/>
-        <w:rPr>
-          <w:color w:val="FF0000"/>
-        </w:rPr>
-      </w:pPr>
-      <w:r>
-        <w:t>His ability to sustain attention, concentration, and exert mental control is in the FILLIN_Q135 range (WMI = FILLIN_Q135A).</w:t>
-      </w:r>
-    </w:p>
-    <w:p>
-      <w:pPr>
-        <w:spacing w:line="240" w:lineRule="exact"/>
-        <w:rPr>
-          <w:color w:val="FF0000"/>
-        </w:rPr>
-      </w:pPr>
-    </w:p>
-    <w:p>
-      <w:pPr>
-        <w:rPr>
-          <w:b/>
-          <w:color w:val="FF0000"/>
-          <w:u w:val="single"/>
-        </w:rPr>
-      </w:pPr>
-      <w:r>
-        <w:rPr>
-          <w:b/>
-          <w:color w:val="FF0000"/>
+          <w:highlight w:val="yellow"/>
+        </w:rPr>
+      </w:pPr>
+    </w:p>
+    <w:p>
+      <w:pPr>
+        <w:spacing w:line="240" w:lineRule="exact"/>
+        <w:rPr>
+          <w:highlight w:val="yellow"/>
+        </w:rPr>
+      </w:pPr>
+      <w:r>
+        <w:rPr>
+          <w:highlight w:val="yellow"/>
+        </w:rPr>
+        <w:t xml:space="preserve">This is based on his performance on this task in a subtest of the psychological testing, where he performed FILLIN_Q144 his peers (scaled score is FILLIN_Q145).  </w:t>
+      </w:r>
+    </w:p>
+    <w:p>
+      <w:pPr>
+        <w:spacing w:line="240" w:lineRule="exact"/>
+        <w:rPr>
+          <w:highlight w:val="yellow"/>
+        </w:rPr>
+      </w:pPr>
+    </w:p>
+    <w:p>
+      <w:pPr>
+        <w:rPr>
+          <w:b/>
+          <w:color w:val="FF0000"/>
+          <w:highlight w:val="yellow"/>
+          <w:u w:val="single"/>
+        </w:rPr>
+      </w:pPr>
+      <w:r>
+        <w:rPr>
+          <w:b/>
+          <w:color w:val="FF0000"/>
+          <w:highlight w:val="yellow"/>
           <w:u w:val="single"/>
         </w:rPr>
         <w:t>If using Interview Questions:</w:t>
@@ -1875,239 +1615,64 @@
     </w:p>
     <w:p>
       <w:pPr>
-        <w:spacing w:line="240" w:lineRule="exact"/>
-        <w:rPr>
-          <w:color w:val="FF0000"/>
-        </w:rPr>
-      </w:pPr>
-    </w:p>
-    <w:p>
-      <w:pPr>
-        <w:spacing w:line="240" w:lineRule="exact"/>
-      </w:pPr>
-      <w:r>
-        <w:t xml:space="preserve">Mr. FILLIN_Q1 FILLIN_Q136. He was FILLIN_Q137 to spell </w:t>
+        <w:rPr>
+          <w:b/>
+          <w:highlight w:val="yellow"/>
+          <w:u w:val="single"/>
+        </w:rPr>
+      </w:pPr>
+    </w:p>
+    <w:p>
+      <w:pPr>
+        <w:spacing w:line="240" w:lineRule="exact"/>
+        <w:rPr>
+          <w:highlight w:val="yellow"/>
+        </w:rPr>
+      </w:pPr>
+      <w:r>
+        <w:rPr>
+          <w:highlight w:val="yellow"/>
+        </w:rPr>
+        <w:t>To explain the proverb, “</w:t>
       </w:r>
       <w:r>
         <w:rPr>
           <w:i/>
-        </w:rPr>
-        <w:t>world</w:t>
-      </w:r>
-      <w:r>
-        <w:t xml:space="preserve"> forward</w:t>
-      </w:r>
-      <w:r>
-        <w:t xml:space="preserve"> and FILLIN_Q138 to spell </w:t>
+          <w:highlight w:val="yellow"/>
+        </w:rPr>
+        <w:t>Time is golden</w:t>
+      </w:r>
+      <w:r>
+        <w:rPr>
+          <w:highlight w:val="yellow"/>
+        </w:rPr>
+        <w:t>,” he said, “FILLIN_Q142.”</w:t>
+      </w:r>
+    </w:p>
+    <w:p>
+      <w:pPr>
+        <w:spacing w:line="240" w:lineRule="exact"/>
+        <w:rPr>
+          <w:highlight w:val="yellow"/>
+        </w:rPr>
+      </w:pPr>
+    </w:p>
+    <w:p>
+      <w:pPr>
+        <w:spacing w:line="240" w:lineRule="exact"/>
+        <w:rPr>
+          <w:highlight w:val="yellow"/>
+        </w:rPr>
+      </w:pPr>
+      <w:r>
+        <w:rPr>
+          <w:highlight w:val="yellow"/>
+        </w:rPr>
+        <w:t>To explain the proverb, “</w:t>
       </w:r>
       <w:r>
         <w:rPr>
           <w:i/>
-        </w:rPr>
-        <w:t>world</w:t>
-      </w:r>
-      <w:r>
-        <w:t xml:space="preserve"> backward.</w:t>
-      </w:r>
-    </w:p>
-    <w:p>
-      <w:pPr>
-        <w:spacing w:line="240" w:lineRule="exact"/>
-        <w:rPr>
-          <w:u w:val="single"/>
-        </w:rPr>
-      </w:pPr>
-    </w:p>
-    <w:p>
-      <w:pPr>
-        <w:spacing w:line="240" w:lineRule="exact"/>
-        <w:rPr>
-          <w:highlight w:val="yellow"/>
-        </w:rPr>
-      </w:pPr>
-      <w:r>
-        <w:rPr>
-          <w:highlight w:val="yellow"/>
-          <w:u w:val="single"/>
-        </w:rPr>
-        <w:t>SIMILARITIES/DIFFERENCES</w:t>
-      </w:r>
-      <w:r>
-        <w:rPr>
-          <w:highlight w:val="yellow"/>
-          <w:u w:val="single"/>
-        </w:rPr>
-        <w:t>&amp; ABSTRACT THINKING</w:t>
-      </w:r>
-      <w:r>
-        <w:rPr>
-          <w:highlight w:val="yellow"/>
-        </w:rPr>
-        <w:fldChar w:fldCharType="begin"/>
-      </w:r>
-      <w:r>
-        <w:rPr>
-          <w:highlight w:val="yellow"/>
-        </w:rPr>
-        <w:instrText>normal#1</w:instrText>
-      </w:r>
-      <w:r>
-        <w:rPr>
-          <w:highlight w:val="yellow"/>
-        </w:rPr>
-        <w:fldChar w:fldCharType="separate"/>
-      </w:r>
-      <w:r>
-        <w:rPr>
-          <w:b/>
-          <w:highlight w:val="yellow"/>
-        </w:rPr>
-        <w:t>Error! Bookmark not defined.</w:t>
-      </w:r>
-      <w:r>
-        <w:rPr>
-          <w:highlight w:val="yellow"/>
-        </w:rPr>
-        <w:fldChar w:fldCharType="end"/>
-      </w:r>
-    </w:p>
-    <w:p>
-      <w:pPr>
-        <w:spacing w:line="240" w:lineRule="exact"/>
-        <w:rPr>
-          <w:highlight w:val="yellow"/>
-        </w:rPr>
-      </w:pPr>
-    </w:p>
-    <w:p>
-      <w:pPr>
-        <w:spacing w:line="240" w:lineRule="exact"/>
-        <w:rPr>
-          <w:b/>
-          <w:color w:val="FF0000"/>
-          <w:highlight w:val="yellow"/>
-          <w:u w:val="single"/>
-        </w:rPr>
-      </w:pPr>
-      <w:r>
-        <w:rPr>
-          <w:b/>
-          <w:color w:val="FF0000"/>
-          <w:highlight w:val="yellow"/>
-          <w:u w:val="single"/>
-        </w:rPr>
-        <w:t>If using Psychological Testing:</w:t>
-      </w:r>
-    </w:p>
-    <w:p>
-      <w:pPr>
-        <w:spacing w:line="240" w:lineRule="exact"/>
-        <w:rPr>
-          <w:highlight w:val="yellow"/>
-        </w:rPr>
-      </w:pPr>
-    </w:p>
-    <w:p>
-      <w:pPr>
-        <w:spacing w:line="240" w:lineRule="exact"/>
-        <w:rPr>
-          <w:highlight w:val="yellow"/>
-        </w:rPr>
-      </w:pPr>
-      <w:r>
-        <w:rPr>
-          <w:highlight w:val="yellow"/>
-        </w:rPr>
-        <w:t xml:space="preserve">This is based on his performance on this task in a subtest of the psychological testing, where he performed FILLIN_Q144 his peers (scaled score is FILLIN_Q145).  </w:t>
-      </w:r>
-    </w:p>
-    <w:p>
-      <w:pPr>
-        <w:spacing w:line="240" w:lineRule="exact"/>
-        <w:rPr>
-          <w:highlight w:val="yellow"/>
-        </w:rPr>
-      </w:pPr>
-    </w:p>
-    <w:p>
-      <w:pPr>
-        <w:rPr>
-          <w:b/>
-          <w:color w:val="FF0000"/>
-          <w:highlight w:val="yellow"/>
-          <w:u w:val="single"/>
-        </w:rPr>
-      </w:pPr>
-      <w:r>
-        <w:rPr>
-          <w:b/>
-          <w:color w:val="FF0000"/>
-          <w:highlight w:val="yellow"/>
-          <w:u w:val="single"/>
-        </w:rPr>
-        <w:t>If using Interview Questions:</w:t>
-      </w:r>
-    </w:p>
-    <w:p>
-      <w:pPr>
-        <w:rPr>
-          <w:b/>
-          <w:highlight w:val="yellow"/>
-          <w:u w:val="single"/>
-        </w:rPr>
-      </w:pPr>
-    </w:p>
-    <w:p>
-      <w:pPr>
-        <w:spacing w:line="240" w:lineRule="exact"/>
-        <w:rPr>
-          <w:highlight w:val="yellow"/>
-        </w:rPr>
-      </w:pPr>
-      <w:r>
-        <w:rPr>
-          <w:highlight w:val="yellow"/>
-        </w:rPr>
-        <w:t>To explain the proverb, “</w:t>
-      </w:r>
-      <w:r>
-        <w:rPr>
-          <w:i/>
-          <w:highlight w:val="yellow"/>
-        </w:rPr>
-        <w:t>Time is golden</w:t>
-      </w:r>
-      <w:r>
-        <w:rPr>
-          <w:highlight w:val="yellow"/>
-        </w:rPr>
-        <w:t>,” he said, “FILLIN_Q142.”</w:t>
-      </w:r>
-    </w:p>
-    <w:p>
-      <w:pPr>
-        <w:spacing w:line="240" w:lineRule="exact"/>
-        <w:rPr>
-          <w:highlight w:val="yellow"/>
-        </w:rPr>
-      </w:pPr>
-    </w:p>
-    <w:p>
-      <w:pPr>
-        <w:spacing w:line="240" w:lineRule="exact"/>
-        <w:rPr>
-          <w:highlight w:val="yellow"/>
-        </w:rPr>
-      </w:pPr>
-      <w:r>
-        <w:rPr>
-          <w:highlight w:val="yellow"/>
-        </w:rPr>
-        <w:t>To explain the proverb, “</w:t>
-      </w:r>
-      <w:r>
-        <w:rPr>
-          <w:i/>
           <w:highlight w:val="yellow"/>
         </w:rPr>
         <w:t>Rome was not built in a day</w:t>
@@ -2204,7 +1769,7 @@
     </w:p>
     <w:p>
       <w:r>
-        <w:t>Mr. FILLIN_Q1’s insight into his condition was FILLIN_Q147.</w:t>
+        <w:t>FILLIN_PARAGRAPH_JUDGEMENT_INSIGHT</w:t>
       </w:r>
     </w:p>
     <w:p/>
@@ -2255,6 +1820,7 @@
         <w:jc w:val="both"/>
         <w:rPr>
           <w:color w:val="FF0000"/>
+          <w:u w:val="single"/>
           <w:lang w:bidi="en-US"/>
         </w:rPr>
       </w:pPr>
@@ -2265,26 +1831,17 @@
         <w:autoSpaceDE w:val="0"/>
         <w:autoSpaceDN w:val="0"/>
         <w:adjustRightInd w:val="0"/>
-        <w:jc w:val="both"/>
-        <w:rPr>
-          <w:color w:val="FF0000"/>
+        <w:rPr>
+          <w:bCs/>
           <w:lang w:bidi="en-US"/>
         </w:rPr>
       </w:pPr>
       <w:r>
         <w:rPr>
           <w:bCs/>
-          <w:color w:val="FF0000"/>
           <w:lang w:bidi="en-US"/>
         </w:rPr>
-        <w:t>Trails</w:t>
-      </w:r>
-      <w:r>
-        <w:rPr>
-          <w:color w:val="FF0000"/>
-          <w:lang w:bidi="en-US"/>
-        </w:rPr>
-        <w:t xml:space="preserve"> are a test of visual conceptual and visuomotor tracking; it involves motor speed and attention functions.  Rote memory and motor speed is demonstrated on Trail A. Cognitive flexibility, planning and the ability to maintain focused attention is demonstrated on Trail B.</w:t>
+        <w:t>FILLIN_PARAGRAPH_TRAILS</w:t>
       </w:r>
     </w:p>
     <w:p>
@@ -3133,14 +2690,7 @@
         </w:rPr>
       </w:pPr>
       <w:r>
-        <w:lastRenderedPageBreak/>
-        <w:t xml:space="preserve">Mr. FILLIN_Q1’s typical day is to “FILLIN_Q153.” He is able to FILLIN_QA154 on his own. He requires help with FILLIN_QA155. FILLIN_QA155A He FILLIN_Q156. Mr. FILLIN_Q1 FILLIN_QA156A his finances. </w:t>
-      </w:r>
-      <w:r>
-        <w:rPr>
-          <w:color w:val="FF0000"/>
-        </w:rPr>
-        <w:t xml:space="preserve">His finances are handled by FILLIN_QA156B. </w:t>
+        <w:t>FILLIN_PARAGRAPH_ACTIVITIES_OF_DAILY_LIVING</w:t>
       </w:r>
     </w:p>
     <w:p/>
@@ -3163,22 +2713,7 @@
         </w:rPr>
       </w:pPr>
       <w:r>
-        <w:t xml:space="preserve">Mr. FILLIN_Q1 reports having FILLIN_QA157 social friends. </w:t>
-      </w:r>
-      <w:r>
-        <w:rPr>
-          <w:color w:val="FF0000"/>
-        </w:rPr>
-        <w:t xml:space="preserve">He FILLIN_QA157A isolated from others. FILLIN_Q157B </w:t>
-      </w:r>
-      <w:r>
-        <w:t xml:space="preserve">He FILLIN_Q158 involved in organized group or club activities. He FILLIN_Q159 participate in recreational activities. A house of worship FILLIN_Q159A regularly attended. There FILLIN_Q160 history of physical altercations reported. </w:t>
-      </w:r>
-      <w:r>
-        <w:rPr>
-          <w:color w:val="FF0000"/>
-        </w:rPr>
-        <w:t>FILLIN_Q160A</w:t>
+        <w:t>FILLIN_PARAGRAPH_SOCIAL_FUNCTIONING</w:t>
       </w:r>
     </w:p>
     <w:p/>
@@ -3206,23 +2741,21 @@
         <w:spacing w:line="240" w:lineRule="exact"/>
       </w:pPr>
       <w:r>
-        <w:t xml:space="preserve">Mr. FILLIN_Q1 is able to engage in and sustain </w:t>
-      </w:r>
-      <w:r>
-        <w:rPr>
-          <w:color w:val="008000"/>
-          <w:highlight w:val="yellow"/>
-        </w:rPr>
-        <w:t>the</w:t>
-      </w:r>
-      <w:r>
-        <w:t xml:space="preserve">following activities for the stated length of time.  </w:t>
+        <w:t>FILLIN_PARAGRAPH_CONCENTRATION_PERSISTANCE_AND_PACE</w:t>
       </w:r>
     </w:p>
     <w:p/>
     <w:p>
       <w:r>
-        <w:t xml:space="preserve">(insert A161 table) </w:t>
+        <w:t>(</w:t>
+      </w:r>
+      <w:proofErr w:type="gramStart"/>
+      <w:r>
+        <w:t>insert</w:t>
+      </w:r>
+      <w:proofErr w:type="gramEnd"/>
+      <w:r>
+        <w:t xml:space="preserve"> A161 table) </w:t>
       </w:r>
     </w:p>
     <w:p/>
@@ -3240,13 +2773,7 @@
     <w:p/>
     <w:p>
       <w:r>
-        <w:t xml:space="preserve">There FILLIN_Q167 evidence of deterioration and decompensation in the work place. </w:t>
-      </w:r>
-      <w:r>
-        <w:rPr>
-          <w:color w:val="FF0000"/>
-        </w:rPr>
-        <w:t>FILLIN_Q168 His ability to engage in former work activities FILLIN_Q169 been impacted be the reported mental health issues and physical limitations. He is now reporting difficulties with FILLIN_Q170.</w:t>
+        <w:t>FILLIN_PARAGRAPH_DECOMPENSATION_AND_DETERIORATION</w:t>
       </w:r>
     </w:p>
     <w:p>
@@ -3281,123 +2808,8 @@
       </w:pPr>
     </w:p>
     <w:p>
-      <w:pPr>
-        <w:spacing w:line="240" w:lineRule="exact"/>
-        <w:rPr>
-          <w:color w:val="FF0000"/>
-        </w:rPr>
-      </w:pPr>
-      <w:r>
-        <w:t>Axis I:</w:t>
-      </w:r>
-      <w:r>
-        <w:tab/>
-      </w:r>
-      <w:r>
-        <w:tab/>
-        <w:t>FILLIN_Q162</w:t>
-      </w:r>
-    </w:p>
-    <w:p>
-      <w:pPr>
-        <w:spacing w:line="240" w:lineRule="exact"/>
-      </w:pPr>
-    </w:p>
-    <w:p>
-      <w:pPr>
-        <w:spacing w:line="240" w:lineRule="exact"/>
-      </w:pPr>
-      <w:r>
-        <w:t xml:space="preserve">Axis II: </w:t>
-      </w:r>
-      <w:r>
-        <w:tab/>
-        <w:t>FILLIN_Q163</w:t>
-      </w:r>
-    </w:p>
-    <w:p>
-      <w:pPr>
-        <w:spacing w:line="240" w:lineRule="exact"/>
-      </w:pPr>
-    </w:p>
-    <w:p>
-      <w:pPr>
-        <w:spacing w:line="240" w:lineRule="exact"/>
-      </w:pPr>
-      <w:r>
-        <w:t>Axis III:</w:t>
-      </w:r>
-      <w:r>
-        <w:tab/>
-      </w:r>
-      <w:r>
-        <w:rPr>
-          <w:highlight w:val="yellow"/>
-        </w:rPr>
-        <w:t>He reports</w:t>
-      </w:r>
-      <w:r>
-        <w:rPr>
-          <w:highlight w:val="yellow"/>
-        </w:rPr>
-        <w:t>: FILLIN_Q28</w:t>
-      </w:r>
-    </w:p>
-    <w:p>
-      <w:pPr>
-        <w:spacing w:line="240" w:lineRule="exact"/>
-      </w:pPr>
-    </w:p>
-    <w:p>
-      <w:pPr>
-        <w:spacing w:line="240" w:lineRule="exact"/>
-      </w:pPr>
-      <w:r>
-        <w:t>Axis IV:</w:t>
-      </w:r>
-      <w:r>
-        <w:tab/>
-        <w:t xml:space="preserve">Stressors are: FILLIN_Q165 </w:t>
-      </w:r>
-      <w:r>
-        <w:rPr>
-          <w:color w:val="FF0000"/>
-        </w:rPr>
-        <w:t>FILLIN_Q165A</w:t>
-      </w:r>
-    </w:p>
-    <w:p>
-      <w:pPr>
-        <w:spacing w:line="240" w:lineRule="exact"/>
-      </w:pPr>
-    </w:p>
-    <w:p>
-      <w:pPr>
-        <w:spacing w:line="240" w:lineRule="exact"/>
-      </w:pPr>
-      <w:r>
-        <w:t>Axis V</w:t>
-      </w:r>
-      <w:r>
-        <w:t>:</w:t>
-      </w:r>
-      <w:r>
-        <w:tab/>
-      </w:r>
-      <w:r>
-        <w:rPr>
-          <w:highlight w:val="yellow"/>
-        </w:rPr>
-        <w:t xml:space="preserve">Current GAF is </w:t>
-      </w:r>
-      <w:r>
-        <w:rPr>
-          <w:highlight w:val="yellow"/>
-        </w:rPr>
-        <w:t>FILLIN_Q166</w:t>
-      </w:r>
-      <w:r>
-        <w:t>.</w:t>
+      <w:r>
+        <w:t>FILLIN_PARAGRAPH_DSM_IV_DIAGNOSIS</w:t>
       </w:r>
     </w:p>
     <w:p/>
@@ -3420,152 +2832,138 @@
     <w:p/>
     <w:p>
       <w:r>
-        <w:t xml:space="preserve">Mr. FILLIN_Q1 FILLIN_Q171 to respond to questions in an open and honest manner. There FILLIN_Q172 to be evidence of exaggerating symptoms. </w:t>
-      </w:r>
-      <w:r>
-        <w:rPr>
-          <w:color w:val="FF0000"/>
-        </w:rPr>
-        <w:t>FILLIN_Q172A</w:t>
-      </w:r>
-      <w:r>
-        <w:t xml:space="preserve"> There FILLIN_Q173 to be inconsistencies throughout the evaluation. </w:t>
-      </w:r>
-      <w:r>
-        <w:rPr>
-          <w:color w:val="FF0000"/>
-        </w:rPr>
-        <w:t>FILLIN_Q174</w:t>
+        <w:t>FILLIN_PARAGRAPH_DISCUSSION_PROGNOSIS</w:t>
       </w:r>
     </w:p>
     <w:p/>
     <w:p>
-      <w:r>
-        <w:t>Mr. FILLIN_Q1 FILLIN_Q175 willing to receive treatment as demonstrated by his history with previous compliance. His willingness to use available resources is FILLIN_Q180; his support system</w:t>
-      </w:r>
-      <w:r>
-        <w:t xml:space="preserve"> is FILLIN_Q181, and </w:t>
-      </w:r>
-      <w:r>
-        <w:rPr>
-          <w:highlight w:val="yellow"/>
-        </w:rPr>
-        <w:t>includes FILLIN_Q181A.</w:t>
+      <w:pPr>
+        <w:rPr>
+          <w:b/>
+          <w:caps/>
+          <w:u w:val="single"/>
+        </w:rPr>
+      </w:pPr>
+      <w:r>
+        <w:rPr>
+          <w:b/>
+          <w:caps/>
+          <w:u w:val="single"/>
+        </w:rPr>
+        <w:t>Capability of Managing Funds</w:t>
+      </w:r>
+    </w:p>
+    <w:p>
+      <w:pPr>
+        <w:rPr>
+          <w:b/>
+          <w:caps/>
+          <w:u w:val="single"/>
+        </w:rPr>
+      </w:pPr>
+    </w:p>
+    <w:p>
+      <w:r>
+        <w:t>FILLIN_PARAGRAPH_CAPABILITY_OF_MANAGING_FUNDS</w:t>
+      </w:r>
+    </w:p>
+    <w:p>
+      <w:pPr>
+        <w:spacing w:line="240" w:lineRule="exact"/>
+      </w:pPr>
+    </w:p>
+    <w:p>
+      <w:pPr>
+        <w:spacing w:line="240" w:lineRule="exact"/>
+        <w:rPr>
+          <w:b/>
+          <w:u w:val="single"/>
+        </w:rPr>
+      </w:pPr>
+      <w:r>
+        <w:rPr>
+          <w:b/>
+          <w:u w:val="single"/>
+        </w:rPr>
+        <w:t>MEDICAL SOURCE STATEMENT</w:t>
       </w:r>
     </w:p>
     <w:p/>
     <w:p>
       <w:pPr>
         <w:rPr>
-          <w:color w:val="FF0000"/>
-        </w:rPr>
-      </w:pPr>
-      <w:r>
-        <w:lastRenderedPageBreak/>
-        <w:t xml:space="preserve">The likelihood of his mental health condition improving in the next 12 months is FILLIN_Q182.  The likelihood of Mr. FILLIN_Q1 being able to respond to routine </w:t>
-      </w:r>
-      <w:r>
-        <w:rPr>
-          <w:color w:val="008000"/>
-          <w:highlight w:val="yellow"/>
-        </w:rPr>
-        <w:t>change</w:t>
-      </w:r>
-      <w:r>
-        <w:rPr>
-          <w:color w:val="008000"/>
-          <w:highlight w:val="yellow"/>
-        </w:rPr>
-        <w:t>s</w:t>
-      </w:r>
-      <w:r>
-        <w:t xml:space="preserve"> in the work place is FILLIN_Q183.</w:t>
-      </w:r>
+          <w:b/>
+          <w:u w:val="single"/>
+        </w:rPr>
+      </w:pPr>
+      <w:r>
+        <w:rPr>
+          <w:b/>
+          <w:u w:val="single"/>
+        </w:rPr>
+        <w:t>If using psychological testing:</w:t>
+      </w:r>
+    </w:p>
+    <w:p>
+      <w:pPr>
+        <w:rPr>
+          <w:b/>
+          <w:u w:val="single"/>
+        </w:rPr>
+      </w:pPr>
+    </w:p>
+    <w:p>
+      <w:r>
+        <w:t>FILLIN_PARAGRAPH_MEDICAL_SOURCE_STATEMENT</w:t>
+      </w:r>
+    </w:p>
+    <w:p>
+      <w:pPr>
+        <w:rPr>
+          <w:b/>
+          <w:u w:val="single"/>
+        </w:rPr>
+      </w:pPr>
     </w:p>
     <w:p/>
     <w:p>
-      <w:r>
-        <w:t xml:space="preserve">His work history is FILLIN_QA186. </w:t>
+      <w:pPr>
+        <w:rPr>
+          <w:b/>
+          <w:u w:val="single"/>
+        </w:rPr>
+      </w:pPr>
+      <w:r>
+        <w:rPr>
+          <w:b/>
+          <w:u w:val="single"/>
+        </w:rPr>
+        <w:t>If using interview questions:</w:t>
       </w:r>
     </w:p>
     <w:p/>
     <w:p>
-      <w:pPr>
-        <w:rPr>
-          <w:b/>
-          <w:caps/>
-          <w:u w:val="single"/>
-        </w:rPr>
-      </w:pPr>
-      <w:r>
-        <w:rPr>
-          <w:b/>
-          <w:caps/>
-          <w:u w:val="single"/>
-        </w:rPr>
-        <w:t>Capability of Managing Funds</w:t>
-      </w:r>
-    </w:p>
-    <w:p>
-      <w:pPr>
-        <w:rPr>
-          <w:b/>
-          <w:caps/>
-          <w:u w:val="single"/>
-        </w:rPr>
-      </w:pPr>
-    </w:p>
-    <w:p>
-      <w:r>
-        <w:t xml:space="preserve">Mr. FILLIN_Q1’s ability to manage benefits is his own best interest is FILLIN_QA187. He FILLIN_QA188 need a protective payee. </w:t>
+      <w:r>
+        <w:t>FILLIN_PARAGRAPH_MEDICAL_SOURCE_STATEMENT</w:t>
       </w:r>
     </w:p>
     <w:p/>
     <w:p>
       <w:pPr>
-        <w:spacing w:line="240" w:lineRule="exact"/>
-      </w:pPr>
-    </w:p>
-    <w:p>
-      <w:pPr>
-        <w:spacing w:line="240" w:lineRule="exact"/>
-        <w:rPr>
-          <w:b/>
-          <w:u w:val="single"/>
-        </w:rPr>
-      </w:pPr>
-      <w:r>
-        <w:rPr>
-          <w:b/>
-          <w:u w:val="single"/>
-        </w:rPr>
-        <w:t>MEDICAL SOURCE STATEMENT</w:t>
+        <w:rPr>
+          <w:b/>
+          <w:u w:val="single"/>
+        </w:rPr>
+      </w:pPr>
+      <w:r>
+        <w:rPr>
+          <w:b/>
+          <w:u w:val="single"/>
+        </w:rPr>
+        <w:t>If using psychological testing:</w:t>
       </w:r>
     </w:p>
     <w:p/>
-    <w:p>
-      <w:pPr>
-        <w:rPr>
-          <w:b/>
-          <w:u w:val="single"/>
-        </w:rPr>
-      </w:pPr>
-      <w:r>
-        <w:rPr>
-          <w:b/>
-          <w:u w:val="single"/>
-        </w:rPr>
-        <w:t>If using psychological testing:</w:t>
-      </w:r>
-    </w:p>
-    <w:p>
-      <w:pPr>
-        <w:rPr>
-          <w:b/>
-          <w:u w:val="single"/>
-        </w:rPr>
-      </w:pPr>
-    </w:p>
     <w:p>
       <w:pPr>
         <w:numPr>
@@ -3577,7 +2975,7 @@
         <w:rPr>
           <w:highlight w:val="yellow"/>
         </w:rPr>
-        <w:t xml:space="preserve">The ability to reason is </w:t>
+        <w:t xml:space="preserve">His understanding is </w:t>
       </w:r>
       <w:r>
         <w:rPr>
@@ -3589,731 +2987,216 @@
         <w:rPr>
           <w:highlight w:val="yellow"/>
         </w:rPr>
-        <w:t xml:space="preserve">FILLIN_Q144 </w:t>
-      </w:r>
-      <w:r>
-        <w:rPr>
-          <w:highlight w:val="yellow"/>
-        </w:rPr>
-        <w:t xml:space="preserve">range </w:t>
-      </w:r>
-      <w:r>
-        <w:rPr>
-          <w:highlight w:val="yellow"/>
-        </w:rPr>
-        <w:t>as</w:t>
-      </w:r>
-      <w:r>
+        <w:t xml:space="preserve">(insert </w:t>
+      </w:r>
+      <w:r>
+        <w:rPr>
+          <w:highlight w:val="yellow"/>
+        </w:rPr>
+        <w:t>200</w:t>
+      </w:r>
+      <w:r>
+        <w:rPr>
+          <w:highlight w:val="yellow"/>
+        </w:rPr>
+        <w:t>)</w:t>
+      </w:r>
+      <w:r>
+        <w:rPr>
+          <w:highlight w:val="yellow"/>
+        </w:rPr>
+        <w:t xml:space="preserve"> </w:t>
+      </w:r>
+      <w:proofErr w:type="spellStart"/>
+      <w:r>
+        <w:rPr>
+          <w:highlight w:val="yellow"/>
+        </w:rPr>
+        <w:t>range</w:t>
+      </w:r>
+      <w:r>
+        <w:rPr>
+          <w:highlight w:val="yellow"/>
+        </w:rPr>
+        <w:t>.</w:t>
+      </w:r>
+      <w:r>
+        <w:rPr>
+          <w:highlight w:val="yellow"/>
+        </w:rPr>
+        <w:t>His</w:t>
+      </w:r>
+      <w:proofErr w:type="spellEnd"/>
+      <w:r>
+        <w:rPr>
+          <w:highlight w:val="yellow"/>
+        </w:rPr>
+        <w:t xml:space="preserve"> </w:t>
+      </w:r>
+      <w:r>
+        <w:rPr>
+          <w:highlight w:val="yellow"/>
+        </w:rPr>
+        <w:t>fund of knowledg</w:t>
+      </w:r>
+      <w:r>
+        <w:rPr>
+          <w:highlight w:val="yellow"/>
+        </w:rPr>
+        <w:t xml:space="preserve">e falls in </w:t>
+      </w:r>
+      <w:proofErr w:type="gramStart"/>
+      <w:r>
+        <w:rPr>
+          <w:highlight w:val="yellow"/>
+        </w:rPr>
+        <w:t>the  FILLIN</w:t>
+      </w:r>
+      <w:proofErr w:type="gramEnd"/>
+      <w:r>
+        <w:rPr>
+          <w:highlight w:val="yellow"/>
+        </w:rPr>
+        <w:t>_Q125 range.</w:t>
+      </w:r>
+    </w:p>
+    <w:p/>
+    <w:p>
+      <w:pPr>
+        <w:rPr>
+          <w:b/>
+          <w:u w:val="single"/>
+        </w:rPr>
+      </w:pPr>
+      <w:r>
+        <w:rPr>
+          <w:b/>
+          <w:u w:val="single"/>
+        </w:rPr>
+        <w:t>If using interview questions:</w:t>
+      </w:r>
+    </w:p>
+    <w:p/>
+    <w:p>
+      <w:r>
+        <w:t>FILLIN_PARAGRAPH_MEDICAL_SOURCE_STATEMENT</w:t>
+      </w:r>
+    </w:p>
+    <w:p>
+      <w:pPr>
+        <w:rPr>
+          <w:b/>
+          <w:u w:val="single"/>
+        </w:rPr>
+      </w:pPr>
+    </w:p>
+    <w:p>
+      <w:pPr>
+        <w:rPr>
+          <w:b/>
+          <w:u w:val="single"/>
+        </w:rPr>
+      </w:pPr>
+      <w:r>
+        <w:rPr>
+          <w:b/>
+          <w:u w:val="single"/>
+        </w:rPr>
+        <w:t>If using psychological testing:</w:t>
+      </w:r>
+    </w:p>
+    <w:p/>
+    <w:p>
+      <w:r>
+        <w:t>FILLIN_PARAGRAPH_MEDICAL_SOURCE_STATEMENT</w:t>
+      </w:r>
+    </w:p>
+    <w:p/>
+    <w:p>
+      <w:pPr>
+        <w:rPr>
+          <w:b/>
+          <w:u w:val="single"/>
+        </w:rPr>
+      </w:pPr>
+      <w:r>
+        <w:rPr>
+          <w:b/>
+          <w:u w:val="single"/>
+        </w:rPr>
+        <w:t>If using interview questions:</w:t>
+      </w:r>
+    </w:p>
+    <w:p/>
+    <w:p>
+      <w:r>
+        <w:t>FILLIN_PARAGRAPH_MEDICAL_SOURCE_STATEMENT</w:t>
+      </w:r>
+    </w:p>
+    <w:p>
+      <w:pPr>
+        <w:rPr>
+          <w:b/>
+          <w:u w:val="single"/>
+        </w:rPr>
+      </w:pPr>
+    </w:p>
+    <w:p>
+      <w:pPr>
+        <w:rPr>
+          <w:b/>
+          <w:u w:val="single"/>
+        </w:rPr>
+      </w:pPr>
+      <w:r>
+        <w:rPr>
+          <w:b/>
+          <w:u w:val="single"/>
+        </w:rPr>
+        <w:t>If using psychological testing:</w:t>
+      </w:r>
+    </w:p>
+    <w:p/>
+    <w:p>
+      <w:r>
+        <w:t>FILLIN_PARAGRAPH_MEDICAL_SOURCE_STATEMENT</w:t>
+      </w:r>
+    </w:p>
+    <w:p>
+      <w:pPr>
+        <w:rPr>
+          <w:b/>
+          <w:u w:val="single"/>
+        </w:rPr>
+      </w:pPr>
+    </w:p>
+    <w:p>
+      <w:r>
+        <w:rPr>
+          <w:b/>
+          <w:u w:val="single"/>
+        </w:rPr>
+        <w:t>If using interview questions:</w:t>
+      </w:r>
+    </w:p>
+    <w:p/>
+    <w:p>
+      <w:r>
+        <w:t>FILLIN_PARAGRAPH_MEDICAL_SOURCE_STATEMENT</w:t>
+      </w:r>
+    </w:p>
+    <w:p/>
+    <w:p>
+      <w:pPr>
         <w:rPr>
           <w:color w:val="008000"/>
-          <w:highlight w:val="yellow"/>
-        </w:rPr>
-        <w:t>evidence</w:t>
-      </w:r>
-      <w:r>
-        <w:rPr>
-          <w:color w:val="008000"/>
-          <w:highlight w:val="yellow"/>
-        </w:rPr>
-        <w:t>d</w:t>
-      </w:r>
-      <w:r>
-        <w:rPr>
-          <w:color w:val="008000"/>
-          <w:highlight w:val="yellow"/>
-        </w:rPr>
-        <w:t xml:space="preserve"> by his performance on the psychological tests</w:t>
-      </w:r>
-      <w:r>
-        <w:t>.</w:t>
-      </w:r>
-      <w:r>
-        <w:rPr>
-          <w:color w:val="008000"/>
-          <w:highlight w:val="yellow"/>
-        </w:rPr>
-        <w:t>He showed evidence of</w:t>
-      </w:r>
-      <w:r>
-        <w:t xml:space="preserve"> FILLIN_Q152 judgment when responding to the questions regarding the movie theater fire and lost purse. </w:t>
-      </w:r>
-    </w:p>
-    <w:p/>
-    <w:p>
-      <w:pPr>
-        <w:rPr>
-          <w:b/>
-          <w:u w:val="single"/>
-        </w:rPr>
-      </w:pPr>
-      <w:r>
-        <w:rPr>
-          <w:b/>
-          <w:u w:val="single"/>
-        </w:rPr>
-        <w:t>If using interview questions:</w:t>
-      </w:r>
-    </w:p>
-    <w:p/>
-    <w:p>
-      <w:pPr>
-        <w:numPr>
-          <w:ilvl w:val="0"/>
-          <w:numId w:val="5"/>
-        </w:numPr>
-      </w:pPr>
-      <w:r>
-        <w:t>The abi</w:t>
-      </w:r>
-      <w:r>
-        <w:t xml:space="preserve">lity to reason is FILLIN_Q146B as </w:t>
-      </w:r>
-      <w:r>
-        <w:rPr>
-          <w:color w:val="008000"/>
-          <w:highlight w:val="yellow"/>
-        </w:rPr>
-        <w:t>evidenced by his responses to the intellectual questions</w:t>
-      </w:r>
-      <w:r>
-        <w:t xml:space="preserve">. </w:t>
-      </w:r>
-      <w:r>
-        <w:rPr>
-          <w:color w:val="008000"/>
-          <w:highlight w:val="yellow"/>
-        </w:rPr>
-        <w:t>He showed evidence of</w:t>
-      </w:r>
-      <w:r>
-        <w:t xml:space="preserve">FILLIN_Q152 judgment when responding to the questions regarding the movie theater fire and lost purse. </w:t>
-      </w:r>
-    </w:p>
-    <w:p/>
-    <w:p>
-      <w:pPr>
-        <w:rPr>
-          <w:b/>
-          <w:u w:val="single"/>
-        </w:rPr>
-      </w:pPr>
-      <w:r>
-        <w:rPr>
-          <w:b/>
-          <w:u w:val="single"/>
-        </w:rPr>
-        <w:t>If using psychological testing:</w:t>
-      </w:r>
-    </w:p>
-    <w:p/>
-    <w:p>
-      <w:pPr>
-        <w:numPr>
-          <w:ilvl w:val="0"/>
-          <w:numId w:val="5"/>
-        </w:numPr>
-      </w:pPr>
-      <w:r>
-        <w:rPr>
-          <w:highlight w:val="yellow"/>
-        </w:rPr>
-        <w:t xml:space="preserve">His understanding is </w:t>
-      </w:r>
-      <w:r>
-        <w:rPr>
-          <w:highlight w:val="yellow"/>
-        </w:rPr>
-        <w:t xml:space="preserve">in the </w:t>
-      </w:r>
-      <w:r>
-        <w:rPr>
-          <w:highlight w:val="yellow"/>
-        </w:rPr>
-        <w:t xml:space="preserve">(insert </w:t>
-      </w:r>
-      <w:r>
-        <w:rPr>
-          <w:highlight w:val="yellow"/>
-        </w:rPr>
-        <w:t>200</w:t>
-      </w:r>
-      <w:r>
-        <w:rPr>
-          <w:highlight w:val="yellow"/>
-        </w:rPr>
-        <w:t>)</w:t>
-      </w:r>
-      <w:r>
-        <w:rPr>
-          <w:highlight w:val="yellow"/>
-        </w:rPr>
-        <w:t xml:space="preserve"> range</w:t>
-      </w:r>
-      <w:r>
-        <w:rPr>
-          <w:highlight w:val="yellow"/>
-        </w:rPr>
-        <w:t>.</w:t>
-      </w:r>
-      <w:r>
-        <w:rPr>
-          <w:highlight w:val="yellow"/>
-        </w:rPr>
-        <w:t xml:space="preserve">His </w:t>
-      </w:r>
-      <w:r>
-        <w:rPr>
-          <w:highlight w:val="yellow"/>
-        </w:rPr>
-        <w:t>fund of knowledg</w:t>
-      </w:r>
-      <w:r>
-        <w:rPr>
-          <w:highlight w:val="yellow"/>
-        </w:rPr>
-        <w:t>e falls in the  FILLIN_Q125 range.</w:t>
-      </w:r>
-    </w:p>
-    <w:p/>
-    <w:p>
-      <w:pPr>
-        <w:rPr>
-          <w:b/>
-          <w:u w:val="single"/>
-        </w:rPr>
-      </w:pPr>
-      <w:r>
-        <w:rPr>
-          <w:b/>
-          <w:u w:val="single"/>
-        </w:rPr>
-        <w:t>If using interview questions:</w:t>
-      </w:r>
-    </w:p>
-    <w:p/>
-    <w:p>
-      <w:pPr>
-        <w:numPr>
-          <w:ilvl w:val="0"/>
-          <w:numId w:val="5"/>
-        </w:numPr>
-      </w:pPr>
-      <w:r>
-        <w:t xml:space="preserve">His understanding is FILLIN_Q127A. He has a FILLIN_Q128A fund of knowledge and possesses FILLIN_Q136A ability to execute simple </w:t>
-      </w:r>
-      <w:r>
-        <w:rPr>
-          <w:color w:val="008000"/>
-          <w:highlight w:val="yellow"/>
-        </w:rPr>
-        <w:t>three-step</w:t>
-      </w:r>
-      <w:r>
-        <w:t xml:space="preserve"> commands. </w:t>
-      </w:r>
-      <w:r>
-        <w:rPr>
-          <w:highlight w:val="yellow"/>
-        </w:rPr>
-        <w:t>He</w:t>
-      </w:r>
-      <w:r>
-        <w:rPr>
-          <w:highlight w:val="yellow"/>
-        </w:rPr>
-        <w:t xml:space="preserve"> FILLIN_Q133B ab</w:t>
-      </w:r>
-      <w:r>
-        <w:rPr>
-          <w:highlight w:val="yellow"/>
-        </w:rPr>
-        <w:t>le</w:t>
-      </w:r>
-      <w:r>
-        <w:t xml:space="preserve"> to complete word problems involving extraneous information. </w:t>
-      </w:r>
-    </w:p>
-    <w:p>
-      <w:pPr>
-        <w:rPr>
-          <w:b/>
-          <w:u w:val="single"/>
-        </w:rPr>
-      </w:pPr>
-    </w:p>
-    <w:p>
-      <w:pPr>
-        <w:rPr>
-          <w:b/>
-          <w:u w:val="single"/>
-        </w:rPr>
-      </w:pPr>
-      <w:r>
-        <w:rPr>
-          <w:b/>
-          <w:u w:val="single"/>
-        </w:rPr>
-        <w:t>If using psychological testing:</w:t>
-      </w:r>
-    </w:p>
-    <w:p/>
-    <w:p>
-      <w:pPr>
-        <w:numPr>
-          <w:ilvl w:val="0"/>
-          <w:numId w:val="5"/>
-        </w:numPr>
-      </w:pPr>
-      <w:r>
-        <w:t xml:space="preserve">Memory functions are FILLIN_Q116 as indicated by </w:t>
-      </w:r>
-      <w:r>
-        <w:rPr>
-          <w:color w:val="008000"/>
-          <w:highlight w:val="yellow"/>
-        </w:rPr>
-        <w:t xml:space="preserve">his </w:t>
-      </w:r>
-      <w:r>
-        <w:rPr>
-          <w:color w:val="008000"/>
-          <w:highlight w:val="yellow"/>
-        </w:rPr>
-        <w:t xml:space="preserve">performance </w:t>
-      </w:r>
-      <w:r>
-        <w:rPr>
-          <w:color w:val="008000"/>
-          <w:highlight w:val="yellow"/>
-        </w:rPr>
-        <w:t>on the psychological assessments.</w:t>
-      </w:r>
-    </w:p>
-    <w:p/>
-    <w:p>
-      <w:pPr>
-        <w:rPr>
-          <w:b/>
-          <w:u w:val="single"/>
-        </w:rPr>
-      </w:pPr>
-      <w:r>
-        <w:rPr>
-          <w:b/>
-          <w:u w:val="single"/>
-        </w:rPr>
-        <w:t>If using interview questions:</w:t>
-      </w:r>
-    </w:p>
-    <w:p/>
-    <w:p>
-      <w:pPr>
-        <w:numPr>
-          <w:ilvl w:val="0"/>
-          <w:numId w:val="5"/>
-        </w:numPr>
-      </w:pPr>
-      <w:r>
-        <w:lastRenderedPageBreak/>
-        <w:t xml:space="preserve">Memory functions are FILLIN_Q123B as indicated by </w:t>
-      </w:r>
-      <w:r>
-        <w:rPr>
-          <w:color w:val="008000"/>
-          <w:highlight w:val="yellow"/>
-        </w:rPr>
-        <w:t xml:space="preserve">his </w:t>
-      </w:r>
-      <w:r>
-        <w:rPr>
-          <w:color w:val="008000"/>
-          <w:highlight w:val="yellow"/>
-        </w:rPr>
-        <w:t>responses to the interview questions</w:t>
-      </w:r>
-      <w:r>
-        <w:t xml:space="preserve">. </w:t>
-      </w:r>
-      <w:r>
-        <w:t>Recent memory was FILLIN_Q122A as evidenced by his ability to remem</w:t>
-      </w:r>
-      <w:r>
-        <w:t xml:space="preserve">ber FILLIN_Q122 objects </w:t>
-      </w:r>
-      <w:r>
-        <w:rPr>
-          <w:color w:val="008000"/>
-          <w:highlight w:val="yellow"/>
-        </w:rPr>
-        <w:t xml:space="preserve">after five </w:t>
-      </w:r>
-      <w:r>
-        <w:rPr>
-          <w:color w:val="008000"/>
-          <w:highlight w:val="yellow"/>
-        </w:rPr>
-        <w:t>minutes</w:t>
-      </w:r>
-      <w:r>
-        <w:t>.  Immediate memory was FILLIN_Q123A as evidenced by the ability to hold (insert 123-column 2) digits. Working memory is FILLIN_Q123A as evidenced by the ability to hold (insert 123-column 4) digits backward.</w:t>
-      </w:r>
-    </w:p>
-    <w:p>
-      <w:pPr>
-        <w:rPr>
-          <w:b/>
-          <w:u w:val="single"/>
-        </w:rPr>
-      </w:pPr>
-    </w:p>
-    <w:p>
-      <w:pPr>
-        <w:rPr>
-          <w:b/>
-          <w:u w:val="single"/>
-        </w:rPr>
-      </w:pPr>
-      <w:r>
-        <w:rPr>
-          <w:b/>
-          <w:u w:val="single"/>
-        </w:rPr>
-        <w:t>If using psychological testing:</w:t>
-      </w:r>
-    </w:p>
-    <w:p/>
-    <w:p>
-      <w:pPr>
-        <w:numPr>
-          <w:ilvl w:val="0"/>
-          <w:numId w:val="5"/>
-        </w:numPr>
-      </w:pPr>
-      <w:r>
-        <w:rPr>
-          <w:highlight w:val="yellow"/>
-        </w:rPr>
-        <w:t>His s</w:t>
-      </w:r>
-      <w:r>
-        <w:rPr>
-          <w:highlight w:val="yellow"/>
-        </w:rPr>
-        <w:t xml:space="preserve">ustained concentration and persistence </w:t>
-      </w:r>
-      <w:r>
-        <w:rPr>
-          <w:highlight w:val="yellow"/>
-        </w:rPr>
-        <w:t>abilities</w:t>
-      </w:r>
-      <w:r>
-        <w:rPr>
-          <w:color w:val="008000"/>
-          <w:highlight w:val="yellow"/>
-        </w:rPr>
-        <w:t>are</w:t>
-      </w:r>
-      <w:r>
-        <w:t xml:space="preserve"> FILLIN_Q125. His ability to solve basic mathematical problems is FILLIN_Q131. He FILLIN_Q156.</w:t>
-      </w:r>
-    </w:p>
-    <w:p>
-      <w:pPr>
-        <w:rPr>
-          <w:b/>
-          <w:u w:val="single"/>
-        </w:rPr>
-      </w:pPr>
-    </w:p>
-    <w:p>
-      <w:r>
-        <w:rPr>
-          <w:b/>
-          <w:u w:val="single"/>
-        </w:rPr>
-        <w:t>If using interview questions:</w:t>
-      </w:r>
-    </w:p>
-    <w:p/>
-    <w:p>
-      <w:pPr>
-        <w:numPr>
-          <w:ilvl w:val="0"/>
-          <w:numId w:val="5"/>
-        </w:numPr>
-        <w:rPr>
-          <w:b/>
-          <w:u w:val="single"/>
-        </w:rPr>
-      </w:pPr>
-      <w:r>
-        <w:t xml:space="preserve">Sustained concentration and persistence is FILLIN_Q136A. </w:t>
-      </w:r>
-      <w:r>
-        <w:rPr>
-          <w:highlight w:val="yellow"/>
-        </w:rPr>
-        <w:t xml:space="preserve">He was FILLIN_Q137 </w:t>
-      </w:r>
-      <w:r>
-        <w:rPr>
-          <w:highlight w:val="yellow"/>
-        </w:rPr>
-        <w:t xml:space="preserve">to spell forward </w:t>
-      </w:r>
-      <w:r>
-        <w:rPr>
-          <w:highlight w:val="yellow"/>
-        </w:rPr>
-        <w:t>and FILLIN_Q138</w:t>
-      </w:r>
-      <w:r>
-        <w:rPr>
-          <w:highlight w:val="yellow"/>
-        </w:rPr>
-        <w:t xml:space="preserve"> spell backward</w:t>
-      </w:r>
-      <w:r>
-        <w:t xml:space="preserve">. He FILLIN_Q133 to solve basic mathematical problems correctly. Regarding serials, he FILLIN_Q133A.  He FILLIN_Q156. </w:t>
-      </w:r>
-    </w:p>
-    <w:p>
-      <w:pPr>
-        <w:rPr>
-          <w:b/>
-          <w:u w:val="single"/>
-        </w:rPr>
-      </w:pPr>
-    </w:p>
-    <w:p>
-      <w:pPr>
-        <w:numPr>
-          <w:ilvl w:val="0"/>
-          <w:numId w:val="5"/>
-        </w:numPr>
-        <w:rPr>
-          <w:b/>
-          <w:highlight w:val="yellow"/>
-          <w:u w:val="single"/>
-        </w:rPr>
-      </w:pPr>
-      <w:r>
-        <w:rPr>
-          <w:highlight w:val="yellow"/>
-        </w:rPr>
-        <w:t xml:space="preserve">Social interactions and interpersonal relationships are </w:t>
-      </w:r>
-      <w:r>
-        <w:rPr>
-          <w:highlight w:val="yellow"/>
-        </w:rPr>
-        <w:t xml:space="preserve">FILLIN_Q299. </w:t>
-      </w:r>
-      <w:r>
-        <w:rPr>
-          <w:highlight w:val="yellow"/>
-        </w:rPr>
-        <w:t xml:space="preserve">He </w:t>
-      </w:r>
-      <w:r>
-        <w:rPr>
-          <w:highlight w:val="yellow"/>
-        </w:rPr>
-        <w:t xml:space="preserve">acted </w:t>
-      </w:r>
-      <w:r>
-        <w:rPr>
-          <w:highlight w:val="yellow"/>
-        </w:rPr>
-        <w:t xml:space="preserve">FILLIN_Q300 </w:t>
-      </w:r>
-      <w:r>
-        <w:rPr>
-          <w:highlight w:val="yellow"/>
-        </w:rPr>
-        <w:t xml:space="preserve">with me. </w:t>
-      </w:r>
-      <w:r>
-        <w:rPr>
-          <w:color w:val="008000"/>
-          <w:highlight w:val="yellow"/>
-        </w:rPr>
-        <w:t xml:space="preserve">FILLIN_Q301 </w:t>
-      </w:r>
-      <w:r>
-        <w:rPr>
-          <w:color w:val="FF0000"/>
-          <w:highlight w:val="yellow"/>
-        </w:rPr>
-        <w:t xml:space="preserve">He (insert </w:t>
-      </w:r>
-      <w:r>
-        <w:rPr>
-          <w:color w:val="FF0000"/>
-          <w:highlight w:val="yellow"/>
-        </w:rPr>
-        <w:t>A</w:t>
-      </w:r>
-      <w:r>
-        <w:rPr>
-          <w:color w:val="FF0000"/>
-          <w:highlight w:val="yellow"/>
-        </w:rPr>
-        <w:t xml:space="preserve">157a) isolated from other, due to </w:t>
-      </w:r>
-      <w:r>
-        <w:rPr>
-          <w:color w:val="FF0000"/>
-          <w:highlight w:val="yellow"/>
-        </w:rPr>
-        <w:t>FILLIN_QA157B</w:t>
-      </w:r>
-    </w:p>
-    <w:p/>
-    <w:p>
-      <w:pPr>
-        <w:numPr>
-          <w:ilvl w:val="0"/>
-          <w:numId w:val="5"/>
-        </w:numPr>
-        <w:spacing w:line="240" w:lineRule="exact"/>
-        <w:rPr>
-          <w:color w:val="008000"/>
-          <w:highlight w:val="yellow"/>
-        </w:rPr>
-      </w:pPr>
-      <w:r>
-        <w:rPr>
-          <w:color w:val="008000"/>
-          <w:highlight w:val="yellow"/>
-        </w:rPr>
-        <w:t>Mr. FILLIN_Q1</w:t>
-      </w:r>
-      <w:r>
-        <w:rPr>
-          <w:color w:val="008000"/>
-          <w:highlight w:val="yellow"/>
-        </w:rPr>
-        <w:t>_LAST</w:t>
-      </w:r>
-      <w:r>
-        <w:rPr>
-          <w:color w:val="008000"/>
-          <w:highlight w:val="yellow"/>
-        </w:rPr>
-        <w:t>’s ability to respond appropriately to routine changes in a typical work setting is FILLIN_Q183</w:t>
-      </w:r>
-      <w:r>
-        <w:rPr>
-          <w:color w:val="008000"/>
-          <w:highlight w:val="yellow"/>
-        </w:rPr>
-        <w:t>.</w:t>
-      </w:r>
-    </w:p>
-    <w:p/>
-    <w:p/>
-    <w:p>
-      <w:r>
-        <w:t xml:space="preserve">Based upon the mental status examination, there FILLIN_Q189 evidence he was engaging in substance abuse at the time of the evaluation. </w:t>
-      </w:r>
-    </w:p>
-    <w:p/>
-    <w:p>
-      <w:pPr>
-        <w:rPr>
-          <w:color w:val="008000"/>
-          <w:highlight w:val="yellow"/>
-        </w:rPr>
-      </w:pPr>
-      <w:r>
-        <w:rPr>
-          <w:color w:val="008000"/>
-          <w:highlight w:val="yellow"/>
-        </w:rPr>
-        <w:t xml:space="preserve">DELETE- </w:t>
-      </w:r>
-      <w:r>
-        <w:rPr>
-          <w:color w:val="008000"/>
-          <w:highlight w:val="yellow"/>
-        </w:rPr>
-        <w:t xml:space="preserve">Very Truly Yours, </w:t>
-      </w:r>
-    </w:p>
-    <w:p>
-      <w:pPr>
-        <w:rPr>
-          <w:color w:val="008000"/>
-          <w:highlight w:val="yellow"/>
-        </w:rPr>
-      </w:pPr>
-    </w:p>
-    <w:p>
-      <w:pPr>
-        <w:rPr>
-          <w:color w:val="008000"/>
-          <w:highlight w:val="yellow"/>
-        </w:rPr>
-      </w:pPr>
-    </w:p>
-    <w:p>
-      <w:pPr>
-        <w:rPr>
-          <w:color w:val="008000"/>
-          <w:highlight w:val="yellow"/>
-        </w:rPr>
-      </w:pPr>
-    </w:p>
-    <w:p>
-      <w:pPr>
-        <w:rPr>
-          <w:color w:val="008000"/>
-          <w:highlight w:val="yellow"/>
-        </w:rPr>
-      </w:pPr>
-    </w:p>
-    <w:p>
-      <w:pPr>
-        <w:rPr>
-          <w:color w:val="008000"/>
-          <w:highlight w:val="yellow"/>
-        </w:rPr>
-      </w:pPr>
-      <w:r>
-        <w:rPr>
-          <w:color w:val="008000"/>
-          <w:highlight w:val="yellow"/>
-        </w:rPr>
-        <w:t xml:space="preserve">DELETE- </w:t>
-      </w:r>
-      <w:r>
-        <w:rPr>
-          <w:color w:val="008000"/>
-          <w:highlight w:val="yellow"/>
-        </w:rPr>
-        <w:t>Richard Coder, Ph.D.</w:t>
-      </w:r>
-    </w:p>
-    <w:p>
-      <w:pPr>
-        <w:rPr>
-          <w:color w:val="008000"/>
-        </w:rPr>
-      </w:pPr>
-      <w:r>
-        <w:rPr>
-          <w:color w:val="008000"/>
-          <w:highlight w:val="yellow"/>
-        </w:rPr>
-        <w:t>WA License #754</w:t>
-      </w:r>
+        </w:rPr>
+      </w:pPr>
     </w:p>
     <w:sectPr>
-      <w:footerReference w:type="even" r:id="rId8"/>
-      <w:footerReference w:type="default" r:id="rId9"/>
-      <w:footerReference w:type="first" r:id="rId10"/>
+      <w:footerReference w:type="even" r:id="rId7"/>
+      <w:footerReference w:type="default" r:id="rId8"/>
+      <w:footerReference w:type="first" r:id="rId9"/>
       <w:pgSz w:w="12240" w:h="15840"/>
       <w:pgMar w:top="1440" w:right="1800" w:bottom="1440" w:left="1800" w:header="720" w:footer="720" w:gutter="0"/>
       <w:cols w:space="720"/>
@@ -4324,14 +3207,14 @@
 
 <file path=word/endnotes.xml><?xml version="1.0" encoding="utf-8"?>
 <w:endnotes xmlns:ve="http://schemas.openxmlformats.org/markup-compatibility/2006" xmlns:o="urn:schemas-microsoft-com:office:office" xmlns:r="http://schemas.openxmlformats.org/officeDocument/2006/relationships" xmlns:m="http://schemas.openxmlformats.org/officeDocument/2006/math" xmlns:v="urn:schemas-microsoft-com:vml" xmlns:wp="http://schemas.openxmlformats.org/drawingml/2006/wordprocessingDrawing" xmlns:w10="urn:schemas-microsoft-com:office:word" xmlns:w="http://schemas.openxmlformats.org/wordprocessingml/2006/main" xmlns:wne="http://schemas.microsoft.com/office/word/2006/wordml">
-  <w:endnote w:type="separator" w:id="0">
+  <w:endnote w:type="separator" w:id="-1">
     <w:p>
       <w:r>
         <w:separator/>
       </w:r>
     </w:p>
   </w:endnote>
-  <w:endnote w:type="continuationSeparator" w:id="1">
+  <w:endnote w:type="continuationSeparator" w:id="0">
     <w:p>
       <w:r>
         <w:continuationSeparator/>
@@ -4412,7 +3295,7 @@
         <w:rStyle w:val="PageNumber"/>
         <w:noProof/>
       </w:rPr>
-      <w:t>3</w:t>
+      <w:t>1</w:t>
     </w:r>
     <w:r>
       <w:rPr>
@@ -4426,7 +3309,7 @@
       <w:pStyle w:val="Header"/>
     </w:pPr>
     <w:r>
-      <w:t>Claimant: (insert 1), (insert 1a)</w:t>
+      <w:t>Claimant: (FILLIN_Q1_LAST)</w:t>
     </w:r>
   </w:p>
   <w:p>
@@ -4434,7 +3317,13 @@
       <w:pStyle w:val="Header"/>
     </w:pPr>
     <w:r>
-      <w:t>Case #: (insert 2)</w:t>
+      <w:t>Case #: (</w:t>
+    </w:r>
+    <w:r>
+      <w:t>FILLIN_Q1_CASENUM</w:t>
+    </w:r>
+    <w:r>
+      <w:t>)</w:t>
     </w:r>
   </w:p>
 </w:ftr>
@@ -4477,14 +3366,14 @@
 
 <file path=word/footnotes.xml><?xml version="1.0" encoding="utf-8"?>
 <w:footnotes xmlns:ve="http://schemas.openxmlformats.org/markup-compatibility/2006" xmlns:o="urn:schemas-microsoft-com:office:office" xmlns:r="http://schemas.openxmlformats.org/officeDocument/2006/relationships" xmlns:m="http://schemas.openxmlformats.org/officeDocument/2006/math" xmlns:v="urn:schemas-microsoft-com:vml" xmlns:wp="http://schemas.openxmlformats.org/drawingml/2006/wordprocessingDrawing" xmlns:w10="urn:schemas-microsoft-com:office:word" xmlns:w="http://schemas.openxmlformats.org/wordprocessingml/2006/main" xmlns:wne="http://schemas.microsoft.com/office/word/2006/wordml">
-  <w:footnote w:type="separator" w:id="0">
+  <w:footnote w:type="separator" w:id="-1">
     <w:p>
       <w:r>
         <w:separator/>
       </w:r>
     </w:p>
   </w:footnote>
-  <w:footnote w:type="continuationSeparator" w:id="1">
+  <w:footnote w:type="continuationSeparator" w:id="0">
     <w:p>
       <w:r>
         <w:continuationSeparator/>

</xml_diff>

<commit_message>
fix aligrments of template to word doc
</commit_message>
<xml_diff>
--- a/templates/real.docx
+++ b/templates/real.docx
@@ -47,11 +47,7 @@
       </w:r>
       <w:bookmarkStart w:id="0" w:name="Text2"/>
       <w:r>
-        <w:t>FILLIN</w:t>
-      </w:r>
-      <w:proofErr w:type="gramEnd"/>
-      <w:r>
-        <w:t>_Q1_CASENUM</w:t>
+        <w:t>FILLIN_Q1_CASENUM</w:t>
       </w:r>
     </w:p>
     <w:p>
@@ -152,19 +148,13 @@
     </w:p>
     <w:p>
       <w:r>
-        <w:t>FILLIN_</w:t>
-      </w:r>
-      <w:r>
-        <w:t>PARAGRAPH_GENERAL</w:t>
+        <w:t>FILLIN_PARAGRAPH_GENERAL</w:t>
       </w:r>
     </w:p>
     <w:p/>
     <w:p>
       <w:r>
-        <w:t>FILLIN_</w:t>
-      </w:r>
-      <w:r>
-        <w:t xml:space="preserve"> PARAGRAPH_CONFIDENTIALITY</w:t>
+        <w:t>FILLIN_PARAGRAPH_CONFIDENTIALITY</w:t>
       </w:r>
     </w:p>
     <w:p>
@@ -226,7 +216,7 @@
     </w:p>
     <w:p>
       <w:r>
-        <w:t xml:space="preserve"> FILLIN_Q12</w:t>
+        <w:t xml:space="preserve"> FILLIN_PARAGRAPH_REVIEW_OF_RECORDS</w:t>
       </w:r>
     </w:p>
     <w:p/>
@@ -721,7 +711,7 @@
         <w:spacing w:line="240" w:lineRule="exact"/>
       </w:pPr>
       <w:r>
-        <w:t>FILLIN_PARAGRAPH_ATTITUDE_&amp;_BEHAVIOR</w:t>
+        <w:t>FILLIN_PARAGRAPH_ATTITUDE_AND_BEHAVIOR</w:t>
       </w:r>
     </w:p>
     <w:p>
@@ -983,13 +973,7 @@
         <w:spacing w:line="240" w:lineRule="exact"/>
       </w:pPr>
       <w:r>
-        <w:t>FILLIN_</w:t>
-      </w:r>
-      <w:r>
-        <w:t>PARAGRAPH_INTELLECTUAL_</w:t>
-      </w:r>
-      <w:r>
-        <w:t>FUNCTIONING</w:t>
+        <w:t>FILLIN_PARAGRAPH_INTELLECTUAL_FUNCTIONING</w:t>
       </w:r>
     </w:p>
     <w:p>
@@ -1027,13 +1011,7 @@
         <w:spacing w:line="240" w:lineRule="exact"/>
       </w:pPr>
       <w:r>
-        <w:t>FILLIN_</w:t>
-      </w:r>
-      <w:r>
-        <w:t>PARAGRAPH_INTELLECTUAL_</w:t>
-      </w:r>
-      <w:r>
-        <w:t>FUNCTIONING</w:t>
+        <w:t>FILLIN_PARAGRAPH_INTELLECTUAL_FUNCTIONING</w:t>
       </w:r>
     </w:p>
     <w:p>
@@ -1189,10 +1167,7 @@
         <w:spacing w:line="240" w:lineRule="exact"/>
       </w:pPr>
       <w:r>
-        <w:t>FILLIN_</w:t>
-      </w:r>
-      <w:r>
-        <w:t>PARAGRAPH_FUND_OF_KNOWLEDGE_INFORMATION</w:t>
+        <w:t>FILLIN_PARAGRAPH_FUND_OF_KNOWLEDGE_INFORMATION</w:t>
       </w:r>
     </w:p>
     <w:p>
@@ -1222,10 +1197,7 @@
         <w:spacing w:line="240" w:lineRule="exact"/>
       </w:pPr>
       <w:r>
-        <w:t>FILLIN_</w:t>
-      </w:r>
-      <w:r>
-        <w:t>PARAGRAPH_FUND_OF_KNOWLEDGE_INFORMATION</w:t>
+        <w:t>FILLIN_PARAGRAPH_FUND_OF_KNOWLEDGE_INFORMATION</w:t>
       </w:r>
     </w:p>
     <w:p>
@@ -3050,14 +3022,7 @@
         <w:rPr>
           <w:highlight w:val="yellow"/>
         </w:rPr>
-        <w:t>the  FILLIN</w:t>
-      </w:r>
-      <w:proofErr w:type="gramEnd"/>
-      <w:r>
-        <w:rPr>
-          <w:highlight w:val="yellow"/>
-        </w:rPr>
-        <w:t>_Q125 range.</w:t>
+        <w:t>the FILLIN_Q125 range.</w:t>
       </w:r>
     </w:p>
     <w:p/>

</xml_diff>